<commit_message>
project 1 is completed
</commit_message>
<xml_diff>
--- a/Project 01/Project1_9231066.docx
+++ b/Project 01/Project1_9231066.docx
@@ -471,12 +471,14 @@
         </w:rPr>
         <w:t xml:space="preserve"> که نیاز بود چند نمودار کنار هم رسم شود از کتابخانه </w:t>
       </w:r>
+      <w:proofErr w:type="spellStart"/>
       <w:r>
         <w:rPr>
           <w:lang w:bidi="fa-IR"/>
         </w:rPr>
         <w:t>gridExtra</w:t>
       </w:r>
+      <w:proofErr w:type="spellEnd"/>
       <w:r>
         <w:rPr>
           <w:rFonts w:hint="cs"/>
@@ -515,11 +517,19 @@
         </w:rPr>
         <w:t xml:space="preserve">از دستور </w:t>
       </w:r>
-      <w:r>
-        <w:rPr>
-          <w:lang w:bidi="fa-IR"/>
-        </w:rPr>
-        <w:t>rm(ls())</w:t>
+      <w:proofErr w:type="spellStart"/>
+      <w:r>
+        <w:rPr>
+          <w:lang w:bidi="fa-IR"/>
+        </w:rPr>
+        <w:t>rm</w:t>
+      </w:r>
+      <w:proofErr w:type="spellEnd"/>
+      <w:r>
+        <w:rPr>
+          <w:lang w:bidi="fa-IR"/>
+        </w:rPr>
+        <w:t>(ls())</w:t>
       </w:r>
       <w:r>
         <w:rPr>
@@ -635,12 +645,14 @@
           <w:lang w:bidi="fa-IR"/>
         </w:rPr>
       </w:pPr>
+      <w:proofErr w:type="spellStart"/>
       <w:r>
         <w:rPr>
           <w:lang w:bidi="fa-IR"/>
         </w:rPr>
         <w:t>gridExtra</w:t>
       </w:r>
+      <w:proofErr w:type="spellEnd"/>
     </w:p>
     <w:p>
       <w:pPr>
@@ -7611,7 +7623,7 @@
       </w:r>
       <w:r>
         <w:rPr>
-          <w:rFonts w:hint="cs"/>
+          <w:rFonts w:eastAsiaTheme="minorEastAsia" w:hint="cs"/>
           <w:rtl/>
           <w:lang w:bidi="fa-IR"/>
         </w:rPr>
@@ -23217,7 +23229,6 @@
               <w:jc w:val="center"/>
               <w:cnfStyle w:val="100000000000" w:firstRow="1" w:lastRow="0" w:firstColumn="0" w:lastColumn="0" w:oddVBand="0" w:evenVBand="0" w:oddHBand="0" w:evenHBand="0" w:firstRowFirstColumn="0" w:firstRowLastColumn="0" w:lastRowFirstColumn="0" w:lastRowLastColumn="0"/>
               <w:rPr>
-                <w:rFonts w:hint="cs"/>
                 <w:lang w:bidi="fa-IR"/>
               </w:rPr>
             </w:pPr>
@@ -23289,17 +23300,7 @@
                         <w:rFonts w:ascii="Cambria Math" w:eastAsiaTheme="minorEastAsia" w:hAnsi="Cambria Math"/>
                         <w:lang w:bidi="fa-IR"/>
                       </w:rPr>
-                      <m:t xml:space="preserve">O </m:t>
-                    </m:r>
-                    <m:r>
-                      <m:rPr>
-                        <m:sty m:val="bi"/>
-                      </m:rPr>
-                      <w:rPr>
-                        <w:rFonts w:ascii="Cambria Math" w:eastAsiaTheme="minorEastAsia" w:hAnsi="Cambria Math"/>
-                        <w:lang w:bidi="fa-IR"/>
-                      </w:rPr>
-                      <m:t>CV</m:t>
+                      <m:t>O CV</m:t>
                     </m:r>
                   </m:sub>
                 </m:sSub>
@@ -23316,7 +23317,6 @@
               <w:jc w:val="center"/>
               <w:cnfStyle w:val="100000000000" w:firstRow="1" w:lastRow="0" w:firstColumn="0" w:lastColumn="0" w:oddVBand="0" w:evenVBand="0" w:oddHBand="0" w:evenHBand="0" w:firstRowFirstColumn="0" w:firstRowLastColumn="0" w:lastRowFirstColumn="0" w:lastRowLastColumn="0"/>
               <w:rPr>
-                <w:rFonts w:hint="cs"/>
                 <w:lang w:bidi="fa-IR"/>
               </w:rPr>
             </w:pPr>
@@ -23341,17 +23341,7 @@
                         <w:rFonts w:ascii="Cambria Math" w:hAnsi="Cambria Math"/>
                         <w:lang w:bidi="fa-IR"/>
                       </w:rPr>
-                      <m:t>R</m:t>
-                    </m:r>
-                    <m:r>
-                      <m:rPr>
-                        <m:sty m:val="bi"/>
-                      </m:rPr>
-                      <w:rPr>
-                        <w:rFonts w:ascii="Cambria Math" w:hAnsi="Cambria Math"/>
-                        <w:lang w:bidi="fa-IR"/>
-                      </w:rPr>
-                      <m:t>SS</m:t>
+                      <m:t>RSS</m:t>
                     </m:r>
                   </m:e>
                   <m:sub>
@@ -23380,7 +23370,6 @@
               <w:jc w:val="center"/>
               <w:cnfStyle w:val="100000000000" w:firstRow="1" w:lastRow="0" w:firstColumn="0" w:lastColumn="0" w:oddVBand="0" w:evenVBand="0" w:oddHBand="0" w:evenHBand="0" w:firstRowFirstColumn="0" w:firstRowLastColumn="0" w:lastRowFirstColumn="0" w:lastRowLastColumn="0"/>
               <w:rPr>
-                <w:rFonts w:hint="cs"/>
                 <w:lang w:bidi="fa-IR"/>
               </w:rPr>
             </w:pPr>
@@ -23405,17 +23394,7 @@
                         <w:rFonts w:ascii="Cambria Math" w:hAnsi="Cambria Math"/>
                         <w:lang w:bidi="fa-IR"/>
                       </w:rPr>
-                      <m:t>R</m:t>
-                    </m:r>
-                    <m:r>
-                      <m:rPr>
-                        <m:sty m:val="bi"/>
-                      </m:rPr>
-                      <w:rPr>
-                        <w:rFonts w:ascii="Cambria Math" w:hAnsi="Cambria Math"/>
-                        <w:lang w:bidi="fa-IR"/>
-                      </w:rPr>
-                      <m:t>SS</m:t>
+                      <m:t>RSS</m:t>
                     </m:r>
                   </m:e>
                   <m:sub>
@@ -23450,7 +23429,6 @@
             <w:pPr>
               <w:jc w:val="center"/>
               <w:rPr>
-                <w:rFonts w:hint="cs"/>
                 <w:lang w:bidi="fa-IR"/>
               </w:rPr>
             </w:pPr>
@@ -23471,7 +23449,6 @@
               <w:jc w:val="center"/>
               <w:cnfStyle w:val="000000100000" w:firstRow="0" w:lastRow="0" w:firstColumn="0" w:lastColumn="0" w:oddVBand="0" w:evenVBand="0" w:oddHBand="1" w:evenHBand="0" w:firstRowFirstColumn="0" w:firstRowLastColumn="0" w:lastRowFirstColumn="0" w:lastRowLastColumn="0"/>
               <w:rPr>
-                <w:rFonts w:hint="cs"/>
                 <w:lang w:bidi="fa-IR"/>
               </w:rPr>
             </w:pPr>
@@ -23492,7 +23469,6 @@
               <w:jc w:val="center"/>
               <w:cnfStyle w:val="000000100000" w:firstRow="0" w:lastRow="0" w:firstColumn="0" w:lastColumn="0" w:oddVBand="0" w:evenVBand="0" w:oddHBand="1" w:evenHBand="0" w:firstRowFirstColumn="0" w:firstRowLastColumn="0" w:lastRowFirstColumn="0" w:lastRowLastColumn="0"/>
               <w:rPr>
-                <w:rFonts w:hint="cs"/>
                 <w:lang w:bidi="fa-IR"/>
               </w:rPr>
             </w:pPr>
@@ -23513,7 +23489,6 @@
               <w:jc w:val="center"/>
               <w:cnfStyle w:val="000000100000" w:firstRow="0" w:lastRow="0" w:firstColumn="0" w:lastColumn="0" w:oddVBand="0" w:evenVBand="0" w:oddHBand="1" w:evenHBand="0" w:firstRowFirstColumn="0" w:firstRowLastColumn="0" w:lastRowFirstColumn="0" w:lastRowLastColumn="0"/>
               <w:rPr>
-                <w:rFonts w:hint="cs"/>
                 <w:lang w:bidi="fa-IR"/>
               </w:rPr>
             </w:pPr>
@@ -23539,7 +23514,6 @@
             <w:pPr>
               <w:jc w:val="center"/>
               <w:rPr>
-                <w:rFonts w:hint="cs"/>
                 <w:lang w:bidi="fa-IR"/>
               </w:rPr>
             </w:pPr>
@@ -23560,7 +23534,6 @@
               <w:jc w:val="center"/>
               <w:cnfStyle w:val="000000000000" w:firstRow="0" w:lastRow="0" w:firstColumn="0" w:lastColumn="0" w:oddVBand="0" w:evenVBand="0" w:oddHBand="0" w:evenHBand="0" w:firstRowFirstColumn="0" w:firstRowLastColumn="0" w:lastRowFirstColumn="0" w:lastRowLastColumn="0"/>
               <w:rPr>
-                <w:rFonts w:hint="cs"/>
                 <w:lang w:bidi="fa-IR"/>
               </w:rPr>
             </w:pPr>
@@ -23581,7 +23554,6 @@
               <w:jc w:val="center"/>
               <w:cnfStyle w:val="000000000000" w:firstRow="0" w:lastRow="0" w:firstColumn="0" w:lastColumn="0" w:oddVBand="0" w:evenVBand="0" w:oddHBand="0" w:evenHBand="0" w:firstRowFirstColumn="0" w:firstRowLastColumn="0" w:lastRowFirstColumn="0" w:lastRowLastColumn="0"/>
               <w:rPr>
-                <w:rFonts w:hint="cs"/>
                 <w:lang w:bidi="fa-IR"/>
               </w:rPr>
             </w:pPr>
@@ -23602,7 +23574,6 @@
               <w:jc w:val="center"/>
               <w:cnfStyle w:val="000000000000" w:firstRow="0" w:lastRow="0" w:firstColumn="0" w:lastColumn="0" w:oddVBand="0" w:evenVBand="0" w:oddHBand="0" w:evenHBand="0" w:firstRowFirstColumn="0" w:firstRowLastColumn="0" w:lastRowFirstColumn="0" w:lastRowLastColumn="0"/>
               <w:rPr>
-                <w:rFonts w:hint="cs"/>
                 <w:lang w:bidi="fa-IR"/>
               </w:rPr>
             </w:pPr>
@@ -23629,7 +23600,6 @@
             <w:pPr>
               <w:jc w:val="center"/>
               <w:rPr>
-                <w:rFonts w:hint="cs"/>
                 <w:lang w:bidi="fa-IR"/>
               </w:rPr>
             </w:pPr>
@@ -23650,7 +23620,6 @@
               <w:jc w:val="center"/>
               <w:cnfStyle w:val="000000100000" w:firstRow="0" w:lastRow="0" w:firstColumn="0" w:lastColumn="0" w:oddVBand="0" w:evenVBand="0" w:oddHBand="1" w:evenHBand="0" w:firstRowFirstColumn="0" w:firstRowLastColumn="0" w:lastRowFirstColumn="0" w:lastRowLastColumn="0"/>
               <w:rPr>
-                <w:rFonts w:hint="cs"/>
                 <w:lang w:bidi="fa-IR"/>
               </w:rPr>
             </w:pPr>
@@ -23671,7 +23640,6 @@
               <w:jc w:val="center"/>
               <w:cnfStyle w:val="000000100000" w:firstRow="0" w:lastRow="0" w:firstColumn="0" w:lastColumn="0" w:oddVBand="0" w:evenVBand="0" w:oddHBand="1" w:evenHBand="0" w:firstRowFirstColumn="0" w:firstRowLastColumn="0" w:lastRowFirstColumn="0" w:lastRowLastColumn="0"/>
               <w:rPr>
-                <w:rFonts w:hint="cs"/>
                 <w:lang w:bidi="fa-IR"/>
               </w:rPr>
             </w:pPr>
@@ -23692,7 +23660,6 @@
               <w:jc w:val="center"/>
               <w:cnfStyle w:val="000000100000" w:firstRow="0" w:lastRow="0" w:firstColumn="0" w:lastColumn="0" w:oddVBand="0" w:evenVBand="0" w:oddHBand="1" w:evenHBand="0" w:firstRowFirstColumn="0" w:firstRowLastColumn="0" w:lastRowFirstColumn="0" w:lastRowLastColumn="0"/>
               <w:rPr>
-                <w:rFonts w:hint="cs"/>
                 <w:lang w:bidi="fa-IR"/>
               </w:rPr>
             </w:pPr>
@@ -23718,7 +23685,6 @@
             <w:pPr>
               <w:jc w:val="center"/>
               <w:rPr>
-                <w:rFonts w:hint="cs"/>
                 <w:lang w:bidi="fa-IR"/>
               </w:rPr>
             </w:pPr>
@@ -23739,7 +23705,6 @@
               <w:jc w:val="center"/>
               <w:cnfStyle w:val="000000000000" w:firstRow="0" w:lastRow="0" w:firstColumn="0" w:lastColumn="0" w:oddVBand="0" w:evenVBand="0" w:oddHBand="0" w:evenHBand="0" w:firstRowFirstColumn="0" w:firstRowLastColumn="0" w:lastRowFirstColumn="0" w:lastRowLastColumn="0"/>
               <w:rPr>
-                <w:rFonts w:hint="cs"/>
                 <w:lang w:bidi="fa-IR"/>
               </w:rPr>
             </w:pPr>
@@ -23760,7 +23725,6 @@
               <w:jc w:val="center"/>
               <w:cnfStyle w:val="000000000000" w:firstRow="0" w:lastRow="0" w:firstColumn="0" w:lastColumn="0" w:oddVBand="0" w:evenVBand="0" w:oddHBand="0" w:evenHBand="0" w:firstRowFirstColumn="0" w:firstRowLastColumn="0" w:lastRowFirstColumn="0" w:lastRowLastColumn="0"/>
               <w:rPr>
-                <w:rFonts w:hint="cs"/>
                 <w:lang w:bidi="fa-IR"/>
               </w:rPr>
             </w:pPr>
@@ -23781,7 +23745,6 @@
               <w:jc w:val="center"/>
               <w:cnfStyle w:val="000000000000" w:firstRow="0" w:lastRow="0" w:firstColumn="0" w:lastColumn="0" w:oddVBand="0" w:evenVBand="0" w:oddHBand="0" w:evenHBand="0" w:firstRowFirstColumn="0" w:firstRowLastColumn="0" w:lastRowFirstColumn="0" w:lastRowLastColumn="0"/>
               <w:rPr>
-                <w:rFonts w:hint="cs"/>
                 <w:lang w:bidi="fa-IR"/>
               </w:rPr>
             </w:pPr>
@@ -23808,7 +23771,6 @@
             <w:pPr>
               <w:jc w:val="center"/>
               <w:rPr>
-                <w:rFonts w:hint="cs"/>
                 <w:lang w:bidi="fa-IR"/>
               </w:rPr>
             </w:pPr>
@@ -23829,7 +23791,6 @@
               <w:jc w:val="center"/>
               <w:cnfStyle w:val="000000100000" w:firstRow="0" w:lastRow="0" w:firstColumn="0" w:lastColumn="0" w:oddVBand="0" w:evenVBand="0" w:oddHBand="1" w:evenHBand="0" w:firstRowFirstColumn="0" w:firstRowLastColumn="0" w:lastRowFirstColumn="0" w:lastRowLastColumn="0"/>
               <w:rPr>
-                <w:rFonts w:hint="cs"/>
                 <w:lang w:bidi="fa-IR"/>
               </w:rPr>
             </w:pPr>
@@ -23850,7 +23811,6 @@
               <w:jc w:val="center"/>
               <w:cnfStyle w:val="000000100000" w:firstRow="0" w:lastRow="0" w:firstColumn="0" w:lastColumn="0" w:oddVBand="0" w:evenVBand="0" w:oddHBand="1" w:evenHBand="0" w:firstRowFirstColumn="0" w:firstRowLastColumn="0" w:lastRowFirstColumn="0" w:lastRowLastColumn="0"/>
               <w:rPr>
-                <w:rFonts w:hint="cs"/>
                 <w:lang w:bidi="fa-IR"/>
               </w:rPr>
             </w:pPr>
@@ -23871,7 +23831,6 @@
               <w:jc w:val="center"/>
               <w:cnfStyle w:val="000000100000" w:firstRow="0" w:lastRow="0" w:firstColumn="0" w:lastColumn="0" w:oddVBand="0" w:evenVBand="0" w:oddHBand="1" w:evenHBand="0" w:firstRowFirstColumn="0" w:firstRowLastColumn="0" w:lastRowFirstColumn="0" w:lastRowLastColumn="0"/>
               <w:rPr>
-                <w:rFonts w:hint="cs"/>
                 <w:lang w:bidi="fa-IR"/>
               </w:rPr>
             </w:pPr>
@@ -23897,7 +23856,6 @@
             <w:pPr>
               <w:jc w:val="center"/>
               <w:rPr>
-                <w:rFonts w:hint="cs"/>
                 <w:lang w:bidi="fa-IR"/>
               </w:rPr>
             </w:pPr>
@@ -23918,7 +23876,6 @@
               <w:jc w:val="center"/>
               <w:cnfStyle w:val="000000000000" w:firstRow="0" w:lastRow="0" w:firstColumn="0" w:lastColumn="0" w:oddVBand="0" w:evenVBand="0" w:oddHBand="0" w:evenHBand="0" w:firstRowFirstColumn="0" w:firstRowLastColumn="0" w:lastRowFirstColumn="0" w:lastRowLastColumn="0"/>
               <w:rPr>
-                <w:rFonts w:hint="cs"/>
                 <w:lang w:bidi="fa-IR"/>
               </w:rPr>
             </w:pPr>
@@ -23939,7 +23896,6 @@
               <w:jc w:val="center"/>
               <w:cnfStyle w:val="000000000000" w:firstRow="0" w:lastRow="0" w:firstColumn="0" w:lastColumn="0" w:oddVBand="0" w:evenVBand="0" w:oddHBand="0" w:evenHBand="0" w:firstRowFirstColumn="0" w:firstRowLastColumn="0" w:lastRowFirstColumn="0" w:lastRowLastColumn="0"/>
               <w:rPr>
-                <w:rFonts w:hint="cs"/>
                 <w:lang w:bidi="fa-IR"/>
               </w:rPr>
             </w:pPr>
@@ -23960,7 +23916,6 @@
               <w:jc w:val="center"/>
               <w:cnfStyle w:val="000000000000" w:firstRow="0" w:lastRow="0" w:firstColumn="0" w:lastColumn="0" w:oddVBand="0" w:evenVBand="0" w:oddHBand="0" w:evenHBand="0" w:firstRowFirstColumn="0" w:firstRowLastColumn="0" w:lastRowFirstColumn="0" w:lastRowLastColumn="0"/>
               <w:rPr>
-                <w:rFonts w:hint="cs"/>
                 <w:lang w:bidi="fa-IR"/>
               </w:rPr>
             </w:pPr>
@@ -23987,7 +23942,6 @@
             <w:pPr>
               <w:jc w:val="center"/>
               <w:rPr>
-                <w:rFonts w:hint="cs"/>
                 <w:lang w:bidi="fa-IR"/>
               </w:rPr>
             </w:pPr>
@@ -24008,7 +23962,6 @@
               <w:jc w:val="center"/>
               <w:cnfStyle w:val="000000100000" w:firstRow="0" w:lastRow="0" w:firstColumn="0" w:lastColumn="0" w:oddVBand="0" w:evenVBand="0" w:oddHBand="1" w:evenHBand="0" w:firstRowFirstColumn="0" w:firstRowLastColumn="0" w:lastRowFirstColumn="0" w:lastRowLastColumn="0"/>
               <w:rPr>
-                <w:rFonts w:hint="cs"/>
                 <w:lang w:bidi="fa-IR"/>
               </w:rPr>
             </w:pPr>
@@ -24035,7 +23988,6 @@
               <w:jc w:val="center"/>
               <w:cnfStyle w:val="000000100000" w:firstRow="0" w:lastRow="0" w:firstColumn="0" w:lastColumn="0" w:oddVBand="0" w:evenVBand="0" w:oddHBand="1" w:evenHBand="0" w:firstRowFirstColumn="0" w:firstRowLastColumn="0" w:lastRowFirstColumn="0" w:lastRowLastColumn="0"/>
               <w:rPr>
-                <w:rFonts w:hint="cs"/>
                 <w:lang w:bidi="fa-IR"/>
               </w:rPr>
             </w:pPr>
@@ -24056,7 +24008,6 @@
               <w:jc w:val="center"/>
               <w:cnfStyle w:val="000000100000" w:firstRow="0" w:lastRow="0" w:firstColumn="0" w:lastColumn="0" w:oddVBand="0" w:evenVBand="0" w:oddHBand="1" w:evenHBand="0" w:firstRowFirstColumn="0" w:firstRowLastColumn="0" w:lastRowFirstColumn="0" w:lastRowLastColumn="0"/>
               <w:rPr>
-                <w:rFonts w:hint="cs"/>
                 <w:lang w:bidi="fa-IR"/>
               </w:rPr>
             </w:pPr>
@@ -24082,7 +24033,6 @@
             <w:pPr>
               <w:jc w:val="center"/>
               <w:rPr>
-                <w:rFonts w:hint="cs"/>
                 <w:lang w:bidi="fa-IR"/>
               </w:rPr>
             </w:pPr>
@@ -24103,7 +24053,6 @@
               <w:jc w:val="center"/>
               <w:cnfStyle w:val="000000000000" w:firstRow="0" w:lastRow="0" w:firstColumn="0" w:lastColumn="0" w:oddVBand="0" w:evenVBand="0" w:oddHBand="0" w:evenHBand="0" w:firstRowFirstColumn="0" w:firstRowLastColumn="0" w:lastRowFirstColumn="0" w:lastRowLastColumn="0"/>
               <w:rPr>
-                <w:rFonts w:hint="cs"/>
                 <w:lang w:bidi="fa-IR"/>
               </w:rPr>
             </w:pPr>
@@ -24124,7 +24073,6 @@
               <w:jc w:val="center"/>
               <w:cnfStyle w:val="000000000000" w:firstRow="0" w:lastRow="0" w:firstColumn="0" w:lastColumn="0" w:oddVBand="0" w:evenVBand="0" w:oddHBand="0" w:evenHBand="0" w:firstRowFirstColumn="0" w:firstRowLastColumn="0" w:lastRowFirstColumn="0" w:lastRowLastColumn="0"/>
               <w:rPr>
-                <w:rFonts w:hint="cs"/>
                 <w:lang w:bidi="fa-IR"/>
               </w:rPr>
             </w:pPr>
@@ -24145,7 +24093,6 @@
               <w:jc w:val="center"/>
               <w:cnfStyle w:val="000000000000" w:firstRow="0" w:lastRow="0" w:firstColumn="0" w:lastColumn="0" w:oddVBand="0" w:evenVBand="0" w:oddHBand="0" w:evenHBand="0" w:firstRowFirstColumn="0" w:firstRowLastColumn="0" w:lastRowFirstColumn="0" w:lastRowLastColumn="0"/>
               <w:rPr>
-                <w:rFonts w:hint="cs"/>
                 <w:lang w:bidi="fa-IR"/>
               </w:rPr>
             </w:pPr>
@@ -24163,7 +24110,6 @@
       <w:pPr>
         <w:jc w:val="center"/>
         <w:rPr>
-          <w:rFonts w:hint="cs"/>
           <w:lang w:bidi="fa-IR"/>
         </w:rPr>
       </w:pPr>
@@ -24173,7 +24119,7 @@
         <w:bidi/>
         <w:jc w:val="both"/>
         <w:rPr>
-          <w:rFonts w:eastAsiaTheme="minorEastAsia" w:hint="cs"/>
+          <w:rFonts w:eastAsiaTheme="minorEastAsia"/>
           <w:rtl/>
           <w:lang w:bidi="fa-IR"/>
         </w:rPr>
@@ -24294,7 +24240,6 @@
               <w:jc w:val="center"/>
               <w:cnfStyle w:val="100000000000" w:firstRow="1" w:lastRow="0" w:firstColumn="0" w:lastColumn="0" w:oddVBand="0" w:evenVBand="0" w:oddHBand="0" w:evenHBand="0" w:firstRowFirstColumn="0" w:firstRowLastColumn="0" w:lastRowFirstColumn="0" w:lastRowLastColumn="0"/>
               <w:rPr>
-                <w:rFonts w:hint="cs"/>
                 <w:lang w:bidi="fa-IR"/>
               </w:rPr>
             </w:pPr>
@@ -24366,17 +24311,7 @@
                         <w:rFonts w:ascii="Cambria Math" w:eastAsiaTheme="minorEastAsia" w:hAnsi="Cambria Math"/>
                         <w:lang w:bidi="fa-IR"/>
                       </w:rPr>
-                      <m:t xml:space="preserve">O </m:t>
-                    </m:r>
-                    <m:r>
-                      <m:rPr>
-                        <m:sty m:val="bi"/>
-                      </m:rPr>
-                      <w:rPr>
-                        <w:rFonts w:ascii="Cambria Math" w:eastAsiaTheme="minorEastAsia" w:hAnsi="Cambria Math"/>
-                        <w:lang w:bidi="fa-IR"/>
-                      </w:rPr>
-                      <m:t>CV</m:t>
+                      <m:t>O CV</m:t>
                     </m:r>
                   </m:sub>
                 </m:sSub>
@@ -24393,7 +24328,6 @@
               <w:jc w:val="center"/>
               <w:cnfStyle w:val="100000000000" w:firstRow="1" w:lastRow="0" w:firstColumn="0" w:lastColumn="0" w:oddVBand="0" w:evenVBand="0" w:oddHBand="0" w:evenHBand="0" w:firstRowFirstColumn="0" w:firstRowLastColumn="0" w:lastRowFirstColumn="0" w:lastRowLastColumn="0"/>
               <w:rPr>
-                <w:rFonts w:hint="cs"/>
                 <w:lang w:bidi="fa-IR"/>
               </w:rPr>
             </w:pPr>
@@ -24418,17 +24352,7 @@
                         <w:rFonts w:ascii="Cambria Math" w:hAnsi="Cambria Math"/>
                         <w:lang w:bidi="fa-IR"/>
                       </w:rPr>
-                      <m:t>R</m:t>
-                    </m:r>
-                    <m:r>
-                      <m:rPr>
-                        <m:sty m:val="bi"/>
-                      </m:rPr>
-                      <w:rPr>
-                        <w:rFonts w:ascii="Cambria Math" w:hAnsi="Cambria Math"/>
-                        <w:lang w:bidi="fa-IR"/>
-                      </w:rPr>
-                      <m:t>SS</m:t>
+                      <m:t>RSS</m:t>
                     </m:r>
                   </m:e>
                   <m:sub>
@@ -24457,7 +24381,6 @@
               <w:jc w:val="center"/>
               <w:cnfStyle w:val="100000000000" w:firstRow="1" w:lastRow="0" w:firstColumn="0" w:lastColumn="0" w:oddVBand="0" w:evenVBand="0" w:oddHBand="0" w:evenHBand="0" w:firstRowFirstColumn="0" w:firstRowLastColumn="0" w:lastRowFirstColumn="0" w:lastRowLastColumn="0"/>
               <w:rPr>
-                <w:rFonts w:hint="cs"/>
                 <w:lang w:bidi="fa-IR"/>
               </w:rPr>
             </w:pPr>
@@ -24482,17 +24405,7 @@
                         <w:rFonts w:ascii="Cambria Math" w:hAnsi="Cambria Math"/>
                         <w:lang w:bidi="fa-IR"/>
                       </w:rPr>
-                      <m:t>R</m:t>
-                    </m:r>
-                    <m:r>
-                      <m:rPr>
-                        <m:sty m:val="bi"/>
-                      </m:rPr>
-                      <w:rPr>
-                        <w:rFonts w:ascii="Cambria Math" w:hAnsi="Cambria Math"/>
-                        <w:lang w:bidi="fa-IR"/>
-                      </w:rPr>
-                      <m:t>SS</m:t>
+                      <m:t>RSS</m:t>
                     </m:r>
                   </m:e>
                   <m:sub>
@@ -24527,7 +24440,6 @@
             <w:pPr>
               <w:jc w:val="center"/>
               <w:rPr>
-                <w:rFonts w:hint="cs"/>
                 <w:lang w:bidi="fa-IR"/>
               </w:rPr>
             </w:pPr>
@@ -24548,7 +24460,6 @@
               <w:jc w:val="center"/>
               <w:cnfStyle w:val="000000100000" w:firstRow="0" w:lastRow="0" w:firstColumn="0" w:lastColumn="0" w:oddVBand="0" w:evenVBand="0" w:oddHBand="1" w:evenHBand="0" w:firstRowFirstColumn="0" w:firstRowLastColumn="0" w:lastRowFirstColumn="0" w:lastRowLastColumn="0"/>
               <w:rPr>
-                <w:rFonts w:hint="cs"/>
                 <w:lang w:bidi="fa-IR"/>
               </w:rPr>
             </w:pPr>
@@ -24569,7 +24480,6 @@
               <w:jc w:val="center"/>
               <w:cnfStyle w:val="000000100000" w:firstRow="0" w:lastRow="0" w:firstColumn="0" w:lastColumn="0" w:oddVBand="0" w:evenVBand="0" w:oddHBand="1" w:evenHBand="0" w:firstRowFirstColumn="0" w:firstRowLastColumn="0" w:lastRowFirstColumn="0" w:lastRowLastColumn="0"/>
               <w:rPr>
-                <w:rFonts w:hint="cs"/>
                 <w:lang w:bidi="fa-IR"/>
               </w:rPr>
             </w:pPr>
@@ -24590,7 +24500,6 @@
               <w:jc w:val="center"/>
               <w:cnfStyle w:val="000000100000" w:firstRow="0" w:lastRow="0" w:firstColumn="0" w:lastColumn="0" w:oddVBand="0" w:evenVBand="0" w:oddHBand="1" w:evenHBand="0" w:firstRowFirstColumn="0" w:firstRowLastColumn="0" w:lastRowFirstColumn="0" w:lastRowLastColumn="0"/>
               <w:rPr>
-                <w:rFonts w:hint="cs"/>
                 <w:lang w:bidi="fa-IR"/>
               </w:rPr>
             </w:pPr>
@@ -24616,7 +24525,6 @@
             <w:pPr>
               <w:jc w:val="center"/>
               <w:rPr>
-                <w:rFonts w:hint="cs"/>
                 <w:lang w:bidi="fa-IR"/>
               </w:rPr>
             </w:pPr>
@@ -24637,7 +24545,6 @@
               <w:jc w:val="center"/>
               <w:cnfStyle w:val="000000000000" w:firstRow="0" w:lastRow="0" w:firstColumn="0" w:lastColumn="0" w:oddVBand="0" w:evenVBand="0" w:oddHBand="0" w:evenHBand="0" w:firstRowFirstColumn="0" w:firstRowLastColumn="0" w:lastRowFirstColumn="0" w:lastRowLastColumn="0"/>
               <w:rPr>
-                <w:rFonts w:hint="cs"/>
                 <w:lang w:bidi="fa-IR"/>
               </w:rPr>
             </w:pPr>
@@ -24658,7 +24565,6 @@
               <w:jc w:val="center"/>
               <w:cnfStyle w:val="000000000000" w:firstRow="0" w:lastRow="0" w:firstColumn="0" w:lastColumn="0" w:oddVBand="0" w:evenVBand="0" w:oddHBand="0" w:evenHBand="0" w:firstRowFirstColumn="0" w:firstRowLastColumn="0" w:lastRowFirstColumn="0" w:lastRowLastColumn="0"/>
               <w:rPr>
-                <w:rFonts w:hint="cs"/>
                 <w:lang w:bidi="fa-IR"/>
               </w:rPr>
             </w:pPr>
@@ -24679,7 +24585,6 @@
               <w:jc w:val="center"/>
               <w:cnfStyle w:val="000000000000" w:firstRow="0" w:lastRow="0" w:firstColumn="0" w:lastColumn="0" w:oddVBand="0" w:evenVBand="0" w:oddHBand="0" w:evenHBand="0" w:firstRowFirstColumn="0" w:firstRowLastColumn="0" w:lastRowFirstColumn="0" w:lastRowLastColumn="0"/>
               <w:rPr>
-                <w:rFonts w:hint="cs"/>
                 <w:lang w:bidi="fa-IR"/>
               </w:rPr>
             </w:pPr>
@@ -24706,7 +24611,6 @@
             <w:pPr>
               <w:jc w:val="center"/>
               <w:rPr>
-                <w:rFonts w:hint="cs"/>
                 <w:lang w:bidi="fa-IR"/>
               </w:rPr>
             </w:pPr>
@@ -24727,7 +24631,6 @@
               <w:jc w:val="center"/>
               <w:cnfStyle w:val="000000100000" w:firstRow="0" w:lastRow="0" w:firstColumn="0" w:lastColumn="0" w:oddVBand="0" w:evenVBand="0" w:oddHBand="1" w:evenHBand="0" w:firstRowFirstColumn="0" w:firstRowLastColumn="0" w:lastRowFirstColumn="0" w:lastRowLastColumn="0"/>
               <w:rPr>
-                <w:rFonts w:hint="cs"/>
                 <w:lang w:bidi="fa-IR"/>
               </w:rPr>
             </w:pPr>
@@ -24748,7 +24651,6 @@
               <w:jc w:val="center"/>
               <w:cnfStyle w:val="000000100000" w:firstRow="0" w:lastRow="0" w:firstColumn="0" w:lastColumn="0" w:oddVBand="0" w:evenVBand="0" w:oddHBand="1" w:evenHBand="0" w:firstRowFirstColumn="0" w:firstRowLastColumn="0" w:lastRowFirstColumn="0" w:lastRowLastColumn="0"/>
               <w:rPr>
-                <w:rFonts w:hint="cs"/>
                 <w:lang w:bidi="fa-IR"/>
               </w:rPr>
             </w:pPr>
@@ -24769,7 +24671,6 @@
               <w:jc w:val="center"/>
               <w:cnfStyle w:val="000000100000" w:firstRow="0" w:lastRow="0" w:firstColumn="0" w:lastColumn="0" w:oddVBand="0" w:evenVBand="0" w:oddHBand="1" w:evenHBand="0" w:firstRowFirstColumn="0" w:firstRowLastColumn="0" w:lastRowFirstColumn="0" w:lastRowLastColumn="0"/>
               <w:rPr>
-                <w:rFonts w:hint="cs"/>
                 <w:lang w:bidi="fa-IR"/>
               </w:rPr>
             </w:pPr>
@@ -24795,7 +24696,6 @@
             <w:pPr>
               <w:jc w:val="center"/>
               <w:rPr>
-                <w:rFonts w:hint="cs"/>
                 <w:lang w:bidi="fa-IR"/>
               </w:rPr>
             </w:pPr>
@@ -24816,7 +24716,6 @@
               <w:jc w:val="center"/>
               <w:cnfStyle w:val="000000000000" w:firstRow="0" w:lastRow="0" w:firstColumn="0" w:lastColumn="0" w:oddVBand="0" w:evenVBand="0" w:oddHBand="0" w:evenHBand="0" w:firstRowFirstColumn="0" w:firstRowLastColumn="0" w:lastRowFirstColumn="0" w:lastRowLastColumn="0"/>
               <w:rPr>
-                <w:rFonts w:hint="cs"/>
                 <w:lang w:bidi="fa-IR"/>
               </w:rPr>
             </w:pPr>
@@ -24837,7 +24736,6 @@
               <w:jc w:val="center"/>
               <w:cnfStyle w:val="000000000000" w:firstRow="0" w:lastRow="0" w:firstColumn="0" w:lastColumn="0" w:oddVBand="0" w:evenVBand="0" w:oddHBand="0" w:evenHBand="0" w:firstRowFirstColumn="0" w:firstRowLastColumn="0" w:lastRowFirstColumn="0" w:lastRowLastColumn="0"/>
               <w:rPr>
-                <w:rFonts w:hint="cs"/>
                 <w:lang w:bidi="fa-IR"/>
               </w:rPr>
             </w:pPr>
@@ -24858,7 +24756,6 @@
               <w:jc w:val="center"/>
               <w:cnfStyle w:val="000000000000" w:firstRow="0" w:lastRow="0" w:firstColumn="0" w:lastColumn="0" w:oddVBand="0" w:evenVBand="0" w:oddHBand="0" w:evenHBand="0" w:firstRowFirstColumn="0" w:firstRowLastColumn="0" w:lastRowFirstColumn="0" w:lastRowLastColumn="0"/>
               <w:rPr>
-                <w:rFonts w:hint="cs"/>
                 <w:lang w:bidi="fa-IR"/>
               </w:rPr>
             </w:pPr>
@@ -24885,7 +24782,6 @@
             <w:pPr>
               <w:jc w:val="center"/>
               <w:rPr>
-                <w:rFonts w:hint="cs"/>
                 <w:lang w:bidi="fa-IR"/>
               </w:rPr>
             </w:pPr>
@@ -24906,7 +24802,6 @@
               <w:jc w:val="center"/>
               <w:cnfStyle w:val="000000100000" w:firstRow="0" w:lastRow="0" w:firstColumn="0" w:lastColumn="0" w:oddVBand="0" w:evenVBand="0" w:oddHBand="1" w:evenHBand="0" w:firstRowFirstColumn="0" w:firstRowLastColumn="0" w:lastRowFirstColumn="0" w:lastRowLastColumn="0"/>
               <w:rPr>
-                <w:rFonts w:hint="cs"/>
                 <w:lang w:bidi="fa-IR"/>
               </w:rPr>
             </w:pPr>
@@ -24927,7 +24822,6 @@
               <w:jc w:val="center"/>
               <w:cnfStyle w:val="000000100000" w:firstRow="0" w:lastRow="0" w:firstColumn="0" w:lastColumn="0" w:oddVBand="0" w:evenVBand="0" w:oddHBand="1" w:evenHBand="0" w:firstRowFirstColumn="0" w:firstRowLastColumn="0" w:lastRowFirstColumn="0" w:lastRowLastColumn="0"/>
               <w:rPr>
-                <w:rFonts w:hint="cs"/>
                 <w:lang w:bidi="fa-IR"/>
               </w:rPr>
             </w:pPr>
@@ -24948,7 +24842,6 @@
               <w:jc w:val="center"/>
               <w:cnfStyle w:val="000000100000" w:firstRow="0" w:lastRow="0" w:firstColumn="0" w:lastColumn="0" w:oddVBand="0" w:evenVBand="0" w:oddHBand="1" w:evenHBand="0" w:firstRowFirstColumn="0" w:firstRowLastColumn="0" w:lastRowFirstColumn="0" w:lastRowLastColumn="0"/>
               <w:rPr>
-                <w:rFonts w:hint="cs"/>
                 <w:lang w:bidi="fa-IR"/>
               </w:rPr>
             </w:pPr>
@@ -24974,7 +24867,6 @@
             <w:pPr>
               <w:jc w:val="center"/>
               <w:rPr>
-                <w:rFonts w:hint="cs"/>
                 <w:lang w:bidi="fa-IR"/>
               </w:rPr>
             </w:pPr>
@@ -24996,7 +24888,6 @@
               <w:jc w:val="center"/>
               <w:cnfStyle w:val="000000000000" w:firstRow="0" w:lastRow="0" w:firstColumn="0" w:lastColumn="0" w:oddVBand="0" w:evenVBand="0" w:oddHBand="0" w:evenHBand="0" w:firstRowFirstColumn="0" w:firstRowLastColumn="0" w:lastRowFirstColumn="0" w:lastRowLastColumn="0"/>
               <w:rPr>
-                <w:rFonts w:hint="cs"/>
                 <w:lang w:bidi="fa-IR"/>
               </w:rPr>
             </w:pPr>
@@ -25017,7 +24908,6 @@
               <w:jc w:val="center"/>
               <w:cnfStyle w:val="000000000000" w:firstRow="0" w:lastRow="0" w:firstColumn="0" w:lastColumn="0" w:oddVBand="0" w:evenVBand="0" w:oddHBand="0" w:evenHBand="0" w:firstRowFirstColumn="0" w:firstRowLastColumn="0" w:lastRowFirstColumn="0" w:lastRowLastColumn="0"/>
               <w:rPr>
-                <w:rFonts w:hint="cs"/>
                 <w:lang w:bidi="fa-IR"/>
               </w:rPr>
             </w:pPr>
@@ -25038,7 +24928,6 @@
               <w:jc w:val="center"/>
               <w:cnfStyle w:val="000000000000" w:firstRow="0" w:lastRow="0" w:firstColumn="0" w:lastColumn="0" w:oddVBand="0" w:evenVBand="0" w:oddHBand="0" w:evenHBand="0" w:firstRowFirstColumn="0" w:firstRowLastColumn="0" w:lastRowFirstColumn="0" w:lastRowLastColumn="0"/>
               <w:rPr>
-                <w:rFonts w:hint="cs"/>
                 <w:lang w:bidi="fa-IR"/>
               </w:rPr>
             </w:pPr>
@@ -25065,7 +24954,6 @@
             <w:pPr>
               <w:jc w:val="center"/>
               <w:rPr>
-                <w:rFonts w:hint="cs"/>
                 <w:lang w:bidi="fa-IR"/>
               </w:rPr>
             </w:pPr>
@@ -25086,7 +24974,6 @@
               <w:jc w:val="center"/>
               <w:cnfStyle w:val="000000100000" w:firstRow="0" w:lastRow="0" w:firstColumn="0" w:lastColumn="0" w:oddVBand="0" w:evenVBand="0" w:oddHBand="1" w:evenHBand="0" w:firstRowFirstColumn="0" w:firstRowLastColumn="0" w:lastRowFirstColumn="0" w:lastRowLastColumn="0"/>
               <w:rPr>
-                <w:rFonts w:hint="cs"/>
                 <w:lang w:bidi="fa-IR"/>
               </w:rPr>
             </w:pPr>
@@ -25107,7 +24994,6 @@
               <w:jc w:val="center"/>
               <w:cnfStyle w:val="000000100000" w:firstRow="0" w:lastRow="0" w:firstColumn="0" w:lastColumn="0" w:oddVBand="0" w:evenVBand="0" w:oddHBand="1" w:evenHBand="0" w:firstRowFirstColumn="0" w:firstRowLastColumn="0" w:lastRowFirstColumn="0" w:lastRowLastColumn="0"/>
               <w:rPr>
-                <w:rFonts w:hint="cs"/>
                 <w:lang w:bidi="fa-IR"/>
               </w:rPr>
             </w:pPr>
@@ -25128,7 +25014,6 @@
               <w:jc w:val="center"/>
               <w:cnfStyle w:val="000000100000" w:firstRow="0" w:lastRow="0" w:firstColumn="0" w:lastColumn="0" w:oddVBand="0" w:evenVBand="0" w:oddHBand="1" w:evenHBand="0" w:firstRowFirstColumn="0" w:firstRowLastColumn="0" w:lastRowFirstColumn="0" w:lastRowLastColumn="0"/>
               <w:rPr>
-                <w:rFonts w:hint="cs"/>
                 <w:lang w:bidi="fa-IR"/>
               </w:rPr>
             </w:pPr>
@@ -25155,7 +25040,7 @@
         <w:bidi/>
         <w:jc w:val="both"/>
         <w:rPr>
-          <w:rFonts w:eastAsiaTheme="minorEastAsia" w:hint="cs"/>
+          <w:rFonts w:eastAsiaTheme="minorEastAsia"/>
           <w:rtl/>
           <w:lang w:bidi="fa-IR"/>
         </w:rPr>
@@ -25268,7 +25153,6 @@
               <w:jc w:val="center"/>
               <w:cnfStyle w:val="100000000000" w:firstRow="1" w:lastRow="0" w:firstColumn="0" w:lastColumn="0" w:oddVBand="0" w:evenVBand="0" w:oddHBand="0" w:evenHBand="0" w:firstRowFirstColumn="0" w:firstRowLastColumn="0" w:lastRowFirstColumn="0" w:lastRowLastColumn="0"/>
               <w:rPr>
-                <w:rFonts w:hint="cs"/>
                 <w:lang w:bidi="fa-IR"/>
               </w:rPr>
             </w:pPr>
@@ -25340,17 +25224,7 @@
                         <w:rFonts w:ascii="Cambria Math" w:eastAsiaTheme="minorEastAsia" w:hAnsi="Cambria Math"/>
                         <w:lang w:bidi="fa-IR"/>
                       </w:rPr>
-                      <m:t xml:space="preserve">O </m:t>
-                    </m:r>
-                    <m:r>
-                      <m:rPr>
-                        <m:sty m:val="bi"/>
-                      </m:rPr>
-                      <w:rPr>
-                        <w:rFonts w:ascii="Cambria Math" w:eastAsiaTheme="minorEastAsia" w:hAnsi="Cambria Math"/>
-                        <w:lang w:bidi="fa-IR"/>
-                      </w:rPr>
-                      <m:t>CV</m:t>
+                      <m:t>O CV</m:t>
                     </m:r>
                   </m:sub>
                 </m:sSub>
@@ -25367,7 +25241,6 @@
               <w:jc w:val="center"/>
               <w:cnfStyle w:val="100000000000" w:firstRow="1" w:lastRow="0" w:firstColumn="0" w:lastColumn="0" w:oddVBand="0" w:evenVBand="0" w:oddHBand="0" w:evenHBand="0" w:firstRowFirstColumn="0" w:firstRowLastColumn="0" w:lastRowFirstColumn="0" w:lastRowLastColumn="0"/>
               <w:rPr>
-                <w:rFonts w:hint="cs"/>
                 <w:lang w:bidi="fa-IR"/>
               </w:rPr>
             </w:pPr>
@@ -25392,17 +25265,7 @@
                         <w:rFonts w:ascii="Cambria Math" w:hAnsi="Cambria Math"/>
                         <w:lang w:bidi="fa-IR"/>
                       </w:rPr>
-                      <m:t>R</m:t>
-                    </m:r>
-                    <m:r>
-                      <m:rPr>
-                        <m:sty m:val="bi"/>
-                      </m:rPr>
-                      <w:rPr>
-                        <w:rFonts w:ascii="Cambria Math" w:hAnsi="Cambria Math"/>
-                        <w:lang w:bidi="fa-IR"/>
-                      </w:rPr>
-                      <m:t>SS</m:t>
+                      <m:t>RSS</m:t>
                     </m:r>
                   </m:e>
                   <m:sub>
@@ -25431,7 +25294,6 @@
               <w:jc w:val="center"/>
               <w:cnfStyle w:val="100000000000" w:firstRow="1" w:lastRow="0" w:firstColumn="0" w:lastColumn="0" w:oddVBand="0" w:evenVBand="0" w:oddHBand="0" w:evenHBand="0" w:firstRowFirstColumn="0" w:firstRowLastColumn="0" w:lastRowFirstColumn="0" w:lastRowLastColumn="0"/>
               <w:rPr>
-                <w:rFonts w:hint="cs"/>
                 <w:lang w:bidi="fa-IR"/>
               </w:rPr>
             </w:pPr>
@@ -25456,17 +25318,7 @@
                         <w:rFonts w:ascii="Cambria Math" w:hAnsi="Cambria Math"/>
                         <w:lang w:bidi="fa-IR"/>
                       </w:rPr>
-                      <m:t>R</m:t>
-                    </m:r>
-                    <m:r>
-                      <m:rPr>
-                        <m:sty m:val="bi"/>
-                      </m:rPr>
-                      <w:rPr>
-                        <w:rFonts w:ascii="Cambria Math" w:hAnsi="Cambria Math"/>
-                        <w:lang w:bidi="fa-IR"/>
-                      </w:rPr>
-                      <m:t>SS</m:t>
+                      <m:t>RSS</m:t>
                     </m:r>
                   </m:e>
                   <m:sub>
@@ -25501,7 +25353,6 @@
             <w:pPr>
               <w:jc w:val="center"/>
               <w:rPr>
-                <w:rFonts w:hint="cs"/>
                 <w:lang w:bidi="fa-IR"/>
               </w:rPr>
             </w:pPr>
@@ -25522,7 +25373,6 @@
               <w:jc w:val="center"/>
               <w:cnfStyle w:val="000000100000" w:firstRow="0" w:lastRow="0" w:firstColumn="0" w:lastColumn="0" w:oddVBand="0" w:evenVBand="0" w:oddHBand="1" w:evenHBand="0" w:firstRowFirstColumn="0" w:firstRowLastColumn="0" w:lastRowFirstColumn="0" w:lastRowLastColumn="0"/>
               <w:rPr>
-                <w:rFonts w:hint="cs"/>
                 <w:lang w:bidi="fa-IR"/>
               </w:rPr>
             </w:pPr>
@@ -25543,7 +25393,6 @@
               <w:jc w:val="center"/>
               <w:cnfStyle w:val="000000100000" w:firstRow="0" w:lastRow="0" w:firstColumn="0" w:lastColumn="0" w:oddVBand="0" w:evenVBand="0" w:oddHBand="1" w:evenHBand="0" w:firstRowFirstColumn="0" w:firstRowLastColumn="0" w:lastRowFirstColumn="0" w:lastRowLastColumn="0"/>
               <w:rPr>
-                <w:rFonts w:hint="cs"/>
                 <w:lang w:bidi="fa-IR"/>
               </w:rPr>
             </w:pPr>
@@ -25564,7 +25413,6 @@
               <w:jc w:val="center"/>
               <w:cnfStyle w:val="000000100000" w:firstRow="0" w:lastRow="0" w:firstColumn="0" w:lastColumn="0" w:oddVBand="0" w:evenVBand="0" w:oddHBand="1" w:evenHBand="0" w:firstRowFirstColumn="0" w:firstRowLastColumn="0" w:lastRowFirstColumn="0" w:lastRowLastColumn="0"/>
               <w:rPr>
-                <w:rFonts w:hint="cs"/>
                 <w:lang w:bidi="fa-IR"/>
               </w:rPr>
             </w:pPr>
@@ -25590,7 +25438,6 @@
             <w:pPr>
               <w:jc w:val="center"/>
               <w:rPr>
-                <w:rFonts w:hint="cs"/>
                 <w:lang w:bidi="fa-IR"/>
               </w:rPr>
             </w:pPr>
@@ -25611,7 +25458,6 @@
               <w:jc w:val="center"/>
               <w:cnfStyle w:val="000000000000" w:firstRow="0" w:lastRow="0" w:firstColumn="0" w:lastColumn="0" w:oddVBand="0" w:evenVBand="0" w:oddHBand="0" w:evenHBand="0" w:firstRowFirstColumn="0" w:firstRowLastColumn="0" w:lastRowFirstColumn="0" w:lastRowLastColumn="0"/>
               <w:rPr>
-                <w:rFonts w:hint="cs"/>
                 <w:lang w:bidi="fa-IR"/>
               </w:rPr>
             </w:pPr>
@@ -25632,7 +25478,6 @@
               <w:jc w:val="center"/>
               <w:cnfStyle w:val="000000000000" w:firstRow="0" w:lastRow="0" w:firstColumn="0" w:lastColumn="0" w:oddVBand="0" w:evenVBand="0" w:oddHBand="0" w:evenHBand="0" w:firstRowFirstColumn="0" w:firstRowLastColumn="0" w:lastRowFirstColumn="0" w:lastRowLastColumn="0"/>
               <w:rPr>
-                <w:rFonts w:hint="cs"/>
                 <w:lang w:bidi="fa-IR"/>
               </w:rPr>
             </w:pPr>
@@ -25653,7 +25498,6 @@
               <w:jc w:val="center"/>
               <w:cnfStyle w:val="000000000000" w:firstRow="0" w:lastRow="0" w:firstColumn="0" w:lastColumn="0" w:oddVBand="0" w:evenVBand="0" w:oddHBand="0" w:evenHBand="0" w:firstRowFirstColumn="0" w:firstRowLastColumn="0" w:lastRowFirstColumn="0" w:lastRowLastColumn="0"/>
               <w:rPr>
-                <w:rFonts w:hint="cs"/>
                 <w:lang w:bidi="fa-IR"/>
               </w:rPr>
             </w:pPr>
@@ -25680,7 +25524,6 @@
             <w:pPr>
               <w:jc w:val="center"/>
               <w:rPr>
-                <w:rFonts w:hint="cs"/>
                 <w:lang w:bidi="fa-IR"/>
               </w:rPr>
             </w:pPr>
@@ -25701,7 +25544,6 @@
               <w:jc w:val="center"/>
               <w:cnfStyle w:val="000000100000" w:firstRow="0" w:lastRow="0" w:firstColumn="0" w:lastColumn="0" w:oddVBand="0" w:evenVBand="0" w:oddHBand="1" w:evenHBand="0" w:firstRowFirstColumn="0" w:firstRowLastColumn="0" w:lastRowFirstColumn="0" w:lastRowLastColumn="0"/>
               <w:rPr>
-                <w:rFonts w:hint="cs"/>
                 <w:lang w:bidi="fa-IR"/>
               </w:rPr>
             </w:pPr>
@@ -25722,7 +25564,6 @@
               <w:jc w:val="center"/>
               <w:cnfStyle w:val="000000100000" w:firstRow="0" w:lastRow="0" w:firstColumn="0" w:lastColumn="0" w:oddVBand="0" w:evenVBand="0" w:oddHBand="1" w:evenHBand="0" w:firstRowFirstColumn="0" w:firstRowLastColumn="0" w:lastRowFirstColumn="0" w:lastRowLastColumn="0"/>
               <w:rPr>
-                <w:rFonts w:hint="cs"/>
                 <w:lang w:bidi="fa-IR"/>
               </w:rPr>
             </w:pPr>
@@ -25743,7 +25584,6 @@
               <w:jc w:val="center"/>
               <w:cnfStyle w:val="000000100000" w:firstRow="0" w:lastRow="0" w:firstColumn="0" w:lastColumn="0" w:oddVBand="0" w:evenVBand="0" w:oddHBand="1" w:evenHBand="0" w:firstRowFirstColumn="0" w:firstRowLastColumn="0" w:lastRowFirstColumn="0" w:lastRowLastColumn="0"/>
               <w:rPr>
-                <w:rFonts w:hint="cs"/>
                 <w:lang w:bidi="fa-IR"/>
               </w:rPr>
             </w:pPr>
@@ -25769,7 +25609,6 @@
             <w:pPr>
               <w:jc w:val="center"/>
               <w:rPr>
-                <w:rFonts w:hint="cs"/>
                 <w:lang w:bidi="fa-IR"/>
               </w:rPr>
             </w:pPr>
@@ -25790,7 +25629,6 @@
               <w:jc w:val="center"/>
               <w:cnfStyle w:val="000000000000" w:firstRow="0" w:lastRow="0" w:firstColumn="0" w:lastColumn="0" w:oddVBand="0" w:evenVBand="0" w:oddHBand="0" w:evenHBand="0" w:firstRowFirstColumn="0" w:firstRowLastColumn="0" w:lastRowFirstColumn="0" w:lastRowLastColumn="0"/>
               <w:rPr>
-                <w:rFonts w:hint="cs"/>
                 <w:lang w:bidi="fa-IR"/>
               </w:rPr>
             </w:pPr>
@@ -25811,7 +25649,6 @@
               <w:jc w:val="center"/>
               <w:cnfStyle w:val="000000000000" w:firstRow="0" w:lastRow="0" w:firstColumn="0" w:lastColumn="0" w:oddVBand="0" w:evenVBand="0" w:oddHBand="0" w:evenHBand="0" w:firstRowFirstColumn="0" w:firstRowLastColumn="0" w:lastRowFirstColumn="0" w:lastRowLastColumn="0"/>
               <w:rPr>
-                <w:rFonts w:hint="cs"/>
                 <w:lang w:bidi="fa-IR"/>
               </w:rPr>
             </w:pPr>
@@ -25832,7 +25669,6 @@
               <w:jc w:val="center"/>
               <w:cnfStyle w:val="000000000000" w:firstRow="0" w:lastRow="0" w:firstColumn="0" w:lastColumn="0" w:oddVBand="0" w:evenVBand="0" w:oddHBand="0" w:evenHBand="0" w:firstRowFirstColumn="0" w:firstRowLastColumn="0" w:lastRowFirstColumn="0" w:lastRowLastColumn="0"/>
               <w:rPr>
-                <w:rFonts w:hint="cs"/>
                 <w:lang w:bidi="fa-IR"/>
               </w:rPr>
             </w:pPr>
@@ -25859,7 +25695,6 @@
             <w:pPr>
               <w:jc w:val="center"/>
               <w:rPr>
-                <w:rFonts w:hint="cs"/>
                 <w:lang w:bidi="fa-IR"/>
               </w:rPr>
             </w:pPr>
@@ -25880,7 +25715,6 @@
               <w:jc w:val="center"/>
               <w:cnfStyle w:val="000000100000" w:firstRow="0" w:lastRow="0" w:firstColumn="0" w:lastColumn="0" w:oddVBand="0" w:evenVBand="0" w:oddHBand="1" w:evenHBand="0" w:firstRowFirstColumn="0" w:firstRowLastColumn="0" w:lastRowFirstColumn="0" w:lastRowLastColumn="0"/>
               <w:rPr>
-                <w:rFonts w:hint="cs"/>
                 <w:lang w:bidi="fa-IR"/>
               </w:rPr>
             </w:pPr>
@@ -25901,7 +25735,6 @@
               <w:jc w:val="center"/>
               <w:cnfStyle w:val="000000100000" w:firstRow="0" w:lastRow="0" w:firstColumn="0" w:lastColumn="0" w:oddVBand="0" w:evenVBand="0" w:oddHBand="1" w:evenHBand="0" w:firstRowFirstColumn="0" w:firstRowLastColumn="0" w:lastRowFirstColumn="0" w:lastRowLastColumn="0"/>
               <w:rPr>
-                <w:rFonts w:hint="cs"/>
                 <w:lang w:bidi="fa-IR"/>
               </w:rPr>
             </w:pPr>
@@ -25922,7 +25755,6 @@
               <w:jc w:val="center"/>
               <w:cnfStyle w:val="000000100000" w:firstRow="0" w:lastRow="0" w:firstColumn="0" w:lastColumn="0" w:oddVBand="0" w:evenVBand="0" w:oddHBand="1" w:evenHBand="0" w:firstRowFirstColumn="0" w:firstRowLastColumn="0" w:lastRowFirstColumn="0" w:lastRowLastColumn="0"/>
               <w:rPr>
-                <w:rFonts w:hint="cs"/>
                 <w:lang w:bidi="fa-IR"/>
               </w:rPr>
             </w:pPr>
@@ -25948,7 +25780,6 @@
             <w:pPr>
               <w:jc w:val="center"/>
               <w:rPr>
-                <w:rFonts w:hint="cs"/>
                 <w:lang w:bidi="fa-IR"/>
               </w:rPr>
             </w:pPr>
@@ -25969,7 +25800,6 @@
               <w:jc w:val="center"/>
               <w:cnfStyle w:val="000000000000" w:firstRow="0" w:lastRow="0" w:firstColumn="0" w:lastColumn="0" w:oddVBand="0" w:evenVBand="0" w:oddHBand="0" w:evenHBand="0" w:firstRowFirstColumn="0" w:firstRowLastColumn="0" w:lastRowFirstColumn="0" w:lastRowLastColumn="0"/>
               <w:rPr>
-                <w:rFonts w:hint="cs"/>
                 <w:lang w:bidi="fa-IR"/>
               </w:rPr>
             </w:pPr>
@@ -25990,7 +25820,6 @@
               <w:jc w:val="center"/>
               <w:cnfStyle w:val="000000000000" w:firstRow="0" w:lastRow="0" w:firstColumn="0" w:lastColumn="0" w:oddVBand="0" w:evenVBand="0" w:oddHBand="0" w:evenHBand="0" w:firstRowFirstColumn="0" w:firstRowLastColumn="0" w:lastRowFirstColumn="0" w:lastRowLastColumn="0"/>
               <w:rPr>
-                <w:rFonts w:hint="cs"/>
                 <w:lang w:bidi="fa-IR"/>
               </w:rPr>
             </w:pPr>
@@ -26011,7 +25840,6 @@
               <w:jc w:val="center"/>
               <w:cnfStyle w:val="000000000000" w:firstRow="0" w:lastRow="0" w:firstColumn="0" w:lastColumn="0" w:oddVBand="0" w:evenVBand="0" w:oddHBand="0" w:evenHBand="0" w:firstRowFirstColumn="0" w:firstRowLastColumn="0" w:lastRowFirstColumn="0" w:lastRowLastColumn="0"/>
               <w:rPr>
-                <w:rFonts w:hint="cs"/>
                 <w:lang w:bidi="fa-IR"/>
               </w:rPr>
             </w:pPr>
@@ -26038,7 +25866,7 @@
         <w:bidi/>
         <w:jc w:val="both"/>
         <w:rPr>
-          <w:rFonts w:eastAsiaTheme="minorEastAsia" w:hint="cs"/>
+          <w:rFonts w:eastAsiaTheme="minorEastAsia"/>
           <w:rtl/>
           <w:lang w:bidi="fa-IR"/>
         </w:rPr>
@@ -26151,7 +25979,6 @@
               <w:jc w:val="center"/>
               <w:cnfStyle w:val="100000000000" w:firstRow="1" w:lastRow="0" w:firstColumn="0" w:lastColumn="0" w:oddVBand="0" w:evenVBand="0" w:oddHBand="0" w:evenHBand="0" w:firstRowFirstColumn="0" w:firstRowLastColumn="0" w:lastRowFirstColumn="0" w:lastRowLastColumn="0"/>
               <w:rPr>
-                <w:rFonts w:hint="cs"/>
                 <w:lang w:bidi="fa-IR"/>
               </w:rPr>
             </w:pPr>
@@ -26223,17 +26050,7 @@
                         <w:rFonts w:ascii="Cambria Math" w:eastAsiaTheme="minorEastAsia" w:hAnsi="Cambria Math"/>
                         <w:lang w:bidi="fa-IR"/>
                       </w:rPr>
-                      <m:t xml:space="preserve">O </m:t>
-                    </m:r>
-                    <m:r>
-                      <m:rPr>
-                        <m:sty m:val="bi"/>
-                      </m:rPr>
-                      <w:rPr>
-                        <w:rFonts w:ascii="Cambria Math" w:eastAsiaTheme="minorEastAsia" w:hAnsi="Cambria Math"/>
-                        <w:lang w:bidi="fa-IR"/>
-                      </w:rPr>
-                      <m:t>CV</m:t>
+                      <m:t>O CV</m:t>
                     </m:r>
                   </m:sub>
                 </m:sSub>
@@ -26250,7 +26067,6 @@
               <w:jc w:val="center"/>
               <w:cnfStyle w:val="100000000000" w:firstRow="1" w:lastRow="0" w:firstColumn="0" w:lastColumn="0" w:oddVBand="0" w:evenVBand="0" w:oddHBand="0" w:evenHBand="0" w:firstRowFirstColumn="0" w:firstRowLastColumn="0" w:lastRowFirstColumn="0" w:lastRowLastColumn="0"/>
               <w:rPr>
-                <w:rFonts w:hint="cs"/>
                 <w:lang w:bidi="fa-IR"/>
               </w:rPr>
             </w:pPr>
@@ -26275,17 +26091,7 @@
                         <w:rFonts w:ascii="Cambria Math" w:hAnsi="Cambria Math"/>
                         <w:lang w:bidi="fa-IR"/>
                       </w:rPr>
-                      <m:t>R</m:t>
-                    </m:r>
-                    <m:r>
-                      <m:rPr>
-                        <m:sty m:val="bi"/>
-                      </m:rPr>
-                      <w:rPr>
-                        <w:rFonts w:ascii="Cambria Math" w:hAnsi="Cambria Math"/>
-                        <w:lang w:bidi="fa-IR"/>
-                      </w:rPr>
-                      <m:t>SS</m:t>
+                      <m:t>RSS</m:t>
                     </m:r>
                   </m:e>
                   <m:sub>
@@ -26314,7 +26120,6 @@
               <w:jc w:val="center"/>
               <w:cnfStyle w:val="100000000000" w:firstRow="1" w:lastRow="0" w:firstColumn="0" w:lastColumn="0" w:oddVBand="0" w:evenVBand="0" w:oddHBand="0" w:evenHBand="0" w:firstRowFirstColumn="0" w:firstRowLastColumn="0" w:lastRowFirstColumn="0" w:lastRowLastColumn="0"/>
               <w:rPr>
-                <w:rFonts w:hint="cs"/>
                 <w:lang w:bidi="fa-IR"/>
               </w:rPr>
             </w:pPr>
@@ -26339,17 +26144,7 @@
                         <w:rFonts w:ascii="Cambria Math" w:hAnsi="Cambria Math"/>
                         <w:lang w:bidi="fa-IR"/>
                       </w:rPr>
-                      <m:t>R</m:t>
-                    </m:r>
-                    <m:r>
-                      <m:rPr>
-                        <m:sty m:val="bi"/>
-                      </m:rPr>
-                      <w:rPr>
-                        <w:rFonts w:ascii="Cambria Math" w:hAnsi="Cambria Math"/>
-                        <w:lang w:bidi="fa-IR"/>
-                      </w:rPr>
-                      <m:t>SS</m:t>
+                      <m:t>RSS</m:t>
                     </m:r>
                   </m:e>
                   <m:sub>
@@ -26384,7 +26179,6 @@
             <w:pPr>
               <w:jc w:val="center"/>
               <w:rPr>
-                <w:rFonts w:hint="cs"/>
                 <w:lang w:bidi="fa-IR"/>
               </w:rPr>
             </w:pPr>
@@ -26425,7 +26219,6 @@
               <w:jc w:val="center"/>
               <w:cnfStyle w:val="000000100000" w:firstRow="0" w:lastRow="0" w:firstColumn="0" w:lastColumn="0" w:oddVBand="0" w:evenVBand="0" w:oddHBand="1" w:evenHBand="0" w:firstRowFirstColumn="0" w:firstRowLastColumn="0" w:lastRowFirstColumn="0" w:lastRowLastColumn="0"/>
               <w:rPr>
-                <w:rFonts w:hint="cs"/>
                 <w:lang w:bidi="fa-IR"/>
               </w:rPr>
             </w:pPr>
@@ -26446,7 +26239,6 @@
               <w:jc w:val="center"/>
               <w:cnfStyle w:val="000000100000" w:firstRow="0" w:lastRow="0" w:firstColumn="0" w:lastColumn="0" w:oddVBand="0" w:evenVBand="0" w:oddHBand="1" w:evenHBand="0" w:firstRowFirstColumn="0" w:firstRowLastColumn="0" w:lastRowFirstColumn="0" w:lastRowLastColumn="0"/>
               <w:rPr>
-                <w:rFonts w:hint="cs"/>
                 <w:lang w:bidi="fa-IR"/>
               </w:rPr>
             </w:pPr>
@@ -26472,7 +26264,6 @@
             <w:pPr>
               <w:jc w:val="center"/>
               <w:rPr>
-                <w:rFonts w:hint="cs"/>
                 <w:lang w:bidi="fa-IR"/>
               </w:rPr>
             </w:pPr>
@@ -26493,7 +26284,6 @@
               <w:jc w:val="center"/>
               <w:cnfStyle w:val="000000000000" w:firstRow="0" w:lastRow="0" w:firstColumn="0" w:lastColumn="0" w:oddVBand="0" w:evenVBand="0" w:oddHBand="0" w:evenHBand="0" w:firstRowFirstColumn="0" w:firstRowLastColumn="0" w:lastRowFirstColumn="0" w:lastRowLastColumn="0"/>
               <w:rPr>
-                <w:rFonts w:hint="cs"/>
                 <w:lang w:bidi="fa-IR"/>
               </w:rPr>
             </w:pPr>
@@ -26514,7 +26304,6 @@
               <w:jc w:val="center"/>
               <w:cnfStyle w:val="000000000000" w:firstRow="0" w:lastRow="0" w:firstColumn="0" w:lastColumn="0" w:oddVBand="0" w:evenVBand="0" w:oddHBand="0" w:evenHBand="0" w:firstRowFirstColumn="0" w:firstRowLastColumn="0" w:lastRowFirstColumn="0" w:lastRowLastColumn="0"/>
               <w:rPr>
-                <w:rFonts w:hint="cs"/>
                 <w:lang w:bidi="fa-IR"/>
               </w:rPr>
             </w:pPr>
@@ -26535,7 +26324,6 @@
               <w:jc w:val="center"/>
               <w:cnfStyle w:val="000000000000" w:firstRow="0" w:lastRow="0" w:firstColumn="0" w:lastColumn="0" w:oddVBand="0" w:evenVBand="0" w:oddHBand="0" w:evenHBand="0" w:firstRowFirstColumn="0" w:firstRowLastColumn="0" w:lastRowFirstColumn="0" w:lastRowLastColumn="0"/>
               <w:rPr>
-                <w:rFonts w:hint="cs"/>
                 <w:lang w:bidi="fa-IR"/>
               </w:rPr>
             </w:pPr>
@@ -26562,7 +26350,6 @@
             <w:pPr>
               <w:jc w:val="center"/>
               <w:rPr>
-                <w:rFonts w:hint="cs"/>
                 <w:lang w:bidi="fa-IR"/>
               </w:rPr>
             </w:pPr>
@@ -26583,7 +26370,6 @@
               <w:jc w:val="center"/>
               <w:cnfStyle w:val="000000100000" w:firstRow="0" w:lastRow="0" w:firstColumn="0" w:lastColumn="0" w:oddVBand="0" w:evenVBand="0" w:oddHBand="1" w:evenHBand="0" w:firstRowFirstColumn="0" w:firstRowLastColumn="0" w:lastRowFirstColumn="0" w:lastRowLastColumn="0"/>
               <w:rPr>
-                <w:rFonts w:hint="cs"/>
                 <w:lang w:bidi="fa-IR"/>
               </w:rPr>
             </w:pPr>
@@ -26604,7 +26390,6 @@
               <w:jc w:val="center"/>
               <w:cnfStyle w:val="000000100000" w:firstRow="0" w:lastRow="0" w:firstColumn="0" w:lastColumn="0" w:oddVBand="0" w:evenVBand="0" w:oddHBand="1" w:evenHBand="0" w:firstRowFirstColumn="0" w:firstRowLastColumn="0" w:lastRowFirstColumn="0" w:lastRowLastColumn="0"/>
               <w:rPr>
-                <w:rFonts w:hint="cs"/>
                 <w:lang w:bidi="fa-IR"/>
               </w:rPr>
             </w:pPr>
@@ -26625,7 +26410,6 @@
               <w:jc w:val="center"/>
               <w:cnfStyle w:val="000000100000" w:firstRow="0" w:lastRow="0" w:firstColumn="0" w:lastColumn="0" w:oddVBand="0" w:evenVBand="0" w:oddHBand="1" w:evenHBand="0" w:firstRowFirstColumn="0" w:firstRowLastColumn="0" w:lastRowFirstColumn="0" w:lastRowLastColumn="0"/>
               <w:rPr>
-                <w:rFonts w:hint="cs"/>
                 <w:lang w:bidi="fa-IR"/>
               </w:rPr>
             </w:pPr>
@@ -26651,7 +26435,6 @@
             <w:pPr>
               <w:jc w:val="center"/>
               <w:rPr>
-                <w:rFonts w:hint="cs"/>
                 <w:lang w:bidi="fa-IR"/>
               </w:rPr>
             </w:pPr>
@@ -26672,7 +26455,6 @@
               <w:jc w:val="center"/>
               <w:cnfStyle w:val="000000000000" w:firstRow="0" w:lastRow="0" w:firstColumn="0" w:lastColumn="0" w:oddVBand="0" w:evenVBand="0" w:oddHBand="0" w:evenHBand="0" w:firstRowFirstColumn="0" w:firstRowLastColumn="0" w:lastRowFirstColumn="0" w:lastRowLastColumn="0"/>
               <w:rPr>
-                <w:rFonts w:hint="cs"/>
                 <w:lang w:bidi="fa-IR"/>
               </w:rPr>
             </w:pPr>
@@ -26693,7 +26475,6 @@
               <w:jc w:val="center"/>
               <w:cnfStyle w:val="000000000000" w:firstRow="0" w:lastRow="0" w:firstColumn="0" w:lastColumn="0" w:oddVBand="0" w:evenVBand="0" w:oddHBand="0" w:evenHBand="0" w:firstRowFirstColumn="0" w:firstRowLastColumn="0" w:lastRowFirstColumn="0" w:lastRowLastColumn="0"/>
               <w:rPr>
-                <w:rFonts w:hint="cs"/>
                 <w:lang w:bidi="fa-IR"/>
               </w:rPr>
             </w:pPr>
@@ -26714,7 +26495,6 @@
               <w:jc w:val="center"/>
               <w:cnfStyle w:val="000000000000" w:firstRow="0" w:lastRow="0" w:firstColumn="0" w:lastColumn="0" w:oddVBand="0" w:evenVBand="0" w:oddHBand="0" w:evenHBand="0" w:firstRowFirstColumn="0" w:firstRowLastColumn="0" w:lastRowFirstColumn="0" w:lastRowLastColumn="0"/>
               <w:rPr>
-                <w:rFonts w:hint="cs"/>
                 <w:lang w:bidi="fa-IR"/>
               </w:rPr>
             </w:pPr>
@@ -26741,7 +26521,6 @@
             <w:pPr>
               <w:jc w:val="center"/>
               <w:rPr>
-                <w:rFonts w:hint="cs"/>
                 <w:lang w:bidi="fa-IR"/>
               </w:rPr>
             </w:pPr>
@@ -26762,7 +26541,6 @@
               <w:jc w:val="center"/>
               <w:cnfStyle w:val="000000100000" w:firstRow="0" w:lastRow="0" w:firstColumn="0" w:lastColumn="0" w:oddVBand="0" w:evenVBand="0" w:oddHBand="1" w:evenHBand="0" w:firstRowFirstColumn="0" w:firstRowLastColumn="0" w:lastRowFirstColumn="0" w:lastRowLastColumn="0"/>
               <w:rPr>
-                <w:rFonts w:hint="cs"/>
                 <w:lang w:bidi="fa-IR"/>
               </w:rPr>
             </w:pPr>
@@ -26783,7 +26561,6 @@
               <w:jc w:val="center"/>
               <w:cnfStyle w:val="000000100000" w:firstRow="0" w:lastRow="0" w:firstColumn="0" w:lastColumn="0" w:oddVBand="0" w:evenVBand="0" w:oddHBand="1" w:evenHBand="0" w:firstRowFirstColumn="0" w:firstRowLastColumn="0" w:lastRowFirstColumn="0" w:lastRowLastColumn="0"/>
               <w:rPr>
-                <w:rFonts w:hint="cs"/>
                 <w:lang w:bidi="fa-IR"/>
               </w:rPr>
             </w:pPr>
@@ -26804,7 +26581,6 @@
               <w:jc w:val="center"/>
               <w:cnfStyle w:val="000000100000" w:firstRow="0" w:lastRow="0" w:firstColumn="0" w:lastColumn="0" w:oddVBand="0" w:evenVBand="0" w:oddHBand="1" w:evenHBand="0" w:firstRowFirstColumn="0" w:firstRowLastColumn="0" w:lastRowFirstColumn="0" w:lastRowLastColumn="0"/>
               <w:rPr>
-                <w:rFonts w:hint="cs"/>
                 <w:lang w:bidi="fa-IR"/>
               </w:rPr>
             </w:pPr>
@@ -26832,7 +26608,7 @@
         <w:bidi/>
         <w:jc w:val="both"/>
         <w:rPr>
-          <w:rFonts w:eastAsiaTheme="minorEastAsia" w:hint="cs"/>
+          <w:rFonts w:eastAsiaTheme="minorEastAsia"/>
           <w:rtl/>
           <w:lang w:bidi="fa-IR"/>
         </w:rPr>
@@ -26961,7 +26737,6 @@
               <w:jc w:val="center"/>
               <w:cnfStyle w:val="100000000000" w:firstRow="1" w:lastRow="0" w:firstColumn="0" w:lastColumn="0" w:oddVBand="0" w:evenVBand="0" w:oddHBand="0" w:evenHBand="0" w:firstRowFirstColumn="0" w:firstRowLastColumn="0" w:lastRowFirstColumn="0" w:lastRowLastColumn="0"/>
               <w:rPr>
-                <w:rFonts w:hint="cs"/>
                 <w:lang w:bidi="fa-IR"/>
               </w:rPr>
             </w:pPr>
@@ -27033,17 +26808,7 @@
                         <w:rFonts w:ascii="Cambria Math" w:eastAsiaTheme="minorEastAsia" w:hAnsi="Cambria Math"/>
                         <w:lang w:bidi="fa-IR"/>
                       </w:rPr>
-                      <m:t xml:space="preserve">O </m:t>
-                    </m:r>
-                    <m:r>
-                      <m:rPr>
-                        <m:sty m:val="bi"/>
-                      </m:rPr>
-                      <w:rPr>
-                        <w:rFonts w:ascii="Cambria Math" w:eastAsiaTheme="minorEastAsia" w:hAnsi="Cambria Math"/>
-                        <w:lang w:bidi="fa-IR"/>
-                      </w:rPr>
-                      <m:t>CV</m:t>
+                      <m:t>O CV</m:t>
                     </m:r>
                   </m:sub>
                 </m:sSub>
@@ -27060,7 +26825,6 @@
               <w:jc w:val="center"/>
               <w:cnfStyle w:val="100000000000" w:firstRow="1" w:lastRow="0" w:firstColumn="0" w:lastColumn="0" w:oddVBand="0" w:evenVBand="0" w:oddHBand="0" w:evenHBand="0" w:firstRowFirstColumn="0" w:firstRowLastColumn="0" w:lastRowFirstColumn="0" w:lastRowLastColumn="0"/>
               <w:rPr>
-                <w:rFonts w:hint="cs"/>
                 <w:lang w:bidi="fa-IR"/>
               </w:rPr>
             </w:pPr>
@@ -27085,17 +26849,7 @@
                         <w:rFonts w:ascii="Cambria Math" w:hAnsi="Cambria Math"/>
                         <w:lang w:bidi="fa-IR"/>
                       </w:rPr>
-                      <m:t>R</m:t>
-                    </m:r>
-                    <m:r>
-                      <m:rPr>
-                        <m:sty m:val="bi"/>
-                      </m:rPr>
-                      <w:rPr>
-                        <w:rFonts w:ascii="Cambria Math" w:hAnsi="Cambria Math"/>
-                        <w:lang w:bidi="fa-IR"/>
-                      </w:rPr>
-                      <m:t>SS</m:t>
+                      <m:t>RSS</m:t>
                     </m:r>
                   </m:e>
                   <m:sub>
@@ -27124,7 +26878,6 @@
               <w:jc w:val="center"/>
               <w:cnfStyle w:val="100000000000" w:firstRow="1" w:lastRow="0" w:firstColumn="0" w:lastColumn="0" w:oddVBand="0" w:evenVBand="0" w:oddHBand="0" w:evenHBand="0" w:firstRowFirstColumn="0" w:firstRowLastColumn="0" w:lastRowFirstColumn="0" w:lastRowLastColumn="0"/>
               <w:rPr>
-                <w:rFonts w:hint="cs"/>
                 <w:lang w:bidi="fa-IR"/>
               </w:rPr>
             </w:pPr>
@@ -27149,17 +26902,7 @@
                         <w:rFonts w:ascii="Cambria Math" w:hAnsi="Cambria Math"/>
                         <w:lang w:bidi="fa-IR"/>
                       </w:rPr>
-                      <m:t>R</m:t>
-                    </m:r>
-                    <m:r>
-                      <m:rPr>
-                        <m:sty m:val="bi"/>
-                      </m:rPr>
-                      <w:rPr>
-                        <w:rFonts w:ascii="Cambria Math" w:hAnsi="Cambria Math"/>
-                        <w:lang w:bidi="fa-IR"/>
-                      </w:rPr>
-                      <m:t>SS</m:t>
+                      <m:t>RSS</m:t>
                     </m:r>
                   </m:e>
                   <m:sub>
@@ -27194,7 +26937,6 @@
             <w:pPr>
               <w:jc w:val="center"/>
               <w:rPr>
-                <w:rFonts w:hint="cs"/>
                 <w:lang w:bidi="fa-IR"/>
               </w:rPr>
             </w:pPr>
@@ -27235,7 +26977,6 @@
               <w:jc w:val="center"/>
               <w:cnfStyle w:val="000000100000" w:firstRow="0" w:lastRow="0" w:firstColumn="0" w:lastColumn="0" w:oddVBand="0" w:evenVBand="0" w:oddHBand="1" w:evenHBand="0" w:firstRowFirstColumn="0" w:firstRowLastColumn="0" w:lastRowFirstColumn="0" w:lastRowLastColumn="0"/>
               <w:rPr>
-                <w:rFonts w:hint="cs"/>
                 <w:lang w:bidi="fa-IR"/>
               </w:rPr>
             </w:pPr>
@@ -27256,7 +26997,6 @@
               <w:jc w:val="center"/>
               <w:cnfStyle w:val="000000100000" w:firstRow="0" w:lastRow="0" w:firstColumn="0" w:lastColumn="0" w:oddVBand="0" w:evenVBand="0" w:oddHBand="1" w:evenHBand="0" w:firstRowFirstColumn="0" w:firstRowLastColumn="0" w:lastRowFirstColumn="0" w:lastRowLastColumn="0"/>
               <w:rPr>
-                <w:rFonts w:hint="cs"/>
                 <w:lang w:bidi="fa-IR"/>
               </w:rPr>
             </w:pPr>
@@ -27282,7 +27022,6 @@
             <w:pPr>
               <w:jc w:val="center"/>
               <w:rPr>
-                <w:rFonts w:hint="cs"/>
                 <w:lang w:bidi="fa-IR"/>
               </w:rPr>
             </w:pPr>
@@ -27303,7 +27042,6 @@
               <w:jc w:val="center"/>
               <w:cnfStyle w:val="000000000000" w:firstRow="0" w:lastRow="0" w:firstColumn="0" w:lastColumn="0" w:oddVBand="0" w:evenVBand="0" w:oddHBand="0" w:evenHBand="0" w:firstRowFirstColumn="0" w:firstRowLastColumn="0" w:lastRowFirstColumn="0" w:lastRowLastColumn="0"/>
               <w:rPr>
-                <w:rFonts w:hint="cs"/>
                 <w:lang w:bidi="fa-IR"/>
               </w:rPr>
             </w:pPr>
@@ -27324,7 +27062,6 @@
               <w:jc w:val="center"/>
               <w:cnfStyle w:val="000000000000" w:firstRow="0" w:lastRow="0" w:firstColumn="0" w:lastColumn="0" w:oddVBand="0" w:evenVBand="0" w:oddHBand="0" w:evenHBand="0" w:firstRowFirstColumn="0" w:firstRowLastColumn="0" w:lastRowFirstColumn="0" w:lastRowLastColumn="0"/>
               <w:rPr>
-                <w:rFonts w:hint="cs"/>
                 <w:lang w:bidi="fa-IR"/>
               </w:rPr>
             </w:pPr>
@@ -27345,7 +27082,6 @@
               <w:jc w:val="center"/>
               <w:cnfStyle w:val="000000000000" w:firstRow="0" w:lastRow="0" w:firstColumn="0" w:lastColumn="0" w:oddVBand="0" w:evenVBand="0" w:oddHBand="0" w:evenHBand="0" w:firstRowFirstColumn="0" w:firstRowLastColumn="0" w:lastRowFirstColumn="0" w:lastRowLastColumn="0"/>
               <w:rPr>
-                <w:rFonts w:hint="cs"/>
                 <w:lang w:bidi="fa-IR"/>
               </w:rPr>
             </w:pPr>
@@ -27372,7 +27108,6 @@
             <w:pPr>
               <w:jc w:val="center"/>
               <w:rPr>
-                <w:rFonts w:hint="cs"/>
                 <w:lang w:bidi="fa-IR"/>
               </w:rPr>
             </w:pPr>
@@ -27393,7 +27128,6 @@
               <w:jc w:val="center"/>
               <w:cnfStyle w:val="000000100000" w:firstRow="0" w:lastRow="0" w:firstColumn="0" w:lastColumn="0" w:oddVBand="0" w:evenVBand="0" w:oddHBand="1" w:evenHBand="0" w:firstRowFirstColumn="0" w:firstRowLastColumn="0" w:lastRowFirstColumn="0" w:lastRowLastColumn="0"/>
               <w:rPr>
-                <w:rFonts w:hint="cs"/>
                 <w:lang w:bidi="fa-IR"/>
               </w:rPr>
             </w:pPr>
@@ -27414,7 +27148,6 @@
               <w:jc w:val="center"/>
               <w:cnfStyle w:val="000000100000" w:firstRow="0" w:lastRow="0" w:firstColumn="0" w:lastColumn="0" w:oddVBand="0" w:evenVBand="0" w:oddHBand="1" w:evenHBand="0" w:firstRowFirstColumn="0" w:firstRowLastColumn="0" w:lastRowFirstColumn="0" w:lastRowLastColumn="0"/>
               <w:rPr>
-                <w:rFonts w:hint="cs"/>
                 <w:lang w:bidi="fa-IR"/>
               </w:rPr>
             </w:pPr>
@@ -27435,7 +27168,6 @@
               <w:jc w:val="center"/>
               <w:cnfStyle w:val="000000100000" w:firstRow="0" w:lastRow="0" w:firstColumn="0" w:lastColumn="0" w:oddVBand="0" w:evenVBand="0" w:oddHBand="1" w:evenHBand="0" w:firstRowFirstColumn="0" w:firstRowLastColumn="0" w:lastRowFirstColumn="0" w:lastRowLastColumn="0"/>
               <w:rPr>
-                <w:rFonts w:hint="cs"/>
                 <w:lang w:bidi="fa-IR"/>
               </w:rPr>
             </w:pPr>
@@ -27461,7 +27193,6 @@
             <w:pPr>
               <w:jc w:val="center"/>
               <w:rPr>
-                <w:rFonts w:hint="cs"/>
                 <w:lang w:bidi="fa-IR"/>
               </w:rPr>
             </w:pPr>
@@ -27482,7 +27213,6 @@
               <w:jc w:val="center"/>
               <w:cnfStyle w:val="000000000000" w:firstRow="0" w:lastRow="0" w:firstColumn="0" w:lastColumn="0" w:oddVBand="0" w:evenVBand="0" w:oddHBand="0" w:evenHBand="0" w:firstRowFirstColumn="0" w:firstRowLastColumn="0" w:lastRowFirstColumn="0" w:lastRowLastColumn="0"/>
               <w:rPr>
-                <w:rFonts w:hint="cs"/>
                 <w:lang w:bidi="fa-IR"/>
               </w:rPr>
             </w:pPr>
@@ -27503,7 +27233,6 @@
               <w:jc w:val="center"/>
               <w:cnfStyle w:val="000000000000" w:firstRow="0" w:lastRow="0" w:firstColumn="0" w:lastColumn="0" w:oddVBand="0" w:evenVBand="0" w:oddHBand="0" w:evenHBand="0" w:firstRowFirstColumn="0" w:firstRowLastColumn="0" w:lastRowFirstColumn="0" w:lastRowLastColumn="0"/>
               <w:rPr>
-                <w:rFonts w:hint="cs"/>
                 <w:lang w:bidi="fa-IR"/>
               </w:rPr>
             </w:pPr>
@@ -27524,7 +27253,6 @@
               <w:jc w:val="center"/>
               <w:cnfStyle w:val="000000000000" w:firstRow="0" w:lastRow="0" w:firstColumn="0" w:lastColumn="0" w:oddVBand="0" w:evenVBand="0" w:oddHBand="0" w:evenHBand="0" w:firstRowFirstColumn="0" w:firstRowLastColumn="0" w:lastRowFirstColumn="0" w:lastRowLastColumn="0"/>
               <w:rPr>
-                <w:rFonts w:hint="cs"/>
                 <w:lang w:bidi="fa-IR"/>
               </w:rPr>
             </w:pPr>
@@ -27623,7 +27351,7 @@
         <w:bidi/>
         <w:jc w:val="both"/>
         <w:rPr>
-          <w:rFonts w:eastAsiaTheme="minorEastAsia" w:hint="cs"/>
+          <w:rFonts w:eastAsiaTheme="minorEastAsia"/>
           <w:rtl/>
           <w:lang w:bidi="fa-IR"/>
         </w:rPr>
@@ -27677,7 +27405,6 @@
               <w:jc w:val="center"/>
               <w:cnfStyle w:val="100000000000" w:firstRow="1" w:lastRow="0" w:firstColumn="0" w:lastColumn="0" w:oddVBand="0" w:evenVBand="0" w:oddHBand="0" w:evenHBand="0" w:firstRowFirstColumn="0" w:firstRowLastColumn="0" w:lastRowFirstColumn="0" w:lastRowLastColumn="0"/>
               <w:rPr>
-                <w:rFonts w:hint="cs"/>
                 <w:lang w:bidi="fa-IR"/>
               </w:rPr>
             </w:pPr>
@@ -27749,17 +27476,7 @@
                         <w:rFonts w:ascii="Cambria Math" w:eastAsiaTheme="minorEastAsia" w:hAnsi="Cambria Math"/>
                         <w:lang w:bidi="fa-IR"/>
                       </w:rPr>
-                      <m:t xml:space="preserve">O </m:t>
-                    </m:r>
-                    <m:r>
-                      <m:rPr>
-                        <m:sty m:val="bi"/>
-                      </m:rPr>
-                      <w:rPr>
-                        <w:rFonts w:ascii="Cambria Math" w:eastAsiaTheme="minorEastAsia" w:hAnsi="Cambria Math"/>
-                        <w:lang w:bidi="fa-IR"/>
-                      </w:rPr>
-                      <m:t>CV</m:t>
+                      <m:t>O CV</m:t>
                     </m:r>
                   </m:sub>
                 </m:sSub>
@@ -27776,7 +27493,6 @@
               <w:jc w:val="center"/>
               <w:cnfStyle w:val="100000000000" w:firstRow="1" w:lastRow="0" w:firstColumn="0" w:lastColumn="0" w:oddVBand="0" w:evenVBand="0" w:oddHBand="0" w:evenHBand="0" w:firstRowFirstColumn="0" w:firstRowLastColumn="0" w:lastRowFirstColumn="0" w:lastRowLastColumn="0"/>
               <w:rPr>
-                <w:rFonts w:hint="cs"/>
                 <w:lang w:bidi="fa-IR"/>
               </w:rPr>
             </w:pPr>
@@ -27801,17 +27517,7 @@
                         <w:rFonts w:ascii="Cambria Math" w:hAnsi="Cambria Math"/>
                         <w:lang w:bidi="fa-IR"/>
                       </w:rPr>
-                      <m:t>R</m:t>
-                    </m:r>
-                    <m:r>
-                      <m:rPr>
-                        <m:sty m:val="bi"/>
-                      </m:rPr>
-                      <w:rPr>
-                        <w:rFonts w:ascii="Cambria Math" w:hAnsi="Cambria Math"/>
-                        <w:lang w:bidi="fa-IR"/>
-                      </w:rPr>
-                      <m:t>SS</m:t>
+                      <m:t>RSS</m:t>
                     </m:r>
                   </m:e>
                   <m:sub>
@@ -27840,7 +27546,6 @@
               <w:jc w:val="center"/>
               <w:cnfStyle w:val="100000000000" w:firstRow="1" w:lastRow="0" w:firstColumn="0" w:lastColumn="0" w:oddVBand="0" w:evenVBand="0" w:oddHBand="0" w:evenHBand="0" w:firstRowFirstColumn="0" w:firstRowLastColumn="0" w:lastRowFirstColumn="0" w:lastRowLastColumn="0"/>
               <w:rPr>
-                <w:rFonts w:hint="cs"/>
                 <w:lang w:bidi="fa-IR"/>
               </w:rPr>
             </w:pPr>
@@ -27865,17 +27570,7 @@
                         <w:rFonts w:ascii="Cambria Math" w:hAnsi="Cambria Math"/>
                         <w:lang w:bidi="fa-IR"/>
                       </w:rPr>
-                      <m:t>R</m:t>
-                    </m:r>
-                    <m:r>
-                      <m:rPr>
-                        <m:sty m:val="bi"/>
-                      </m:rPr>
-                      <w:rPr>
-                        <w:rFonts w:ascii="Cambria Math" w:hAnsi="Cambria Math"/>
-                        <w:lang w:bidi="fa-IR"/>
-                      </w:rPr>
-                      <m:t>SS</m:t>
+                      <m:t>RSS</m:t>
                     </m:r>
                   </m:e>
                   <m:sub>
@@ -27910,7 +27605,6 @@
             <w:pPr>
               <w:jc w:val="center"/>
               <w:rPr>
-                <w:rFonts w:hint="cs"/>
                 <w:lang w:bidi="fa-IR"/>
               </w:rPr>
             </w:pPr>
@@ -27951,7 +27645,6 @@
               <w:jc w:val="center"/>
               <w:cnfStyle w:val="000000100000" w:firstRow="0" w:lastRow="0" w:firstColumn="0" w:lastColumn="0" w:oddVBand="0" w:evenVBand="0" w:oddHBand="1" w:evenHBand="0" w:firstRowFirstColumn="0" w:firstRowLastColumn="0" w:lastRowFirstColumn="0" w:lastRowLastColumn="0"/>
               <w:rPr>
-                <w:rFonts w:hint="cs"/>
                 <w:lang w:bidi="fa-IR"/>
               </w:rPr>
             </w:pPr>
@@ -27972,7 +27665,6 @@
               <w:jc w:val="center"/>
               <w:cnfStyle w:val="000000100000" w:firstRow="0" w:lastRow="0" w:firstColumn="0" w:lastColumn="0" w:oddVBand="0" w:evenVBand="0" w:oddHBand="1" w:evenHBand="0" w:firstRowFirstColumn="0" w:firstRowLastColumn="0" w:lastRowFirstColumn="0" w:lastRowLastColumn="0"/>
               <w:rPr>
-                <w:rFonts w:hint="cs"/>
                 <w:lang w:bidi="fa-IR"/>
               </w:rPr>
             </w:pPr>
@@ -27998,7 +27690,6 @@
             <w:pPr>
               <w:jc w:val="center"/>
               <w:rPr>
-                <w:rFonts w:hint="cs"/>
                 <w:lang w:bidi="fa-IR"/>
               </w:rPr>
             </w:pPr>
@@ -28019,7 +27710,6 @@
               <w:jc w:val="center"/>
               <w:cnfStyle w:val="000000000000" w:firstRow="0" w:lastRow="0" w:firstColumn="0" w:lastColumn="0" w:oddVBand="0" w:evenVBand="0" w:oddHBand="0" w:evenHBand="0" w:firstRowFirstColumn="0" w:firstRowLastColumn="0" w:lastRowFirstColumn="0" w:lastRowLastColumn="0"/>
               <w:rPr>
-                <w:rFonts w:hint="cs"/>
                 <w:lang w:bidi="fa-IR"/>
               </w:rPr>
             </w:pPr>
@@ -28040,7 +27730,6 @@
               <w:jc w:val="center"/>
               <w:cnfStyle w:val="000000000000" w:firstRow="0" w:lastRow="0" w:firstColumn="0" w:lastColumn="0" w:oddVBand="0" w:evenVBand="0" w:oddHBand="0" w:evenHBand="0" w:firstRowFirstColumn="0" w:firstRowLastColumn="0" w:lastRowFirstColumn="0" w:lastRowLastColumn="0"/>
               <w:rPr>
-                <w:rFonts w:hint="cs"/>
                 <w:lang w:bidi="fa-IR"/>
               </w:rPr>
             </w:pPr>
@@ -28061,7 +27750,6 @@
               <w:jc w:val="center"/>
               <w:cnfStyle w:val="000000000000" w:firstRow="0" w:lastRow="0" w:firstColumn="0" w:lastColumn="0" w:oddVBand="0" w:evenVBand="0" w:oddHBand="0" w:evenHBand="0" w:firstRowFirstColumn="0" w:firstRowLastColumn="0" w:lastRowFirstColumn="0" w:lastRowLastColumn="0"/>
               <w:rPr>
-                <w:rFonts w:hint="cs"/>
                 <w:lang w:bidi="fa-IR"/>
               </w:rPr>
             </w:pPr>
@@ -28088,7 +27776,6 @@
             <w:pPr>
               <w:jc w:val="center"/>
               <w:rPr>
-                <w:rFonts w:hint="cs"/>
                 <w:lang w:bidi="fa-IR"/>
               </w:rPr>
             </w:pPr>
@@ -28109,7 +27796,6 @@
               <w:jc w:val="center"/>
               <w:cnfStyle w:val="000000100000" w:firstRow="0" w:lastRow="0" w:firstColumn="0" w:lastColumn="0" w:oddVBand="0" w:evenVBand="0" w:oddHBand="1" w:evenHBand="0" w:firstRowFirstColumn="0" w:firstRowLastColumn="0" w:lastRowFirstColumn="0" w:lastRowLastColumn="0"/>
               <w:rPr>
-                <w:rFonts w:hint="cs"/>
                 <w:lang w:bidi="fa-IR"/>
               </w:rPr>
             </w:pPr>
@@ -28130,7 +27816,6 @@
               <w:jc w:val="center"/>
               <w:cnfStyle w:val="000000100000" w:firstRow="0" w:lastRow="0" w:firstColumn="0" w:lastColumn="0" w:oddVBand="0" w:evenVBand="0" w:oddHBand="1" w:evenHBand="0" w:firstRowFirstColumn="0" w:firstRowLastColumn="0" w:lastRowFirstColumn="0" w:lastRowLastColumn="0"/>
               <w:rPr>
-                <w:rFonts w:hint="cs"/>
                 <w:lang w:bidi="fa-IR"/>
               </w:rPr>
             </w:pPr>
@@ -28151,7 +27836,6 @@
               <w:jc w:val="center"/>
               <w:cnfStyle w:val="000000100000" w:firstRow="0" w:lastRow="0" w:firstColumn="0" w:lastColumn="0" w:oddVBand="0" w:evenVBand="0" w:oddHBand="1" w:evenHBand="0" w:firstRowFirstColumn="0" w:firstRowLastColumn="0" w:lastRowFirstColumn="0" w:lastRowLastColumn="0"/>
               <w:rPr>
-                <w:rFonts w:hint="cs"/>
                 <w:lang w:bidi="fa-IR"/>
               </w:rPr>
             </w:pPr>
@@ -28292,7 +27976,6 @@
               <w:jc w:val="center"/>
               <w:cnfStyle w:val="100000000000" w:firstRow="1" w:lastRow="0" w:firstColumn="0" w:lastColumn="0" w:oddVBand="0" w:evenVBand="0" w:oddHBand="0" w:evenHBand="0" w:firstRowFirstColumn="0" w:firstRowLastColumn="0" w:lastRowFirstColumn="0" w:lastRowLastColumn="0"/>
               <w:rPr>
-                <w:rFonts w:hint="cs"/>
                 <w:lang w:bidi="fa-IR"/>
               </w:rPr>
             </w:pPr>
@@ -28364,17 +28047,7 @@
                         <w:rFonts w:ascii="Cambria Math" w:eastAsiaTheme="minorEastAsia" w:hAnsi="Cambria Math"/>
                         <w:lang w:bidi="fa-IR"/>
                       </w:rPr>
-                      <m:t xml:space="preserve">O </m:t>
-                    </m:r>
-                    <m:r>
-                      <m:rPr>
-                        <m:sty m:val="bi"/>
-                      </m:rPr>
-                      <w:rPr>
-                        <w:rFonts w:ascii="Cambria Math" w:eastAsiaTheme="minorEastAsia" w:hAnsi="Cambria Math"/>
-                        <w:lang w:bidi="fa-IR"/>
-                      </w:rPr>
-                      <m:t>CV</m:t>
+                      <m:t>O CV</m:t>
                     </m:r>
                   </m:sub>
                 </m:sSub>
@@ -28391,7 +28064,6 @@
               <w:jc w:val="center"/>
               <w:cnfStyle w:val="100000000000" w:firstRow="1" w:lastRow="0" w:firstColumn="0" w:lastColumn="0" w:oddVBand="0" w:evenVBand="0" w:oddHBand="0" w:evenHBand="0" w:firstRowFirstColumn="0" w:firstRowLastColumn="0" w:lastRowFirstColumn="0" w:lastRowLastColumn="0"/>
               <w:rPr>
-                <w:rFonts w:hint="cs"/>
                 <w:lang w:bidi="fa-IR"/>
               </w:rPr>
             </w:pPr>
@@ -28416,17 +28088,7 @@
                         <w:rFonts w:ascii="Cambria Math" w:hAnsi="Cambria Math"/>
                         <w:lang w:bidi="fa-IR"/>
                       </w:rPr>
-                      <m:t>R</m:t>
-                    </m:r>
-                    <m:r>
-                      <m:rPr>
-                        <m:sty m:val="bi"/>
-                      </m:rPr>
-                      <w:rPr>
-                        <w:rFonts w:ascii="Cambria Math" w:hAnsi="Cambria Math"/>
-                        <w:lang w:bidi="fa-IR"/>
-                      </w:rPr>
-                      <m:t>SS</m:t>
+                      <m:t>RSS</m:t>
                     </m:r>
                   </m:e>
                   <m:sub>
@@ -28455,7 +28117,6 @@
               <w:jc w:val="center"/>
               <w:cnfStyle w:val="100000000000" w:firstRow="1" w:lastRow="0" w:firstColumn="0" w:lastColumn="0" w:oddVBand="0" w:evenVBand="0" w:oddHBand="0" w:evenHBand="0" w:firstRowFirstColumn="0" w:firstRowLastColumn="0" w:lastRowFirstColumn="0" w:lastRowLastColumn="0"/>
               <w:rPr>
-                <w:rFonts w:hint="cs"/>
                 <w:lang w:bidi="fa-IR"/>
               </w:rPr>
             </w:pPr>
@@ -28480,17 +28141,7 @@
                         <w:rFonts w:ascii="Cambria Math" w:hAnsi="Cambria Math"/>
                         <w:lang w:bidi="fa-IR"/>
                       </w:rPr>
-                      <m:t>R</m:t>
-                    </m:r>
-                    <m:r>
-                      <m:rPr>
-                        <m:sty m:val="bi"/>
-                      </m:rPr>
-                      <w:rPr>
-                        <w:rFonts w:ascii="Cambria Math" w:hAnsi="Cambria Math"/>
-                        <w:lang w:bidi="fa-IR"/>
-                      </w:rPr>
-                      <m:t>SS</m:t>
+                      <m:t>RSS</m:t>
                     </m:r>
                   </m:e>
                   <m:sub>
@@ -28525,7 +28176,6 @@
             <w:pPr>
               <w:jc w:val="center"/>
               <w:rPr>
-                <w:rFonts w:hint="cs"/>
                 <w:lang w:bidi="fa-IR"/>
               </w:rPr>
             </w:pPr>
@@ -28566,7 +28216,6 @@
               <w:jc w:val="center"/>
               <w:cnfStyle w:val="000000100000" w:firstRow="0" w:lastRow="0" w:firstColumn="0" w:lastColumn="0" w:oddVBand="0" w:evenVBand="0" w:oddHBand="1" w:evenHBand="0" w:firstRowFirstColumn="0" w:firstRowLastColumn="0" w:lastRowFirstColumn="0" w:lastRowLastColumn="0"/>
               <w:rPr>
-                <w:rFonts w:hint="cs"/>
                 <w:lang w:bidi="fa-IR"/>
               </w:rPr>
             </w:pPr>
@@ -28587,7 +28236,6 @@
               <w:jc w:val="center"/>
               <w:cnfStyle w:val="000000100000" w:firstRow="0" w:lastRow="0" w:firstColumn="0" w:lastColumn="0" w:oddVBand="0" w:evenVBand="0" w:oddHBand="1" w:evenHBand="0" w:firstRowFirstColumn="0" w:firstRowLastColumn="0" w:lastRowFirstColumn="0" w:lastRowLastColumn="0"/>
               <w:rPr>
-                <w:rFonts w:hint="cs"/>
                 <w:lang w:bidi="fa-IR"/>
               </w:rPr>
             </w:pPr>
@@ -28613,7 +28261,6 @@
             <w:pPr>
               <w:jc w:val="center"/>
               <w:rPr>
-                <w:rFonts w:hint="cs"/>
                 <w:lang w:bidi="fa-IR"/>
               </w:rPr>
             </w:pPr>
@@ -28634,7 +28281,6 @@
               <w:jc w:val="center"/>
               <w:cnfStyle w:val="000000000000" w:firstRow="0" w:lastRow="0" w:firstColumn="0" w:lastColumn="0" w:oddVBand="0" w:evenVBand="0" w:oddHBand="0" w:evenHBand="0" w:firstRowFirstColumn="0" w:firstRowLastColumn="0" w:lastRowFirstColumn="0" w:lastRowLastColumn="0"/>
               <w:rPr>
-                <w:rFonts w:hint="cs"/>
                 <w:lang w:bidi="fa-IR"/>
               </w:rPr>
             </w:pPr>
@@ -28655,7 +28301,6 @@
               <w:jc w:val="center"/>
               <w:cnfStyle w:val="000000000000" w:firstRow="0" w:lastRow="0" w:firstColumn="0" w:lastColumn="0" w:oddVBand="0" w:evenVBand="0" w:oddHBand="0" w:evenHBand="0" w:firstRowFirstColumn="0" w:firstRowLastColumn="0" w:lastRowFirstColumn="0" w:lastRowLastColumn="0"/>
               <w:rPr>
-                <w:rFonts w:hint="cs"/>
                 <w:lang w:bidi="fa-IR"/>
               </w:rPr>
             </w:pPr>
@@ -28676,7 +28321,6 @@
               <w:jc w:val="center"/>
               <w:cnfStyle w:val="000000000000" w:firstRow="0" w:lastRow="0" w:firstColumn="0" w:lastColumn="0" w:oddVBand="0" w:evenVBand="0" w:oddHBand="0" w:evenHBand="0" w:firstRowFirstColumn="0" w:firstRowLastColumn="0" w:lastRowFirstColumn="0" w:lastRowLastColumn="0"/>
               <w:rPr>
-                <w:rFonts w:hint="cs"/>
                 <w:lang w:bidi="fa-IR"/>
               </w:rPr>
             </w:pPr>
@@ -28842,7 +28486,7 @@
         <w:bidi/>
         <w:jc w:val="both"/>
         <w:rPr>
-          <w:rFonts w:eastAsiaTheme="minorEastAsia" w:hint="cs"/>
+          <w:rFonts w:eastAsiaTheme="minorEastAsia"/>
           <w:rtl/>
           <w:lang w:bidi="fa-IR"/>
         </w:rPr>
@@ -29191,7 +28835,7 @@
         <w:bidi/>
         <w:jc w:val="both"/>
         <w:rPr>
-          <w:rFonts w:eastAsiaTheme="minorEastAsia" w:hint="cs"/>
+          <w:rFonts w:eastAsiaTheme="minorEastAsia"/>
           <w:rtl/>
           <w:lang w:bidi="fa-IR"/>
         </w:rPr>
@@ -29432,7 +29076,6 @@
         <w:bidi/>
         <w:jc w:val="both"/>
         <w:rPr>
-          <w:rFonts w:hint="cs"/>
           <w:rtl/>
           <w:lang w:bidi="fa-IR"/>
         </w:rPr>
@@ -29518,6 +29161,8 @@
         <w:bidi/>
         <w:jc w:val="both"/>
         <w:rPr>
+          <w:rFonts w:eastAsiaTheme="minorEastAsia"/>
+          <w:rtl/>
           <w:lang w:bidi="fa-IR"/>
         </w:rPr>
       </w:pPr>
@@ -29587,15 +29232,7 @@
           <w:rtl/>
           <w:lang w:bidi="fa-IR"/>
         </w:rPr>
-        <w:t xml:space="preserve"> و</w:t>
-      </w:r>
-      <w:r>
-        <w:rPr>
-          <w:rFonts w:eastAsiaTheme="minorEastAsia" w:hint="cs"/>
-          <w:rtl/>
-          <w:lang w:bidi="fa-IR"/>
-        </w:rPr>
-        <w:t xml:space="preserve"> </w:t>
+        <w:t xml:space="preserve"> و </w:t>
       </w:r>
       <m:oMath>
         <m:sSub>
@@ -29654,21 +29291,1260 @@
           <w:rtl/>
           <w:lang w:bidi="fa-IR"/>
         </w:rPr>
-        <w:t xml:space="preserve"> در ابتدا با افزایش داده‌ها با شدت زیادی خطا کاهش می‌یابد ولی با ادامه روند کاهش خطا کندتر می‌شود تا جایی که تقریبا متوقف می‌شود و این مقدار را می‌توان خطای مدل در نظر گرفت. برای کاهش این خطا نیز </w:t>
-      </w:r>
+        <w:t xml:space="preserve"> در ابتدا با افزایش داده‌ها با شدت زیادی خطا کاهش می‌یابد ولی با ادامه روند کاهش خطا کندتر می‌شود تا جایی که تقریبا متوقف می‌شود و این مقدار را می‌توان خطای مدل در نظر گرفت. برای کاهش این خطا نیز باید از مدل‌های پیچیده‌تر استفاده کرد.</w:t>
+      </w:r>
+    </w:p>
+    <w:p>
+      <w:pPr>
+        <w:rPr>
+          <w:rFonts w:eastAsiaTheme="minorEastAsia"/>
+          <w:rtl/>
+          <w:lang w:bidi="fa-IR"/>
+        </w:rPr>
+      </w:pPr>
+      <w:r>
+        <w:rPr>
+          <w:rFonts w:eastAsiaTheme="minorEastAsia"/>
+          <w:rtl/>
+          <w:lang w:bidi="fa-IR"/>
+        </w:rPr>
+        <w:br w:type="page"/>
+      </w:r>
+    </w:p>
+    <w:p>
+      <w:pPr>
+        <w:pStyle w:val="Heading1"/>
+        <w:bidi/>
+        <w:rPr>
+          <w:rFonts w:eastAsiaTheme="minorEastAsia"/>
+          <w:rtl/>
+          <w:lang w:bidi="fa-IR"/>
+        </w:rPr>
+      </w:pPr>
+      <w:r>
+        <w:rPr>
+          <w:rFonts w:eastAsiaTheme="minorEastAsia" w:hint="cs"/>
+          <w:rtl/>
+          <w:lang w:bidi="fa-IR"/>
+        </w:rPr>
+        <w:lastRenderedPageBreak/>
+        <w:t xml:space="preserve">مجموعه داده </w:t>
+      </w:r>
+      <w:r>
+        <w:rPr>
+          <w:rFonts w:eastAsiaTheme="minorEastAsia"/>
+          <w:lang w:bidi="fa-IR"/>
+        </w:rPr>
+        <w:t>Dataset2.csv</w:t>
+      </w:r>
+    </w:p>
+    <w:p>
+      <w:pPr>
+        <w:pStyle w:val="Heading2"/>
+        <w:bidi/>
+        <w:rPr>
+          <w:rtl/>
+          <w:lang w:bidi="fa-IR"/>
+        </w:rPr>
+      </w:pPr>
+      <w:r>
+        <w:rPr>
+          <w:rFonts w:hint="cs"/>
+          <w:rtl/>
+          <w:lang w:bidi="fa-IR"/>
+        </w:rPr>
+        <w:t>الف</w:t>
+      </w:r>
+    </w:p>
+    <w:p>
+      <w:pPr>
+        <w:bidi/>
+        <w:rPr>
+          <w:rtl/>
+          <w:lang w:bidi="fa-IR"/>
+        </w:rPr>
+      </w:pPr>
+      <w:r>
+        <w:rPr>
+          <w:rFonts w:hint="cs"/>
+          <w:rtl/>
+          <w:lang w:bidi="fa-IR"/>
+        </w:rPr>
+        <w:t>نمودار نقطه‌ای مربوط به هرکدام از ویژگی‌ها و متغیر هدف به شکل زیر است.</w:t>
+      </w:r>
+    </w:p>
+    <w:p>
+      <w:pPr>
+        <w:bidi/>
+        <w:jc w:val="center"/>
+        <w:rPr>
+          <w:rtl/>
+          <w:lang w:bidi="fa-IR"/>
+        </w:rPr>
+      </w:pPr>
+      <w:r>
+        <w:rPr>
+          <w:noProof/>
+          <w:rtl/>
+        </w:rPr>
+        <w:drawing>
+          <wp:inline distT="0" distB="0" distL="0" distR="0">
+            <wp:extent cx="5943600" cy="3341370"/>
+            <wp:effectExtent l="0" t="0" r="0" b="0"/>
+            <wp:docPr id="13" name="Picture 13"/>
+            <wp:cNvGraphicFramePr>
+              <a:graphicFrameLocks xmlns:a="http://schemas.openxmlformats.org/drawingml/2006/main" noChangeAspect="1"/>
+            </wp:cNvGraphicFramePr>
+            <a:graphic xmlns:a="http://schemas.openxmlformats.org/drawingml/2006/main">
+              <a:graphicData uri="http://schemas.openxmlformats.org/drawingml/2006/picture">
+                <pic:pic xmlns:pic="http://schemas.openxmlformats.org/drawingml/2006/picture">
+                  <pic:nvPicPr>
+                    <pic:cNvPr id="13" name="02 a 01.png"/>
+                    <pic:cNvPicPr/>
+                  </pic:nvPicPr>
+                  <pic:blipFill>
+                    <a:blip r:embed="rId20">
+                      <a:extLst>
+                        <a:ext uri="{28A0092B-C50C-407E-A947-70E740481C1C}">
+                          <a14:useLocalDpi xmlns:a14="http://schemas.microsoft.com/office/drawing/2010/main" val="0"/>
+                        </a:ext>
+                      </a:extLst>
+                    </a:blip>
+                    <a:stretch>
+                      <a:fillRect/>
+                    </a:stretch>
+                  </pic:blipFill>
+                  <pic:spPr>
+                    <a:xfrm>
+                      <a:off x="0" y="0"/>
+                      <a:ext cx="5943600" cy="3341370"/>
+                    </a:xfrm>
+                    <a:prstGeom prst="rect">
+                      <a:avLst/>
+                    </a:prstGeom>
+                  </pic:spPr>
+                </pic:pic>
+              </a:graphicData>
+            </a:graphic>
+          </wp:inline>
+        </w:drawing>
+      </w:r>
+    </w:p>
+    <w:p>
+      <w:pPr>
+        <w:bidi/>
+        <w:jc w:val="both"/>
+        <w:rPr>
+          <w:rtl/>
+          <w:lang w:bidi="fa-IR"/>
+        </w:rPr>
+      </w:pPr>
+      <w:r>
+        <w:rPr>
+          <w:rFonts w:hint="cs"/>
+          <w:rtl/>
+          <w:lang w:bidi="fa-IR"/>
+        </w:rPr>
+        <w:t xml:space="preserve">خط قرمز خط مربوط به مدل رگرسیون خطی است که رابطه متغیر </w:t>
+      </w:r>
+      <w:r>
+        <w:rPr>
+          <w:rFonts w:hint="cs"/>
+          <w:rtl/>
+          <w:lang w:bidi="fa-IR"/>
+        </w:rPr>
+        <w:t xml:space="preserve">هدف و ویژگی </w:t>
+      </w:r>
+      <w:r>
+        <w:rPr>
+          <w:rFonts w:hint="cs"/>
+          <w:rtl/>
+          <w:lang w:bidi="fa-IR"/>
+        </w:rPr>
+        <w:t>مربوط را</w:t>
+      </w:r>
+      <w:r>
+        <w:rPr>
+          <w:rFonts w:hint="cs"/>
+          <w:rtl/>
+          <w:lang w:bidi="fa-IR"/>
+        </w:rPr>
+        <w:t xml:space="preserve"> نمایش می‌دهد.</w:t>
+      </w:r>
+      <w:r>
+        <w:rPr>
+          <w:rFonts w:hint="cs"/>
+          <w:rtl/>
+          <w:lang w:bidi="fa-IR"/>
+        </w:rPr>
+        <w:t xml:space="preserve"> خطوط قرمز نشان دهنده رابطه متغیرهای مستقل و متغیر وابسته هستند. </w:t>
+      </w:r>
+      <w:r>
+        <w:rPr>
+          <w:rFonts w:hint="cs"/>
+          <w:rtl/>
+          <w:lang w:bidi="fa-IR"/>
+        </w:rPr>
+        <w:t>می‌توان از هرکدام از خطوط دو گزاره نتیجه گرفت:</w:t>
+      </w:r>
+    </w:p>
+    <w:p>
+      <w:pPr>
+        <w:pStyle w:val="ListParagraph"/>
+        <w:numPr>
+          <w:ilvl w:val="0"/>
+          <w:numId w:val="6"/>
+        </w:numPr>
+        <w:bidi/>
+        <w:jc w:val="both"/>
+        <w:rPr>
+          <w:lang w:bidi="fa-IR"/>
+        </w:rPr>
+      </w:pPr>
+      <w:r>
+        <w:rPr>
+          <w:rFonts w:hint="cs"/>
+          <w:rtl/>
+          <w:lang w:bidi="fa-IR"/>
+        </w:rPr>
+        <w:t xml:space="preserve">با توجه به اینکه طول و عرض نمودارها تقریبا برابر هستند، می‌توان گفت تقریبا این خطوط همان خطوط همبستگی هستند و مانند خطوط همبستگی تحلیل می‌شوند. </w:t>
+      </w:r>
+      <w:r>
+        <w:rPr>
+          <w:rFonts w:hint="cs"/>
+          <w:rtl/>
+          <w:lang w:bidi="fa-IR"/>
+        </w:rPr>
+        <w:t>شیب خطوط نمایش دهنده رابطه متغیر مستقل و وابسته هستند؛ یعنی هرقدر شیب بیشتر باشد با تغییر یک واحد در متغیر مستقل، می‌توان انتظار داشت متغیر مستقل بیشتر در جهت شیب تغییر کند. در همه نمودارهای بالا شیب مثبت است پس با در نظر گرفتن دو داده تصادفی و تفاضل مقدار متغیر مستقلشان می‌توان انتظار داشت به مقداری متناظر با آن تفاضل مقدار متغیر وابسته داده با متغیر مستقل بیشتر، بیشتر باشد.</w:t>
+      </w:r>
+    </w:p>
+    <w:p>
+      <w:pPr>
+        <w:pStyle w:val="ListParagraph"/>
+        <w:numPr>
+          <w:ilvl w:val="0"/>
+          <w:numId w:val="6"/>
+        </w:numPr>
+        <w:bidi/>
+        <w:jc w:val="both"/>
+        <w:rPr>
+          <w:lang w:bidi="fa-IR"/>
+        </w:rPr>
+      </w:pPr>
+      <w:r>
+        <w:rPr>
+          <w:rFonts w:hint="cs"/>
+          <w:rtl/>
+          <w:lang w:bidi="fa-IR"/>
+        </w:rPr>
+        <w:t>نوار اطراف خطوط یک بازه اطمینان</w:t>
+      </w:r>
+      <w:r>
+        <w:rPr>
+          <w:rFonts w:hint="cs"/>
+          <w:rtl/>
+          <w:lang w:bidi="fa-IR"/>
+        </w:rPr>
+        <w:t xml:space="preserve"> ۷۵٪</w:t>
+      </w:r>
+      <w:r>
+        <w:rPr>
+          <w:rFonts w:hint="cs"/>
+          <w:rtl/>
+          <w:lang w:bidi="fa-IR"/>
+        </w:rPr>
+        <w:t xml:space="preserve"> برای این خطوط است. </w:t>
+      </w:r>
+      <w:r>
+        <w:rPr>
+          <w:rFonts w:hint="cs"/>
+          <w:rtl/>
+          <w:lang w:bidi="fa-IR"/>
+        </w:rPr>
+        <w:t>یعنی مقدار واقعی همبستگی با احتمال ۷۵٪ در آن محدوده است و می‌توان بیانی مانند آنچه در مورد ۱ گفته شد ارائه داد.</w:t>
+      </w:r>
+    </w:p>
+    <w:p>
+      <w:pPr>
+        <w:pStyle w:val="Heading2"/>
+        <w:bidi/>
+        <w:rPr>
+          <w:rtl/>
+          <w:lang w:bidi="fa-IR"/>
+        </w:rPr>
+      </w:pPr>
+      <w:r>
+        <w:rPr>
+          <w:rFonts w:hint="cs"/>
+          <w:rtl/>
+          <w:lang w:bidi="fa-IR"/>
+        </w:rPr>
+        <w:lastRenderedPageBreak/>
+        <w:t>ب</w:t>
+      </w:r>
+    </w:p>
+    <w:p>
+      <w:pPr>
+        <w:bidi/>
+        <w:rPr>
+          <w:rtl/>
+          <w:lang w:bidi="fa-IR"/>
+        </w:rPr>
+      </w:pPr>
+      <w:r>
+        <w:rPr>
+          <w:rFonts w:hint="cs"/>
+          <w:rtl/>
+          <w:lang w:bidi="fa-IR"/>
+        </w:rPr>
+        <w:t>در ابتدا داده‌های اصلی را بدون داده‌های گم شده رسم می‌کنیم.</w:t>
+      </w:r>
+    </w:p>
+    <w:p>
+      <w:pPr>
+        <w:bidi/>
+        <w:jc w:val="center"/>
+        <w:rPr>
+          <w:rtl/>
+          <w:lang w:bidi="fa-IR"/>
+        </w:rPr>
+      </w:pPr>
+      <w:r>
+        <w:rPr>
+          <w:noProof/>
+          <w:rtl/>
+        </w:rPr>
+        <w:drawing>
+          <wp:inline distT="0" distB="0" distL="0" distR="0">
+            <wp:extent cx="5943600" cy="3341370"/>
+            <wp:effectExtent l="0" t="0" r="0" b="0"/>
+            <wp:docPr id="14" name="Picture 14"/>
+            <wp:cNvGraphicFramePr>
+              <a:graphicFrameLocks xmlns:a="http://schemas.openxmlformats.org/drawingml/2006/main" noChangeAspect="1"/>
+            </wp:cNvGraphicFramePr>
+            <a:graphic xmlns:a="http://schemas.openxmlformats.org/drawingml/2006/main">
+              <a:graphicData uri="http://schemas.openxmlformats.org/drawingml/2006/picture">
+                <pic:pic xmlns:pic="http://schemas.openxmlformats.org/drawingml/2006/picture">
+                  <pic:nvPicPr>
+                    <pic:cNvPr id="14" name="02 a 02.png"/>
+                    <pic:cNvPicPr/>
+                  </pic:nvPicPr>
+                  <pic:blipFill>
+                    <a:blip r:embed="rId21">
+                      <a:extLst>
+                        <a:ext uri="{28A0092B-C50C-407E-A947-70E740481C1C}">
+                          <a14:useLocalDpi xmlns:a14="http://schemas.microsoft.com/office/drawing/2010/main" val="0"/>
+                        </a:ext>
+                      </a:extLst>
+                    </a:blip>
+                    <a:stretch>
+                      <a:fillRect/>
+                    </a:stretch>
+                  </pic:blipFill>
+                  <pic:spPr>
+                    <a:xfrm>
+                      <a:off x="0" y="0"/>
+                      <a:ext cx="5943600" cy="3341370"/>
+                    </a:xfrm>
+                    <a:prstGeom prst="rect">
+                      <a:avLst/>
+                    </a:prstGeom>
+                  </pic:spPr>
+                </pic:pic>
+              </a:graphicData>
+            </a:graphic>
+          </wp:inline>
+        </w:drawing>
+      </w:r>
+    </w:p>
+    <w:p>
+      <w:pPr>
+        <w:bidi/>
+        <w:jc w:val="both"/>
+        <w:rPr>
+          <w:rtl/>
+          <w:lang w:bidi="fa-IR"/>
+        </w:rPr>
+      </w:pPr>
+      <w:r>
+        <w:rPr>
+          <w:rFonts w:hint="cs"/>
+          <w:rtl/>
+          <w:lang w:bidi="fa-IR"/>
+        </w:rPr>
+        <w:t>با حذف داده‌های گم شده و رسم دوباره نمودار می‌توان مشاهده کرد که رابطه برخی از متغیرهای مستقل با متغیر وابسته بیشتر از مقداری است که در نمودارهای اولیه دیده شد. تغییر شیب در نمودار متغیرهای دوم، سوم و پنجم محسوس است. حال باید داده‌های گم شده را به شیوه بهتری پر کنیم تا داده‌های گم شده تاثیر منفی بر مدل یاد گرفته شده از داده‌ها نگذارد و مدل آموزش داده شده قابل تعمیم به کل جامعه باشد.</w:t>
+      </w:r>
+    </w:p>
+    <w:p>
+      <w:pPr>
+        <w:pStyle w:val="ListParagraph"/>
+        <w:numPr>
+          <w:ilvl w:val="0"/>
+          <w:numId w:val="7"/>
+        </w:numPr>
+        <w:bidi/>
+        <w:jc w:val="both"/>
+        <w:rPr>
+          <w:lang w:bidi="fa-IR"/>
+        </w:rPr>
+      </w:pPr>
+      <w:r>
+        <w:rPr>
+          <w:rFonts w:hint="cs"/>
+          <w:rtl/>
+          <w:lang w:bidi="fa-IR"/>
+        </w:rPr>
+        <w:t xml:space="preserve">در حال حاضر </w:t>
+      </w:r>
+      <w:r>
+        <w:rPr>
+          <w:rFonts w:hint="cs"/>
+          <w:rtl/>
+          <w:lang w:bidi="fa-IR"/>
+        </w:rPr>
+        <w:t>داده‌های گم شده با مقدار صفر پر شده‌اند ولی این مقادیر باعث تاثیر منفی در توزیع تخمین زده شده برای جامعه می‌شوند. دلیل اصلی این است که وزن زیادی روی مقدار صفر قرار می‌دهند که باعث می‌شود توزیع تخمین زده شده به کلی متفاوت با توزیع اصلی جامعه باشد.</w:t>
+      </w:r>
+    </w:p>
+    <w:p>
+      <w:pPr>
+        <w:pStyle w:val="ListParagraph"/>
+        <w:numPr>
+          <w:ilvl w:val="0"/>
+          <w:numId w:val="7"/>
+        </w:numPr>
+        <w:bidi/>
+        <w:jc w:val="both"/>
+        <w:rPr>
+          <w:lang w:bidi="fa-IR"/>
+        </w:rPr>
+      </w:pPr>
+      <w:r>
+        <w:rPr>
+          <w:rFonts w:hint="cs"/>
+          <w:rtl/>
+          <w:lang w:bidi="fa-IR"/>
+        </w:rPr>
+        <w:t>روش بعدی استفاده از میانگین هر متغیر برای پر کردن داده‌های گم شده مربوط به آن متغیر است. این روش هم تاثیری مانند مورد قبل می‌گذارند.</w:t>
+      </w:r>
+    </w:p>
+    <w:p>
+      <w:pPr>
+        <w:pStyle w:val="ListParagraph"/>
+        <w:numPr>
+          <w:ilvl w:val="0"/>
+          <w:numId w:val="7"/>
+        </w:numPr>
+        <w:bidi/>
+        <w:jc w:val="both"/>
+        <w:rPr>
+          <w:lang w:bidi="fa-IR"/>
+        </w:rPr>
+      </w:pPr>
+      <w:r>
+        <w:rPr>
+          <w:rFonts w:hint="cs"/>
+          <w:rtl/>
+          <w:lang w:bidi="fa-IR"/>
+        </w:rPr>
+        <w:t xml:space="preserve">روش بعدی این است که با استفاده از داده‌های موجود یک توزیع برای متغیر پیدا کرده و مقدارهای تصادفی از آن را تولید و به جای داده‌های گم شده از آن‌ها استفاده کنیم. تعمیم بهتر برای این روش این است که به ازای هر داده به نحوی با توجه به داده‌ها احتمال تولید داده‌ی گم شده در صورت وجود را </w:t>
+      </w:r>
+      <w:r>
+        <w:rPr>
+          <w:rFonts w:hint="eastAsia"/>
+          <w:rtl/>
+          <w:lang w:bidi="fa-IR"/>
+        </w:rPr>
+        <w:lastRenderedPageBreak/>
+        <w:t>پ</w:t>
+      </w:r>
+      <w:r>
+        <w:rPr>
+          <w:rFonts w:hint="cs"/>
+          <w:rtl/>
+          <w:lang w:bidi="fa-IR"/>
+        </w:rPr>
+        <w:t>ی</w:t>
+      </w:r>
+      <w:r>
+        <w:rPr>
+          <w:rFonts w:hint="eastAsia"/>
+          <w:rtl/>
+          <w:lang w:bidi="fa-IR"/>
+        </w:rPr>
+        <w:t>دا</w:t>
+      </w:r>
+      <w:r>
+        <w:rPr>
+          <w:rtl/>
+          <w:lang w:bidi="fa-IR"/>
+        </w:rPr>
+        <w:t xml:space="preserve"> </w:t>
+      </w:r>
+      <w:r>
+        <w:rPr>
+          <w:rFonts w:hint="eastAsia"/>
+          <w:rtl/>
+          <w:lang w:bidi="fa-IR"/>
+        </w:rPr>
+        <w:t>کن</w:t>
+      </w:r>
+      <w:r>
+        <w:rPr>
+          <w:rFonts w:hint="cs"/>
+          <w:rtl/>
+          <w:lang w:bidi="fa-IR"/>
+        </w:rPr>
+        <w:t>ی</w:t>
+      </w:r>
+      <w:r>
+        <w:rPr>
+          <w:rFonts w:hint="eastAsia"/>
+          <w:rtl/>
+          <w:lang w:bidi="fa-IR"/>
+        </w:rPr>
+        <w:t>م</w:t>
+      </w:r>
+      <w:r>
+        <w:rPr>
+          <w:rtl/>
+          <w:lang w:bidi="fa-IR"/>
+        </w:rPr>
+        <w:t xml:space="preserve"> </w:t>
+      </w:r>
+      <w:r>
+        <w:rPr>
+          <w:rFonts w:hint="cs"/>
+          <w:rtl/>
+          <w:lang w:bidi="fa-IR"/>
+        </w:rPr>
+        <w:t>و حال فقط مقادیری که بیشترین احتمال تولید خواهند داشت را برای آن‌ها در نظر بگیریم. یعنی به طور کلی می‌توان با این مسئله به نحوی به عنوان یک مسئله پیش‌بینی برخورد کنیم.</w:t>
+      </w:r>
+    </w:p>
+    <w:p>
+      <w:pPr>
+        <w:bidi/>
+        <w:jc w:val="both"/>
+        <w:rPr>
+          <w:rtl/>
+          <w:lang w:bidi="fa-IR"/>
+        </w:rPr>
+      </w:pPr>
+      <w:r>
+        <w:rPr>
+          <w:rFonts w:hint="cs"/>
+          <w:rtl/>
+          <w:lang w:bidi="fa-IR"/>
+        </w:rPr>
+        <w:t xml:space="preserve">در ادامه چارچوب الگوریتمی برای پر کردن داده‌های گم شده با استفاده از دو مورد آخر ذکر شده در موارد بالا بیان می‌شود. این الگوریتم که </w:t>
+      </w:r>
+      <w:r>
+        <w:rPr>
+          <w:lang w:bidi="fa-IR"/>
+        </w:rPr>
+        <w:t>Multiple Imputation by Chained Equations (MICE)</w:t>
+      </w:r>
+      <w:r>
+        <w:rPr>
+          <w:rFonts w:hint="cs"/>
+          <w:rtl/>
+          <w:lang w:bidi="fa-IR"/>
+        </w:rPr>
+        <w:t xml:space="preserve"> نام دارد</w:t>
+      </w:r>
+      <w:r>
+        <w:rPr>
+          <w:rFonts w:hint="cs"/>
+          <w:rtl/>
+          <w:lang w:bidi="fa-IR"/>
+        </w:rPr>
+        <w:t xml:space="preserve"> در ابتدا یک مقدار ساده (مانند میانگین) را برای داده‌های گم شده در نظر می‌گیرد. حال با استفاده از داده‌های کامل شده مدل‌هایی را آموزش می‌دهد و داده‌های گم شده که پر شده بودند را پاک می‌کند. حال با استفاده از داده‌های موجود داده‌های گم شده را پیش‌بینی می‌کند. این عمل تا زمان همگرایی تکرار می‌شوند و آخرین مقدار به دست آمده به عنوان مقادیر پر شده معرفی می‌شوند.</w:t>
+      </w:r>
+      <w:r>
+        <w:rPr>
+          <w:rFonts w:hint="cs"/>
+          <w:rtl/>
+          <w:lang w:bidi="fa-IR"/>
+        </w:rPr>
+        <w:t xml:space="preserve"> تصویر زیر توزیع مربوط به داده‌ها و داده‌ها همراه با داده‌های پر شده</w:t>
+      </w:r>
+      <w:r>
+        <w:rPr>
+          <w:rFonts w:hint="cs"/>
+          <w:rtl/>
+          <w:lang w:bidi="fa-IR"/>
+        </w:rPr>
+        <w:t xml:space="preserve"> پس از هر تکرار</w:t>
+      </w:r>
+      <w:r>
+        <w:rPr>
+          <w:rFonts w:hint="cs"/>
+          <w:rtl/>
+          <w:lang w:bidi="fa-IR"/>
+        </w:rPr>
+        <w:t xml:space="preserve"> را نمایش می‌دهند.</w:t>
+      </w:r>
+    </w:p>
+    <w:p>
+      <w:pPr>
+        <w:bidi/>
+        <w:jc w:val="center"/>
+        <w:rPr>
+          <w:rtl/>
+          <w:lang w:bidi="fa-IR"/>
+        </w:rPr>
+      </w:pPr>
+      <w:r>
+        <w:rPr>
+          <w:noProof/>
+          <w:rtl/>
+        </w:rPr>
+        <w:drawing>
+          <wp:inline distT="0" distB="0" distL="0" distR="0">
+            <wp:extent cx="5943113" cy="3341370"/>
+            <wp:effectExtent l="0" t="0" r="635" b="0"/>
+            <wp:docPr id="15" name="Picture 15"/>
+            <wp:cNvGraphicFramePr>
+              <a:graphicFrameLocks xmlns:a="http://schemas.openxmlformats.org/drawingml/2006/main" noChangeAspect="1"/>
+            </wp:cNvGraphicFramePr>
+            <a:graphic xmlns:a="http://schemas.openxmlformats.org/drawingml/2006/main">
+              <a:graphicData uri="http://schemas.openxmlformats.org/drawingml/2006/picture">
+                <pic:pic xmlns:pic="http://schemas.openxmlformats.org/drawingml/2006/picture">
+                  <pic:nvPicPr>
+                    <pic:cNvPr id="15" name="02 b 01.png"/>
+                    <pic:cNvPicPr/>
+                  </pic:nvPicPr>
+                  <pic:blipFill>
+                    <a:blip r:embed="rId22">
+                      <a:extLst>
+                        <a:ext uri="{28A0092B-C50C-407E-A947-70E740481C1C}">
+                          <a14:useLocalDpi xmlns:a14="http://schemas.microsoft.com/office/drawing/2010/main" val="0"/>
+                        </a:ext>
+                      </a:extLst>
+                    </a:blip>
+                    <a:stretch>
+                      <a:fillRect/>
+                    </a:stretch>
+                  </pic:blipFill>
+                  <pic:spPr>
+                    <a:xfrm>
+                      <a:off x="0" y="0"/>
+                      <a:ext cx="5943113" cy="3341370"/>
+                    </a:xfrm>
+                    <a:prstGeom prst="rect">
+                      <a:avLst/>
+                    </a:prstGeom>
+                  </pic:spPr>
+                </pic:pic>
+              </a:graphicData>
+            </a:graphic>
+          </wp:inline>
+        </w:drawing>
+      </w:r>
+    </w:p>
+    <w:p>
+      <w:pPr>
+        <w:bidi/>
+        <w:jc w:val="both"/>
+        <w:rPr>
+          <w:rtl/>
+          <w:lang w:bidi="fa-IR"/>
+        </w:rPr>
+      </w:pPr>
+      <w:r>
+        <w:rPr>
+          <w:rFonts w:hint="cs"/>
+          <w:rtl/>
+          <w:lang w:bidi="fa-IR"/>
+        </w:rPr>
+        <w:t>با پر کردن داده‌ها با روش بالا به مجموعه داده کاملی دست پیدا می‌کنیم</w:t>
+      </w:r>
+      <w:r>
+        <w:rPr>
+          <w:rFonts w:hint="cs"/>
+          <w:rtl/>
+          <w:lang w:bidi="fa-IR"/>
+        </w:rPr>
+        <w:t xml:space="preserve">. </w:t>
+      </w:r>
+      <w:r>
+        <w:rPr>
+          <w:rFonts w:hint="cs"/>
+          <w:rtl/>
+          <w:lang w:bidi="fa-IR"/>
+        </w:rPr>
+        <w:t xml:space="preserve">رابطه متغیرهای مستقل و متغیر وابسته </w:t>
+      </w:r>
+      <w:r>
+        <w:rPr>
+          <w:rFonts w:hint="cs"/>
+          <w:rtl/>
+          <w:lang w:bidi="fa-IR"/>
+        </w:rPr>
+        <w:t>به شکل زیر است.</w:t>
+      </w:r>
+    </w:p>
+    <w:p>
+      <w:pPr>
+        <w:bidi/>
+        <w:jc w:val="center"/>
+        <w:rPr>
+          <w:rtl/>
+          <w:lang w:bidi="fa-IR"/>
+        </w:rPr>
+      </w:pPr>
+      <w:r>
+        <w:rPr>
+          <w:noProof/>
+          <w:rtl/>
+        </w:rPr>
+        <w:lastRenderedPageBreak/>
+        <w:drawing>
+          <wp:inline distT="0" distB="0" distL="0" distR="0">
+            <wp:extent cx="5943600" cy="3341370"/>
+            <wp:effectExtent l="0" t="0" r="0" b="0"/>
+            <wp:docPr id="16" name="Picture 16"/>
+            <wp:cNvGraphicFramePr>
+              <a:graphicFrameLocks xmlns:a="http://schemas.openxmlformats.org/drawingml/2006/main" noChangeAspect="1"/>
+            </wp:cNvGraphicFramePr>
+            <a:graphic xmlns:a="http://schemas.openxmlformats.org/drawingml/2006/main">
+              <a:graphicData uri="http://schemas.openxmlformats.org/drawingml/2006/picture">
+                <pic:pic xmlns:pic="http://schemas.openxmlformats.org/drawingml/2006/picture">
+                  <pic:nvPicPr>
+                    <pic:cNvPr id="16" name="02 b 02.png"/>
+                    <pic:cNvPicPr/>
+                  </pic:nvPicPr>
+                  <pic:blipFill>
+                    <a:blip r:embed="rId23">
+                      <a:extLst>
+                        <a:ext uri="{28A0092B-C50C-407E-A947-70E740481C1C}">
+                          <a14:useLocalDpi xmlns:a14="http://schemas.microsoft.com/office/drawing/2010/main" val="0"/>
+                        </a:ext>
+                      </a:extLst>
+                    </a:blip>
+                    <a:stretch>
+                      <a:fillRect/>
+                    </a:stretch>
+                  </pic:blipFill>
+                  <pic:spPr>
+                    <a:xfrm>
+                      <a:off x="0" y="0"/>
+                      <a:ext cx="5943600" cy="3341370"/>
+                    </a:xfrm>
+                    <a:prstGeom prst="rect">
+                      <a:avLst/>
+                    </a:prstGeom>
+                  </pic:spPr>
+                </pic:pic>
+              </a:graphicData>
+            </a:graphic>
+          </wp:inline>
+        </w:drawing>
+      </w:r>
+    </w:p>
+    <w:p>
+      <w:pPr>
+        <w:bidi/>
+        <w:jc w:val="both"/>
+        <w:rPr>
+          <w:rtl/>
+          <w:lang w:bidi="fa-IR"/>
+        </w:rPr>
+      </w:pPr>
+      <w:r>
+        <w:rPr>
+          <w:rFonts w:hint="cs"/>
+          <w:rtl/>
+          <w:lang w:bidi="fa-IR"/>
+        </w:rPr>
+        <w:t>خطوط همبستگی شباهت زیادی با حالتی دارند که داده‌های ناقص حذف شده بودند؛ یعنی شیب و عرض از مبداشان نزدیک به حالت قبلی است؛ این نکته نشانه روش مناسب برای پر کردن داده‌های ناقص است. با مقایسه بازه اطمینان به دست آمده برای خطوط</w:t>
+      </w:r>
+      <w:r>
+        <w:rPr>
+          <w:rFonts w:hint="cs"/>
+          <w:rtl/>
+          <w:lang w:bidi="fa-IR"/>
+        </w:rPr>
+        <w:t xml:space="preserve"> کوچک‌تر شده است که نشانه دقیق‌تر شدن تخمین همبستگی دو متغیر است.</w:t>
+      </w:r>
+    </w:p>
+    <w:p>
+      <w:pPr>
+        <w:pStyle w:val="Heading2"/>
+        <w:bidi/>
+        <w:rPr>
+          <w:rtl/>
+          <w:lang w:bidi="fa-IR"/>
+        </w:rPr>
+      </w:pPr>
+      <w:r>
+        <w:rPr>
+          <w:rFonts w:hint="cs"/>
+          <w:rtl/>
+          <w:lang w:bidi="fa-IR"/>
+        </w:rPr>
+        <w:t>د</w:t>
+      </w:r>
+    </w:p>
+    <w:p>
+      <w:pPr>
+        <w:bidi/>
+        <w:rPr>
+          <w:rtl/>
+          <w:lang w:bidi="fa-IR"/>
+        </w:rPr>
+      </w:pPr>
+      <w:r>
+        <w:rPr>
+          <w:rFonts w:hint="cs"/>
+          <w:rtl/>
+          <w:lang w:bidi="fa-IR"/>
+        </w:rPr>
+        <w:t>انجام مورد ج ارزش تحلیلی ندارد و در واقع جزئی از موارد د و بعدی است.</w:t>
+      </w:r>
+    </w:p>
+    <w:p>
+      <w:pPr>
+        <w:bidi/>
+        <w:jc w:val="center"/>
+        <w:rPr>
+          <w:rFonts w:eastAsiaTheme="minorEastAsia"/>
+          <w:rtl/>
+          <w:lang w:bidi="fa-IR"/>
+        </w:rPr>
+      </w:pPr>
+      <w:r>
+        <w:rPr>
+          <w:rFonts w:eastAsiaTheme="minorEastAsia" w:hint="cs"/>
+          <w:noProof/>
+          <w:rtl/>
+        </w:rPr>
+        <w:drawing>
+          <wp:inline distT="0" distB="0" distL="0" distR="0">
+            <wp:extent cx="4964296" cy="2790825"/>
+            <wp:effectExtent l="0" t="0" r="8255" b="0"/>
+            <wp:docPr id="17" name="Picture 17"/>
+            <wp:cNvGraphicFramePr>
+              <a:graphicFrameLocks xmlns:a="http://schemas.openxmlformats.org/drawingml/2006/main" noChangeAspect="1"/>
+            </wp:cNvGraphicFramePr>
+            <a:graphic xmlns:a="http://schemas.openxmlformats.org/drawingml/2006/main">
+              <a:graphicData uri="http://schemas.openxmlformats.org/drawingml/2006/picture">
+                <pic:pic xmlns:pic="http://schemas.openxmlformats.org/drawingml/2006/picture">
+                  <pic:nvPicPr>
+                    <pic:cNvPr id="17" name="02 d 01.png"/>
+                    <pic:cNvPicPr/>
+                  </pic:nvPicPr>
+                  <pic:blipFill>
+                    <a:blip r:embed="rId24" cstate="print">
+                      <a:extLst>
+                        <a:ext uri="{28A0092B-C50C-407E-A947-70E740481C1C}">
+                          <a14:useLocalDpi xmlns:a14="http://schemas.microsoft.com/office/drawing/2010/main" val="0"/>
+                        </a:ext>
+                      </a:extLst>
+                    </a:blip>
+                    <a:stretch>
+                      <a:fillRect/>
+                    </a:stretch>
+                  </pic:blipFill>
+                  <pic:spPr>
+                    <a:xfrm>
+                      <a:off x="0" y="0"/>
+                      <a:ext cx="4975536" cy="2797144"/>
+                    </a:xfrm>
+                    <a:prstGeom prst="rect">
+                      <a:avLst/>
+                    </a:prstGeom>
+                  </pic:spPr>
+                </pic:pic>
+              </a:graphicData>
+            </a:graphic>
+          </wp:inline>
+        </w:drawing>
+      </w:r>
+    </w:p>
+    <w:p>
+      <w:pPr>
+        <w:bidi/>
+        <w:jc w:val="both"/>
+        <w:rPr>
+          <w:rFonts w:eastAsiaTheme="minorEastAsia"/>
+          <w:rtl/>
+          <w:lang w:bidi="fa-IR"/>
+        </w:rPr>
+      </w:pPr>
+      <w:r>
+        <w:rPr>
+          <w:rFonts w:hint="eastAsia"/>
+          <w:rtl/>
+          <w:lang w:bidi="fa-IR"/>
+        </w:rPr>
+        <w:lastRenderedPageBreak/>
+        <w:t>نمودار</w:t>
+      </w:r>
+      <w:r>
+        <w:rPr>
+          <w:rtl/>
+          <w:lang w:bidi="fa-IR"/>
+        </w:rPr>
+        <w:t xml:space="preserve"> </w:t>
+      </w:r>
+      <w:r>
+        <w:rPr>
+          <w:rFonts w:hint="eastAsia"/>
+          <w:rtl/>
+          <w:lang w:bidi="fa-IR"/>
+        </w:rPr>
+        <w:t>مع</w:t>
+      </w:r>
+      <w:r>
+        <w:rPr>
+          <w:rFonts w:hint="cs"/>
+          <w:rtl/>
+          <w:lang w:bidi="fa-IR"/>
+        </w:rPr>
+        <w:t>ی</w:t>
+      </w:r>
+      <w:r>
+        <w:rPr>
+          <w:rFonts w:hint="eastAsia"/>
+          <w:rtl/>
+          <w:lang w:bidi="fa-IR"/>
+        </w:rPr>
+        <w:t>ار</w:t>
+      </w:r>
+      <w:r>
+        <w:rPr>
+          <w:rtl/>
+          <w:lang w:bidi="fa-IR"/>
+        </w:rPr>
+        <w:t xml:space="preserve"> </w:t>
+      </w:r>
+      <w:r>
+        <w:rPr>
+          <w:lang w:bidi="fa-IR"/>
+        </w:rPr>
+        <w:t>Lasso</w:t>
+      </w:r>
+      <w:r>
+        <w:rPr>
+          <w:rtl/>
+          <w:lang w:bidi="fa-IR"/>
+        </w:rPr>
+        <w:t xml:space="preserve"> </w:t>
+      </w:r>
+      <w:r>
+        <w:rPr>
+          <w:rFonts w:hint="eastAsia"/>
+          <w:rtl/>
+          <w:lang w:bidi="fa-IR"/>
+        </w:rPr>
+        <w:t>با</w:t>
+      </w:r>
+      <w:r>
+        <w:rPr>
+          <w:rtl/>
+          <w:lang w:bidi="fa-IR"/>
+        </w:rPr>
+        <w:t xml:space="preserve"> </w:t>
+      </w:r>
+      <w:r>
+        <w:rPr>
+          <w:rFonts w:hint="eastAsia"/>
+          <w:rtl/>
+          <w:lang w:bidi="fa-IR"/>
+        </w:rPr>
+        <w:t>توجه</w:t>
+      </w:r>
+      <w:r>
+        <w:rPr>
+          <w:rtl/>
+          <w:lang w:bidi="fa-IR"/>
+        </w:rPr>
+        <w:t xml:space="preserve"> </w:t>
+      </w:r>
+      <w:r>
+        <w:rPr>
+          <w:rFonts w:hint="eastAsia"/>
+          <w:rtl/>
+          <w:lang w:bidi="fa-IR"/>
+        </w:rPr>
+        <w:t>به</w:t>
+      </w:r>
+      <w:r>
+        <w:rPr>
+          <w:rFonts w:hint="cs"/>
+          <w:rtl/>
+          <w:lang w:bidi="fa-IR"/>
+        </w:rPr>
+        <w:t xml:space="preserve"> </w:t>
+      </w:r>
+      <m:oMath>
+        <m:func>
+          <m:funcPr>
+            <m:ctrlPr>
+              <w:rPr>
+                <w:rFonts w:ascii="Cambria Math" w:hAnsi="Cambria Math"/>
+                <w:i/>
+                <w:lang w:bidi="fa-IR"/>
+              </w:rPr>
+            </m:ctrlPr>
+          </m:funcPr>
+          <m:fName>
+            <m:r>
+              <m:rPr>
+                <m:sty m:val="p"/>
+              </m:rPr>
+              <w:rPr>
+                <w:rFonts w:ascii="Cambria Math" w:hAnsi="Cambria Math"/>
+                <w:lang w:bidi="fa-IR"/>
+              </w:rPr>
+              <m:t>log</m:t>
+            </m:r>
+          </m:fName>
+          <m:e>
+            <m:d>
+              <m:dPr>
+                <m:ctrlPr>
+                  <w:rPr>
+                    <w:rFonts w:ascii="Cambria Math" w:hAnsi="Cambria Math"/>
+                    <w:i/>
+                    <w:lang w:bidi="fa-IR"/>
+                  </w:rPr>
+                </m:ctrlPr>
+              </m:dPr>
+              <m:e>
+                <m:r>
+                  <w:rPr>
+                    <w:rFonts w:ascii="Cambria Math" w:hAnsi="Cambria Math"/>
+                    <w:lang w:bidi="fa-IR"/>
+                  </w:rPr>
+                  <m:t>λ</m:t>
+                </m:r>
+              </m:e>
+            </m:d>
+          </m:e>
+        </m:func>
+      </m:oMath>
+      <w:r>
+        <w:rPr>
+          <w:rtl/>
+          <w:lang w:bidi="fa-IR"/>
+        </w:rPr>
+        <w:t xml:space="preserve"> </w:t>
+      </w:r>
+      <w:r>
+        <w:rPr>
+          <w:rFonts w:hint="eastAsia"/>
+          <w:rtl/>
+          <w:lang w:bidi="fa-IR"/>
+        </w:rPr>
+        <w:t>به</w:t>
+      </w:r>
+      <w:r>
+        <w:rPr>
+          <w:rtl/>
+          <w:lang w:bidi="fa-IR"/>
+        </w:rPr>
+        <w:t xml:space="preserve"> </w:t>
+      </w:r>
+      <w:r>
+        <w:rPr>
+          <w:rFonts w:hint="eastAsia"/>
+          <w:rtl/>
+          <w:lang w:bidi="fa-IR"/>
+        </w:rPr>
+        <w:t>شکل</w:t>
+      </w:r>
+      <w:r>
+        <w:rPr>
+          <w:rtl/>
+          <w:lang w:bidi="fa-IR"/>
+        </w:rPr>
+        <w:t xml:space="preserve"> </w:t>
+      </w:r>
+      <w:r>
+        <w:rPr>
+          <w:rFonts w:hint="cs"/>
+          <w:rtl/>
+          <w:lang w:bidi="fa-IR"/>
+        </w:rPr>
+        <w:t xml:space="preserve">بالا </w:t>
+      </w:r>
+      <w:r>
+        <w:rPr>
+          <w:rFonts w:hint="eastAsia"/>
+          <w:rtl/>
+          <w:lang w:bidi="fa-IR"/>
+        </w:rPr>
+        <w:t>است</w:t>
+      </w:r>
+      <w:r>
+        <w:rPr>
+          <w:rtl/>
+          <w:lang w:bidi="fa-IR"/>
+        </w:rPr>
+        <w:t>.</w:t>
+      </w:r>
+      <w:r>
+        <w:rPr>
+          <w:rFonts w:hint="cs"/>
+          <w:rtl/>
+          <w:lang w:bidi="fa-IR"/>
+        </w:rPr>
+        <w:t xml:space="preserve"> کاملا مشخص است بهترین مدل مدلی است که در آن </w:t>
+      </w:r>
+      <m:oMath>
+        <m:r>
+          <w:rPr>
+            <w:rFonts w:ascii="Cambria Math" w:hAnsi="Cambria Math"/>
+            <w:lang w:bidi="fa-IR"/>
+          </w:rPr>
+          <m:t>λ</m:t>
+        </m:r>
+      </m:oMath>
+      <w:r>
+        <w:rPr>
+          <w:rFonts w:eastAsiaTheme="minorEastAsia" w:hint="cs"/>
+          <w:rtl/>
+          <w:lang w:bidi="fa-IR"/>
+        </w:rPr>
+        <w:t xml:space="preserve"> به صفر نزدیک باشد. دلیل این که مدلی با این ویژگی بهتر است کمبود ویژگی‌ها است. مقادیر مورد نظر به ترتیب زیر محاسبه شدند.</w:t>
+      </w:r>
+    </w:p>
+    <w:p>
+      <w:pPr>
+        <w:bidi/>
+        <w:jc w:val="center"/>
+        <w:rPr>
+          <w:rFonts w:eastAsiaTheme="minorEastAsia"/>
+          <w:lang w:bidi="fa-IR"/>
+        </w:rPr>
+      </w:pPr>
+      <w:r>
+        <w:rPr>
+          <w:rFonts w:eastAsiaTheme="minorEastAsia"/>
+          <w:noProof/>
+          <w:rtl/>
+        </w:rPr>
+        <w:drawing>
+          <wp:inline distT="0" distB="0" distL="0" distR="0">
+            <wp:extent cx="3229426" cy="1019317"/>
+            <wp:effectExtent l="0" t="0" r="9525" b="9525"/>
+            <wp:docPr id="18" name="Picture 18"/>
+            <wp:cNvGraphicFramePr>
+              <a:graphicFrameLocks xmlns:a="http://schemas.openxmlformats.org/drawingml/2006/main" noChangeAspect="1"/>
+            </wp:cNvGraphicFramePr>
+            <a:graphic xmlns:a="http://schemas.openxmlformats.org/drawingml/2006/main">
+              <a:graphicData uri="http://schemas.openxmlformats.org/drawingml/2006/picture">
+                <pic:pic xmlns:pic="http://schemas.openxmlformats.org/drawingml/2006/picture">
+                  <pic:nvPicPr>
+                    <pic:cNvPr id="18" name="02 d 02.png"/>
+                    <pic:cNvPicPr/>
+                  </pic:nvPicPr>
+                  <pic:blipFill>
+                    <a:blip r:embed="rId25">
+                      <a:extLst>
+                        <a:ext uri="{28A0092B-C50C-407E-A947-70E740481C1C}">
+                          <a14:useLocalDpi xmlns:a14="http://schemas.microsoft.com/office/drawing/2010/main" val="0"/>
+                        </a:ext>
+                      </a:extLst>
+                    </a:blip>
+                    <a:stretch>
+                      <a:fillRect/>
+                    </a:stretch>
+                  </pic:blipFill>
+                  <pic:spPr>
+                    <a:xfrm>
+                      <a:off x="0" y="0"/>
+                      <a:ext cx="3229426" cy="1019317"/>
+                    </a:xfrm>
+                    <a:prstGeom prst="rect">
+                      <a:avLst/>
+                    </a:prstGeom>
+                  </pic:spPr>
+                </pic:pic>
+              </a:graphicData>
+            </a:graphic>
+          </wp:inline>
+        </w:drawing>
+      </w:r>
+    </w:p>
+    <w:p>
+      <w:pPr>
+        <w:pStyle w:val="Heading2"/>
+        <w:bidi/>
+        <w:rPr>
+          <w:rtl/>
+          <w:lang w:bidi="fa-IR"/>
+        </w:rPr>
+      </w:pPr>
+      <w:r>
+        <w:rPr>
+          <w:rFonts w:hint="cs"/>
+          <w:rtl/>
+          <w:lang w:bidi="fa-IR"/>
+        </w:rPr>
+        <w:t>ه</w:t>
+      </w:r>
+    </w:p>
+    <w:p>
+      <w:pPr>
+        <w:bidi/>
+        <w:jc w:val="both"/>
+        <w:rPr>
+          <w:rFonts w:hint="cs"/>
+          <w:rtl/>
+          <w:lang w:bidi="fa-IR"/>
+        </w:rPr>
+      </w:pPr>
+      <w:r>
+        <w:rPr>
+          <w:rFonts w:hint="cs"/>
+          <w:rtl/>
+          <w:lang w:bidi="fa-IR"/>
+        </w:rPr>
+        <w:t>این داده‌ها نیز مقادیر گم شده دارند.</w:t>
+      </w:r>
+      <w:r>
+        <w:rPr>
+          <w:rFonts w:hint="cs"/>
+          <w:rtl/>
+          <w:lang w:bidi="fa-IR"/>
+        </w:rPr>
+        <w:t xml:space="preserve"> برای پر کردن مقادیر گم شده این داده‌ها، داده‌های قبلی را که پر کرده بودیم در کنار این داده‌ها قرار می‌دهیم و به روش قبلی داده‌های گم شده را پر می‌کنیم. برای خروجی گرفتن از مدل ابتدا مدل را روی کل داده‌ها آموزش می‌دهیم و پس از آن با استفاده از این مدل نهایی پیش‌بینی‌ها را انجام می‌دهیم. خروجی‌ها در فایلی ضمیمه شده‌اند.</w:t>
+      </w:r>
+    </w:p>
+    <w:p>
+      <w:pPr>
+        <w:pStyle w:val="Heading2"/>
+        <w:bidi/>
+        <w:rPr>
+          <w:rtl/>
+          <w:lang w:bidi="fa-IR"/>
+        </w:rPr>
+      </w:pPr>
+      <w:r>
+        <w:rPr>
+          <w:rFonts w:hint="cs"/>
+          <w:rtl/>
+          <w:lang w:bidi="fa-IR"/>
+        </w:rPr>
+        <w:t>و</w:t>
+      </w:r>
+    </w:p>
+    <w:p>
+      <w:pPr>
+        <w:bidi/>
+        <w:rPr>
+          <w:rFonts w:hint="cs"/>
+          <w:rtl/>
+          <w:lang w:bidi="fa-IR"/>
+        </w:rPr>
+      </w:pPr>
       <w:bookmarkStart w:id="1" w:name="_GoBack"/>
       <w:bookmarkEnd w:id="1"/>
-      <w:r>
-        <w:rPr>
-          <w:rFonts w:eastAsiaTheme="minorEastAsia" w:hint="cs"/>
-          <w:rtl/>
-          <w:lang w:bidi="fa-IR"/>
-        </w:rPr>
-        <w:t>باید از مدل‌های پیچیده‌تر استفاده کرد.</w:t>
-      </w:r>
     </w:p>
     <w:sectPr>
-      <w:footerReference w:type="default" r:id="rId20"/>
+      <w:footerReference w:type="default" r:id="rId26"/>
       <w:pgSz w:w="12240" w:h="15840"/>
       <w:pgMar w:top="1440" w:right="1440" w:bottom="1440" w:left="1440" w:header="720" w:footer="720" w:gutter="0"/>
       <w:pgBorders w:display="firstPage" w:offsetFrom="page">
@@ -29750,7 +30626,7 @@
             <w:noProof/>
             <w:rtl/>
           </w:rPr>
-          <w:t>17</w:t>
+          <w:t>21</w:t>
         </w:r>
         <w:r>
           <w:rPr>
@@ -29797,6 +30673,95 @@
 <file path=word/numbering.xml><?xml version="1.0" encoding="utf-8"?>
 <w:numbering xmlns:wpc="http://schemas.microsoft.com/office/word/2010/wordprocessingCanvas" xmlns:cx="http://schemas.microsoft.com/office/drawing/2014/chartex" xmlns:cx1="http://schemas.microsoft.com/office/drawing/2015/9/8/chartex" xmlns:mc="http://schemas.openxmlformats.org/markup-compatibility/2006" xmlns:o="urn:schemas-microsoft-com:office:office" xmlns:r="http://schemas.openxmlformats.org/officeDocument/2006/relationships" xmlns:m="http://schemas.openxmlformats.org/officeDocument/2006/math" xmlns:v="urn:schemas-microsoft-com:vml" xmlns:wp14="http://schemas.microsoft.com/office/word/2010/wordprocessingDrawing" xmlns:wp="http://schemas.openxmlformats.org/drawingml/2006/wordprocessingDrawing" xmlns:w10="urn:schemas-microsoft-com:office:word" xmlns:w="http://schemas.openxmlformats.org/wordprocessingml/2006/main" xmlns:w14="http://schemas.microsoft.com/office/word/2010/wordml" xmlns:w15="http://schemas.microsoft.com/office/word/2012/wordml" xmlns:w16se="http://schemas.microsoft.com/office/word/2015/wordml/symex" xmlns:wpg="http://schemas.microsoft.com/office/word/2010/wordprocessingGroup" xmlns:wpi="http://schemas.microsoft.com/office/word/2010/wordprocessingInk" xmlns:wne="http://schemas.microsoft.com/office/word/2006/wordml" xmlns:wps="http://schemas.microsoft.com/office/word/2010/wordprocessingShape" mc:Ignorable="w14 w15 w16se wp14">
   <w:abstractNum w:abstractNumId="0" w15:restartNumberingAfterBreak="0">
+    <w:nsid w:val="1B7222AC"/>
+    <w:multiLevelType w:val="hybridMultilevel"/>
+    <w:tmpl w:val="0E0644CA"/>
+    <w:lvl w:ilvl="0" w:tplc="0409000F">
+      <w:start w:val="1"/>
+      <w:numFmt w:val="decimal"/>
+      <w:lvlText w:val="%1."/>
+      <w:lvlJc w:val="left"/>
+      <w:pPr>
+        <w:ind w:left="720" w:hanging="360"/>
+      </w:pPr>
+      <w:rPr>
+        <w:rFonts w:hint="default"/>
+      </w:rPr>
+    </w:lvl>
+    <w:lvl w:ilvl="1" w:tplc="04090019" w:tentative="1">
+      <w:start w:val="1"/>
+      <w:numFmt w:val="lowerLetter"/>
+      <w:lvlText w:val="%2."/>
+      <w:lvlJc w:val="left"/>
+      <w:pPr>
+        <w:ind w:left="1440" w:hanging="360"/>
+      </w:pPr>
+    </w:lvl>
+    <w:lvl w:ilvl="2" w:tplc="0409001B" w:tentative="1">
+      <w:start w:val="1"/>
+      <w:numFmt w:val="lowerRoman"/>
+      <w:lvlText w:val="%3."/>
+      <w:lvlJc w:val="right"/>
+      <w:pPr>
+        <w:ind w:left="2160" w:hanging="180"/>
+      </w:pPr>
+    </w:lvl>
+    <w:lvl w:ilvl="3" w:tplc="0409000F" w:tentative="1">
+      <w:start w:val="1"/>
+      <w:numFmt w:val="decimal"/>
+      <w:lvlText w:val="%4."/>
+      <w:lvlJc w:val="left"/>
+      <w:pPr>
+        <w:ind w:left="2880" w:hanging="360"/>
+      </w:pPr>
+    </w:lvl>
+    <w:lvl w:ilvl="4" w:tplc="04090019" w:tentative="1">
+      <w:start w:val="1"/>
+      <w:numFmt w:val="lowerLetter"/>
+      <w:lvlText w:val="%5."/>
+      <w:lvlJc w:val="left"/>
+      <w:pPr>
+        <w:ind w:left="3600" w:hanging="360"/>
+      </w:pPr>
+    </w:lvl>
+    <w:lvl w:ilvl="5" w:tplc="0409001B" w:tentative="1">
+      <w:start w:val="1"/>
+      <w:numFmt w:val="lowerRoman"/>
+      <w:lvlText w:val="%6."/>
+      <w:lvlJc w:val="right"/>
+      <w:pPr>
+        <w:ind w:left="4320" w:hanging="180"/>
+      </w:pPr>
+    </w:lvl>
+    <w:lvl w:ilvl="6" w:tplc="0409000F" w:tentative="1">
+      <w:start w:val="1"/>
+      <w:numFmt w:val="decimal"/>
+      <w:lvlText w:val="%7."/>
+      <w:lvlJc w:val="left"/>
+      <w:pPr>
+        <w:ind w:left="5040" w:hanging="360"/>
+      </w:pPr>
+    </w:lvl>
+    <w:lvl w:ilvl="7" w:tplc="04090019" w:tentative="1">
+      <w:start w:val="1"/>
+      <w:numFmt w:val="lowerLetter"/>
+      <w:lvlText w:val="%8."/>
+      <w:lvlJc w:val="left"/>
+      <w:pPr>
+        <w:ind w:left="5760" w:hanging="360"/>
+      </w:pPr>
+    </w:lvl>
+    <w:lvl w:ilvl="8" w:tplc="0409001B" w:tentative="1">
+      <w:start w:val="1"/>
+      <w:numFmt w:val="lowerRoman"/>
+      <w:lvlText w:val="%9."/>
+      <w:lvlJc w:val="right"/>
+      <w:pPr>
+        <w:ind w:left="6480" w:hanging="180"/>
+      </w:pPr>
+    </w:lvl>
+  </w:abstractNum>
+  <w:abstractNum w:abstractNumId="1" w15:restartNumberingAfterBreak="0">
     <w:nsid w:val="229A230B"/>
     <w:multiLevelType w:val="hybridMultilevel"/>
     <w:tmpl w:val="15F020BC"/>
@@ -29909,7 +30874,7 @@
       </w:rPr>
     </w:lvl>
   </w:abstractNum>
-  <w:abstractNum w:abstractNumId="1" w15:restartNumberingAfterBreak="0">
+  <w:abstractNum w:abstractNumId="2" w15:restartNumberingAfterBreak="0">
     <w:nsid w:val="30A72D96"/>
     <w:multiLevelType w:val="hybridMultilevel"/>
     <w:tmpl w:val="12709C1C"/>
@@ -30022,7 +30987,7 @@
       </w:rPr>
     </w:lvl>
   </w:abstractNum>
-  <w:abstractNum w:abstractNumId="2" w15:restartNumberingAfterBreak="0">
+  <w:abstractNum w:abstractNumId="3" w15:restartNumberingAfterBreak="0">
     <w:nsid w:val="3F002741"/>
     <w:multiLevelType w:val="hybridMultilevel"/>
     <w:tmpl w:val="5E520E04"/>
@@ -30135,7 +31100,7 @@
       </w:rPr>
     </w:lvl>
   </w:abstractNum>
-  <w:abstractNum w:abstractNumId="3" w15:restartNumberingAfterBreak="0">
+  <w:abstractNum w:abstractNumId="4" w15:restartNumberingAfterBreak="0">
     <w:nsid w:val="5468649D"/>
     <w:multiLevelType w:val="hybridMultilevel"/>
     <w:tmpl w:val="457047CA"/>
@@ -30248,7 +31213,7 @@
       </w:rPr>
     </w:lvl>
   </w:abstractNum>
-  <w:abstractNum w:abstractNumId="4" w15:restartNumberingAfterBreak="0">
+  <w:abstractNum w:abstractNumId="5" w15:restartNumberingAfterBreak="0">
     <w:nsid w:val="6DC156EA"/>
     <w:multiLevelType w:val="hybridMultilevel"/>
     <w:tmpl w:val="3124BD6C"/>
@@ -30338,20 +31303,139 @@
       </w:pPr>
     </w:lvl>
   </w:abstractNum>
+  <w:abstractNum w:abstractNumId="6" w15:restartNumberingAfterBreak="0">
+    <w:nsid w:val="7E183255"/>
+    <w:multiLevelType w:val="hybridMultilevel"/>
+    <w:tmpl w:val="2D7C3872"/>
+    <w:lvl w:ilvl="0" w:tplc="04090001">
+      <w:start w:val="1"/>
+      <w:numFmt w:val="bullet"/>
+      <w:lvlText w:val=""/>
+      <w:lvlJc w:val="left"/>
+      <w:pPr>
+        <w:ind w:left="720" w:hanging="360"/>
+      </w:pPr>
+      <w:rPr>
+        <w:rFonts w:ascii="Symbol" w:hAnsi="Symbol" w:hint="default"/>
+      </w:rPr>
+    </w:lvl>
+    <w:lvl w:ilvl="1" w:tplc="04090003" w:tentative="1">
+      <w:start w:val="1"/>
+      <w:numFmt w:val="bullet"/>
+      <w:lvlText w:val="o"/>
+      <w:lvlJc w:val="left"/>
+      <w:pPr>
+        <w:ind w:left="1440" w:hanging="360"/>
+      </w:pPr>
+      <w:rPr>
+        <w:rFonts w:ascii="Courier New" w:hAnsi="Courier New" w:cs="Courier New" w:hint="default"/>
+      </w:rPr>
+    </w:lvl>
+    <w:lvl w:ilvl="2" w:tplc="04090005" w:tentative="1">
+      <w:start w:val="1"/>
+      <w:numFmt w:val="bullet"/>
+      <w:lvlText w:val=""/>
+      <w:lvlJc w:val="left"/>
+      <w:pPr>
+        <w:ind w:left="2160" w:hanging="360"/>
+      </w:pPr>
+      <w:rPr>
+        <w:rFonts w:ascii="Wingdings" w:hAnsi="Wingdings" w:hint="default"/>
+      </w:rPr>
+    </w:lvl>
+    <w:lvl w:ilvl="3" w:tplc="04090001" w:tentative="1">
+      <w:start w:val="1"/>
+      <w:numFmt w:val="bullet"/>
+      <w:lvlText w:val=""/>
+      <w:lvlJc w:val="left"/>
+      <w:pPr>
+        <w:ind w:left="2880" w:hanging="360"/>
+      </w:pPr>
+      <w:rPr>
+        <w:rFonts w:ascii="Symbol" w:hAnsi="Symbol" w:hint="default"/>
+      </w:rPr>
+    </w:lvl>
+    <w:lvl w:ilvl="4" w:tplc="04090003" w:tentative="1">
+      <w:start w:val="1"/>
+      <w:numFmt w:val="bullet"/>
+      <w:lvlText w:val="o"/>
+      <w:lvlJc w:val="left"/>
+      <w:pPr>
+        <w:ind w:left="3600" w:hanging="360"/>
+      </w:pPr>
+      <w:rPr>
+        <w:rFonts w:ascii="Courier New" w:hAnsi="Courier New" w:cs="Courier New" w:hint="default"/>
+      </w:rPr>
+    </w:lvl>
+    <w:lvl w:ilvl="5" w:tplc="04090005" w:tentative="1">
+      <w:start w:val="1"/>
+      <w:numFmt w:val="bullet"/>
+      <w:lvlText w:val=""/>
+      <w:lvlJc w:val="left"/>
+      <w:pPr>
+        <w:ind w:left="4320" w:hanging="360"/>
+      </w:pPr>
+      <w:rPr>
+        <w:rFonts w:ascii="Wingdings" w:hAnsi="Wingdings" w:hint="default"/>
+      </w:rPr>
+    </w:lvl>
+    <w:lvl w:ilvl="6" w:tplc="04090001" w:tentative="1">
+      <w:start w:val="1"/>
+      <w:numFmt w:val="bullet"/>
+      <w:lvlText w:val=""/>
+      <w:lvlJc w:val="left"/>
+      <w:pPr>
+        <w:ind w:left="5040" w:hanging="360"/>
+      </w:pPr>
+      <w:rPr>
+        <w:rFonts w:ascii="Symbol" w:hAnsi="Symbol" w:hint="default"/>
+      </w:rPr>
+    </w:lvl>
+    <w:lvl w:ilvl="7" w:tplc="04090003" w:tentative="1">
+      <w:start w:val="1"/>
+      <w:numFmt w:val="bullet"/>
+      <w:lvlText w:val="o"/>
+      <w:lvlJc w:val="left"/>
+      <w:pPr>
+        <w:ind w:left="5760" w:hanging="360"/>
+      </w:pPr>
+      <w:rPr>
+        <w:rFonts w:ascii="Courier New" w:hAnsi="Courier New" w:cs="Courier New" w:hint="default"/>
+      </w:rPr>
+    </w:lvl>
+    <w:lvl w:ilvl="8" w:tplc="04090005" w:tentative="1">
+      <w:start w:val="1"/>
+      <w:numFmt w:val="bullet"/>
+      <w:lvlText w:val=""/>
+      <w:lvlJc w:val="left"/>
+      <w:pPr>
+        <w:ind w:left="6480" w:hanging="360"/>
+      </w:pPr>
+      <w:rPr>
+        <w:rFonts w:ascii="Wingdings" w:hAnsi="Wingdings" w:hint="default"/>
+      </w:rPr>
+    </w:lvl>
+  </w:abstractNum>
   <w:num w:numId="1">
+    <w:abstractNumId w:val="4"/>
+  </w:num>
+  <w:num w:numId="2">
     <w:abstractNumId w:val="3"/>
   </w:num>
-  <w:num w:numId="2">
+  <w:num w:numId="3">
+    <w:abstractNumId w:val="5"/>
+  </w:num>
+  <w:num w:numId="4">
+    <w:abstractNumId w:val="1"/>
+  </w:num>
+  <w:num w:numId="5">
     <w:abstractNumId w:val="2"/>
   </w:num>
-  <w:num w:numId="3">
-    <w:abstractNumId w:val="4"/>
-  </w:num>
-  <w:num w:numId="4">
+  <w:num w:numId="6">
     <w:abstractNumId w:val="0"/>
   </w:num>
-  <w:num w:numId="5">
-    <w:abstractNumId w:val="1"/>
+  <w:num w:numId="7">
+    <w:abstractNumId w:val="6"/>
   </w:num>
 </w:numbering>
 </file>
@@ -31863,588 +32947,6 @@
 </w:styles>
 </file>
 
-<file path=word/glossary/document.xml><?xml version="1.0" encoding="utf-8"?>
-<w:glossaryDocument xmlns:wpc="http://schemas.microsoft.com/office/word/2010/wordprocessingCanvas" xmlns:cx="http://schemas.microsoft.com/office/drawing/2014/chartex" xmlns:cx1="http://schemas.microsoft.com/office/drawing/2015/9/8/chartex" xmlns:mc="http://schemas.openxmlformats.org/markup-compatibility/2006" xmlns:o="urn:schemas-microsoft-com:office:office" xmlns:r="http://schemas.openxmlformats.org/officeDocument/2006/relationships" xmlns:m="http://schemas.openxmlformats.org/officeDocument/2006/math" xmlns:v="urn:schemas-microsoft-com:vml" xmlns:wp14="http://schemas.microsoft.com/office/word/2010/wordprocessingDrawing" xmlns:wp="http://schemas.openxmlformats.org/drawingml/2006/wordprocessingDrawing" xmlns:w10="urn:schemas-microsoft-com:office:word" xmlns:w="http://schemas.openxmlformats.org/wordprocessingml/2006/main" xmlns:w14="http://schemas.microsoft.com/office/word/2010/wordml" xmlns:w15="http://schemas.microsoft.com/office/word/2012/wordml" xmlns:w16se="http://schemas.microsoft.com/office/word/2015/wordml/symex" xmlns:wpg="http://schemas.microsoft.com/office/word/2010/wordprocessingGroup" xmlns:wpi="http://schemas.microsoft.com/office/word/2010/wordprocessingInk" xmlns:wne="http://schemas.microsoft.com/office/word/2006/wordml" xmlns:wps="http://schemas.microsoft.com/office/word/2010/wordprocessingShape" mc:Ignorable="w14 w15 w16se wp14"/>
-</file>
-
-<file path=word/glossary/fontTable.xml><?xml version="1.0" encoding="utf-8"?>
-<w:fonts xmlns:mc="http://schemas.openxmlformats.org/markup-compatibility/2006" xmlns:r="http://schemas.openxmlformats.org/officeDocument/2006/relationships" xmlns:w="http://schemas.openxmlformats.org/wordprocessingml/2006/main" xmlns:w14="http://schemas.microsoft.com/office/word/2010/wordml" xmlns:w15="http://schemas.microsoft.com/office/word/2012/wordml" xmlns:w16se="http://schemas.microsoft.com/office/word/2015/wordml/symex" mc:Ignorable="w14 w15 w16se">
-  <w:font w:name="Symbol">
-    <w:panose1 w:val="05050102010706020507"/>
-    <w:charset w:val="02"/>
-    <w:family w:val="roman"/>
-    <w:pitch w:val="variable"/>
-    <w:sig w:usb0="00000000" w:usb1="10000000" w:usb2="00000000" w:usb3="00000000" w:csb0="80000000" w:csb1="00000000"/>
-  </w:font>
-  <w:font w:name="Times New Roman">
-    <w:panose1 w:val="02020603050405020304"/>
-    <w:charset w:val="00"/>
-    <w:family w:val="roman"/>
-    <w:pitch w:val="variable"/>
-    <w:sig w:usb0="E0002EFF" w:usb1="C000785B" w:usb2="00000009" w:usb3="00000000" w:csb0="000001FF" w:csb1="00000000"/>
-  </w:font>
-  <w:font w:name="Courier New">
-    <w:panose1 w:val="02070309020205020404"/>
-    <w:charset w:val="00"/>
-    <w:family w:val="modern"/>
-    <w:pitch w:val="fixed"/>
-    <w:sig w:usb0="E0002EFF" w:usb1="C0007843" w:usb2="00000009" w:usb3="00000000" w:csb0="000001FF" w:csb1="00000000"/>
-  </w:font>
-  <w:font w:name="Wingdings">
-    <w:panose1 w:val="05000000000000000000"/>
-    <w:charset w:val="02"/>
-    <w:family w:val="auto"/>
-    <w:pitch w:val="variable"/>
-    <w:sig w:usb0="00000000" w:usb1="10000000" w:usb2="00000000" w:usb3="00000000" w:csb0="80000000" w:csb1="00000000"/>
-  </w:font>
-  <w:font w:name="Calibri">
-    <w:panose1 w:val="020F0502020204030204"/>
-    <w:charset w:val="00"/>
-    <w:family w:val="swiss"/>
-    <w:pitch w:val="variable"/>
-    <w:sig w:usb0="E0002AFF" w:usb1="C000247B" w:usb2="00000009" w:usb3="00000000" w:csb0="000001FF" w:csb1="00000000"/>
-  </w:font>
-  <w:font w:name="Arial">
-    <w:panose1 w:val="020B0604020202020204"/>
-    <w:charset w:val="00"/>
-    <w:family w:val="swiss"/>
-    <w:pitch w:val="variable"/>
-    <w:sig w:usb0="E0002EFF" w:usb1="C0007843" w:usb2="00000009" w:usb3="00000000" w:csb0="000001FF" w:csb1="00000000"/>
-  </w:font>
-  <w:font w:name="Cambria">
-    <w:panose1 w:val="02040503050406030204"/>
-    <w:charset w:val="00"/>
-    <w:family w:val="roman"/>
-    <w:pitch w:val="variable"/>
-    <w:sig w:usb0="E00006FF" w:usb1="400004FF" w:usb2="00000000" w:usb3="00000000" w:csb0="0000019F" w:csb1="00000000"/>
-  </w:font>
-  <w:font w:name="B Nazanin">
-    <w:panose1 w:val="00000400000000000000"/>
-    <w:charset w:val="B2"/>
-    <w:family w:val="auto"/>
-    <w:pitch w:val="variable"/>
-    <w:sig w:usb0="00002001" w:usb1="80000000" w:usb2="00000008" w:usb3="00000000" w:csb0="00000040" w:csb1="00000000"/>
-  </w:font>
-  <w:font w:name="B Titr">
-    <w:panose1 w:val="00000700000000000000"/>
-    <w:charset w:val="B2"/>
-    <w:family w:val="auto"/>
-    <w:pitch w:val="variable"/>
-    <w:sig w:usb0="00002001" w:usb1="80000000" w:usb2="00000008" w:usb3="00000000" w:csb0="00000040" w:csb1="00000000"/>
-  </w:font>
-  <w:font w:name="Calibri Light">
-    <w:panose1 w:val="020F0302020204030204"/>
-    <w:charset w:val="00"/>
-    <w:family w:val="swiss"/>
-    <w:pitch w:val="variable"/>
-    <w:sig w:usb0="E0002AFF" w:usb1="C000247B" w:usb2="00000009" w:usb3="00000000" w:csb0="000001FF" w:csb1="00000000"/>
-  </w:font>
-  <w:font w:name="Consolas">
-    <w:panose1 w:val="020B0609020204030204"/>
-    <w:charset w:val="00"/>
-    <w:family w:val="modern"/>
-    <w:pitch w:val="fixed"/>
-    <w:sig w:usb0="E00006FF" w:usb1="0000FCFF" w:usb2="00000001" w:usb3="00000000" w:csb0="0000019F" w:csb1="00000000"/>
-  </w:font>
-  <w:font w:name="Cambria Math">
-    <w:panose1 w:val="02040503050406030204"/>
-    <w:charset w:val="00"/>
-    <w:family w:val="roman"/>
-    <w:pitch w:val="variable"/>
-    <w:sig w:usb0="E00006FF" w:usb1="420024FF" w:usb2="02000000" w:usb3="00000000" w:csb0="0000019F" w:csb1="00000000"/>
-  </w:font>
-</w:fonts>
-</file>
-
-<file path=word/glossary/settings.xml><?xml version="1.0" encoding="utf-8"?>
-<w:settings xmlns:mc="http://schemas.openxmlformats.org/markup-compatibility/2006" xmlns:o="urn:schemas-microsoft-com:office:office" xmlns:r="http://schemas.openxmlformats.org/officeDocument/2006/relationships" xmlns:m="http://schemas.openxmlformats.org/officeDocument/2006/math" xmlns:v="urn:schemas-microsoft-com:vml" xmlns:w10="urn:schemas-microsoft-com:office:word" xmlns:w="http://schemas.openxmlformats.org/wordprocessingml/2006/main" xmlns:w14="http://schemas.microsoft.com/office/word/2010/wordml" xmlns:w15="http://schemas.microsoft.com/office/word/2012/wordml" xmlns:w16se="http://schemas.microsoft.com/office/word/2015/wordml/symex" xmlns:sl="http://schemas.openxmlformats.org/schemaLibrary/2006/main" mc:Ignorable="w14 w15 w16se">
-  <w:view w:val="normal"/>
-  <w:defaultTabStop w:val="720"/>
-  <w:characterSpacingControl w:val="doNotCompress"/>
-  <w:compat>
-    <w:useFELayout/>
-    <w:compatSetting w:name="compatibilityMode" w:uri="http://schemas.microsoft.com/office/word" w:val="15"/>
-    <w:compatSetting w:name="overrideTableStyleFontSizeAndJustification" w:uri="http://schemas.microsoft.com/office/word" w:val="1"/>
-    <w:compatSetting w:name="enableOpenTypeFeatures" w:uri="http://schemas.microsoft.com/office/word" w:val="1"/>
-    <w:compatSetting w:name="doNotFlipMirrorIndents" w:uri="http://schemas.microsoft.com/office/word" w:val="1"/>
-    <w:compatSetting w:name="differentiateMultirowTableHeaders" w:uri="http://schemas.microsoft.com/office/word" w:val="1"/>
-  </w:compat>
-  <w:rsids>
-    <w:rsidRoot w:val="00E9480F"/>
-    <w:rsid w:val="0004313B"/>
-    <w:rsid w:val="00410D7E"/>
-    <w:rsid w:val="004A34CD"/>
-    <w:rsid w:val="007E2843"/>
-    <w:rsid w:val="007F3C9E"/>
-    <w:rsid w:val="0082420E"/>
-    <w:rsid w:val="009C4730"/>
-    <w:rsid w:val="00B31AC4"/>
-    <w:rsid w:val="00BA5CEE"/>
-    <w:rsid w:val="00E9480F"/>
-    <w:rsid w:val="00F738DE"/>
-  </w:rsids>
-  <m:mathPr>
-    <m:mathFont m:val="Cambria Math"/>
-    <m:brkBin m:val="before"/>
-    <m:brkBinSub m:val="--"/>
-    <m:smallFrac m:val="0"/>
-    <m:dispDef/>
-    <m:lMargin m:val="0"/>
-    <m:rMargin m:val="0"/>
-    <m:defJc m:val="centerGroup"/>
-    <m:wrapIndent m:val="1440"/>
-    <m:intLim m:val="subSup"/>
-    <m:naryLim m:val="undOvr"/>
-  </m:mathPr>
-  <w:themeFontLang w:val="en-US" w:bidi="ar-SA"/>
-  <w:clrSchemeMapping w:bg1="light1" w:t1="dark1" w:bg2="light2" w:t2="dark2" w:accent1="accent1" w:accent2="accent2" w:accent3="accent3" w:accent4="accent4" w:accent5="accent5" w:accent6="accent6" w:hyperlink="hyperlink" w:followedHyperlink="followedHyperlink"/>
-  <w:decimalSymbol w:val="."/>
-  <w:listSeparator w:val=","/>
-  <w15:chartTrackingRefBased/>
-</w:settings>
-</file>
-
-<file path=word/glossary/styles.xml><?xml version="1.0" encoding="utf-8"?>
-<w:styles xmlns:mc="http://schemas.openxmlformats.org/markup-compatibility/2006" xmlns:r="http://schemas.openxmlformats.org/officeDocument/2006/relationships" xmlns:w="http://schemas.openxmlformats.org/wordprocessingml/2006/main" xmlns:w14="http://schemas.microsoft.com/office/word/2010/wordml" xmlns:w15="http://schemas.microsoft.com/office/word/2012/wordml" xmlns:w16se="http://schemas.microsoft.com/office/word/2015/wordml/symex" mc:Ignorable="w14 w15 w16se">
-  <w:docDefaults>
-    <w:rPrDefault>
-      <w:rPr>
-        <w:rFonts w:asciiTheme="minorHAnsi" w:eastAsiaTheme="minorEastAsia" w:hAnsiTheme="minorHAnsi" w:cstheme="minorBidi"/>
-        <w:sz w:val="22"/>
-        <w:szCs w:val="22"/>
-        <w:lang w:val="en-US" w:eastAsia="en-US" w:bidi="ar-SA"/>
-      </w:rPr>
-    </w:rPrDefault>
-    <w:pPrDefault>
-      <w:pPr>
-        <w:spacing w:after="160" w:line="259" w:lineRule="auto"/>
-      </w:pPr>
-    </w:pPrDefault>
-  </w:docDefaults>
-  <w:latentStyles w:defLockedState="0" w:defUIPriority="99" w:defSemiHidden="0" w:defUnhideWhenUsed="0" w:defQFormat="0" w:count="371">
-    <w:lsdException w:name="Normal" w:uiPriority="0" w:qFormat="1"/>
-    <w:lsdException w:name="heading 1" w:uiPriority="9" w:qFormat="1"/>
-    <w:lsdException w:name="heading 2" w:semiHidden="1" w:uiPriority="9" w:unhideWhenUsed="1" w:qFormat="1"/>
-    <w:lsdException w:name="heading 3" w:semiHidden="1" w:uiPriority="9" w:unhideWhenUsed="1" w:qFormat="1"/>
-    <w:lsdException w:name="heading 4" w:semiHidden="1" w:uiPriority="9" w:unhideWhenUsed="1" w:qFormat="1"/>
-    <w:lsdException w:name="heading 5" w:semiHidden="1" w:uiPriority="9" w:unhideWhenUsed="1" w:qFormat="1"/>
-    <w:lsdException w:name="heading 6" w:semiHidden="1" w:uiPriority="9" w:unhideWhenUsed="1" w:qFormat="1"/>
-    <w:lsdException w:name="heading 7" w:semiHidden="1" w:uiPriority="9" w:unhideWhenUsed="1" w:qFormat="1"/>
-    <w:lsdException w:name="heading 8" w:semiHidden="1" w:uiPriority="9" w:unhideWhenUsed="1" w:qFormat="1"/>
-    <w:lsdException w:name="heading 9" w:semiHidden="1" w:uiPriority="9" w:unhideWhenUsed="1" w:qFormat="1"/>
-    <w:lsdException w:name="index 1" w:semiHidden="1" w:unhideWhenUsed="1"/>
-    <w:lsdException w:name="index 2" w:semiHidden="1" w:unhideWhenUsed="1"/>
-    <w:lsdException w:name="index 3" w:semiHidden="1" w:unhideWhenUsed="1"/>
-    <w:lsdException w:name="index 4" w:semiHidden="1" w:unhideWhenUsed="1"/>
-    <w:lsdException w:name="index 5" w:semiHidden="1" w:unhideWhenUsed="1"/>
-    <w:lsdException w:name="index 6" w:semiHidden="1" w:unhideWhenUsed="1"/>
-    <w:lsdException w:name="index 7" w:semiHidden="1" w:unhideWhenUsed="1"/>
-    <w:lsdException w:name="index 8" w:semiHidden="1" w:unhideWhenUsed="1"/>
-    <w:lsdException w:name="index 9" w:semiHidden="1" w:unhideWhenUsed="1"/>
-    <w:lsdException w:name="toc 1" w:semiHidden="1" w:uiPriority="39" w:unhideWhenUsed="1"/>
-    <w:lsdException w:name="toc 2" w:semiHidden="1" w:uiPriority="39" w:unhideWhenUsed="1"/>
-    <w:lsdException w:name="toc 3" w:semiHidden="1" w:uiPriority="39" w:unhideWhenUsed="1"/>
-    <w:lsdException w:name="toc 4" w:semiHidden="1" w:uiPriority="39" w:unhideWhenUsed="1"/>
-    <w:lsdException w:name="toc 5" w:semiHidden="1" w:uiPriority="39" w:unhideWhenUsed="1"/>
-    <w:lsdException w:name="toc 6" w:semiHidden="1" w:uiPriority="39" w:unhideWhenUsed="1"/>
-    <w:lsdException w:name="toc 7" w:semiHidden="1" w:uiPriority="39" w:unhideWhenUsed="1"/>
-    <w:lsdException w:name="toc 8" w:semiHidden="1" w:uiPriority="39" w:unhideWhenUsed="1"/>
-    <w:lsdException w:name="toc 9" w:semiHidden="1" w:uiPriority="39" w:unhideWhenUsed="1"/>
-    <w:lsdException w:name="Normal Indent" w:semiHidden="1" w:unhideWhenUsed="1"/>
-    <w:lsdException w:name="footnote text" w:semiHidden="1" w:unhideWhenUsed="1"/>
-    <w:lsdException w:name="annotation text" w:semiHidden="1" w:unhideWhenUsed="1"/>
-    <w:lsdException w:name="header" w:semiHidden="1" w:unhideWhenUsed="1"/>
-    <w:lsdException w:name="footer" w:semiHidden="1" w:unhideWhenUsed="1"/>
-    <w:lsdException w:name="index heading" w:semiHidden="1" w:unhideWhenUsed="1"/>
-    <w:lsdException w:name="caption" w:semiHidden="1" w:uiPriority="35" w:unhideWhenUsed="1" w:qFormat="1"/>
-    <w:lsdException w:name="table of figures" w:semiHidden="1" w:unhideWhenUsed="1"/>
-    <w:lsdException w:name="envelope address" w:semiHidden="1" w:unhideWhenUsed="1"/>
-    <w:lsdException w:name="envelope return" w:semiHidden="1" w:unhideWhenUsed="1"/>
-    <w:lsdException w:name="footnote reference" w:semiHidden="1" w:unhideWhenUsed="1"/>
-    <w:lsdException w:name="annotation reference" w:semiHidden="1" w:unhideWhenUsed="1"/>
-    <w:lsdException w:name="line number" w:semiHidden="1" w:unhideWhenUsed="1"/>
-    <w:lsdException w:name="page number" w:semiHidden="1" w:unhideWhenUsed="1"/>
-    <w:lsdException w:name="endnote reference" w:semiHidden="1" w:unhideWhenUsed="1"/>
-    <w:lsdException w:name="endnote text" w:semiHidden="1" w:unhideWhenUsed="1"/>
-    <w:lsdException w:name="table of authorities" w:semiHidden="1" w:unhideWhenUsed="1"/>
-    <w:lsdException w:name="macro" w:semiHidden="1" w:unhideWhenUsed="1"/>
-    <w:lsdException w:name="toa heading" w:semiHidden="1" w:unhideWhenUsed="1"/>
-    <w:lsdException w:name="List" w:semiHidden="1" w:unhideWhenUsed="1"/>
-    <w:lsdException w:name="List Bullet" w:semiHidden="1" w:unhideWhenUsed="1"/>
-    <w:lsdException w:name="List Number" w:semiHidden="1" w:unhideWhenUsed="1"/>
-    <w:lsdException w:name="List 2" w:semiHidden="1" w:unhideWhenUsed="1"/>
-    <w:lsdException w:name="List 3" w:semiHidden="1" w:unhideWhenUsed="1"/>
-    <w:lsdException w:name="List 4" w:semiHidden="1" w:unhideWhenUsed="1"/>
-    <w:lsdException w:name="List 5" w:semiHidden="1" w:unhideWhenUsed="1"/>
-    <w:lsdException w:name="List Bullet 2" w:semiHidden="1" w:unhideWhenUsed="1"/>
-    <w:lsdException w:name="List Bullet 3" w:semiHidden="1" w:unhideWhenUsed="1"/>
-    <w:lsdException w:name="List Bullet 4" w:semiHidden="1" w:unhideWhenUsed="1"/>
-    <w:lsdException w:name="List Bullet 5" w:semiHidden="1" w:unhideWhenUsed="1"/>
-    <w:lsdException w:name="List Number 2" w:semiHidden="1" w:unhideWhenUsed="1"/>
-    <w:lsdException w:name="List Number 3" w:semiHidden="1" w:unhideWhenUsed="1"/>
-    <w:lsdException w:name="List Number 4" w:semiHidden="1" w:unhideWhenUsed="1"/>
-    <w:lsdException w:name="List Number 5" w:semiHidden="1" w:unhideWhenUsed="1"/>
-    <w:lsdException w:name="Title" w:uiPriority="10" w:qFormat="1"/>
-    <w:lsdException w:name="Closing" w:semiHidden="1" w:unhideWhenUsed="1"/>
-    <w:lsdException w:name="Signature" w:semiHidden="1" w:unhideWhenUsed="1"/>
-    <w:lsdException w:name="Default Paragraph Font" w:semiHidden="1" w:uiPriority="1" w:unhideWhenUsed="1"/>
-    <w:lsdException w:name="Body Text" w:semiHidden="1" w:unhideWhenUsed="1"/>
-    <w:lsdException w:name="Body Text Indent" w:semiHidden="1" w:unhideWhenUsed="1"/>
-    <w:lsdException w:name="List Continue" w:semiHidden="1" w:unhideWhenUsed="1"/>
-    <w:lsdException w:name="List Continue 2" w:semiHidden="1" w:unhideWhenUsed="1"/>
-    <w:lsdException w:name="List Continue 3" w:semiHidden="1" w:unhideWhenUsed="1"/>
-    <w:lsdException w:name="List Continue 4" w:semiHidden="1" w:unhideWhenUsed="1"/>
-    <w:lsdException w:name="List Continue 5" w:semiHidden="1" w:unhideWhenUsed="1"/>
-    <w:lsdException w:name="Message Header" w:semiHidden="1" w:unhideWhenUsed="1"/>
-    <w:lsdException w:name="Subtitle" w:uiPriority="11" w:qFormat="1"/>
-    <w:lsdException w:name="Salutation" w:semiHidden="1" w:unhideWhenUsed="1"/>
-    <w:lsdException w:name="Date" w:semiHidden="1" w:unhideWhenUsed="1"/>
-    <w:lsdException w:name="Body Text First Indent" w:semiHidden="1" w:unhideWhenUsed="1"/>
-    <w:lsdException w:name="Body Text First Indent 2" w:semiHidden="1" w:unhideWhenUsed="1"/>
-    <w:lsdException w:name="Note Heading" w:semiHidden="1" w:unhideWhenUsed="1"/>
-    <w:lsdException w:name="Body Text 2" w:semiHidden="1" w:unhideWhenUsed="1"/>
-    <w:lsdException w:name="Body Text 3" w:semiHidden="1" w:unhideWhenUsed="1"/>
-    <w:lsdException w:name="Body Text Indent 2" w:semiHidden="1" w:unhideWhenUsed="1"/>
-    <w:lsdException w:name="Body Text Indent 3" w:semiHidden="1" w:unhideWhenUsed="1"/>
-    <w:lsdException w:name="Block Text" w:semiHidden="1" w:unhideWhenUsed="1"/>
-    <w:lsdException w:name="Hyperlink" w:semiHidden="1" w:unhideWhenUsed="1"/>
-    <w:lsdException w:name="FollowedHyperlink" w:semiHidden="1" w:unhideWhenUsed="1"/>
-    <w:lsdException w:name="Strong" w:uiPriority="22" w:qFormat="1"/>
-    <w:lsdException w:name="Emphasis" w:uiPriority="20" w:qFormat="1"/>
-    <w:lsdException w:name="Document Map" w:semiHidden="1" w:unhideWhenUsed="1"/>
-    <w:lsdException w:name="Plain Text" w:semiHidden="1" w:unhideWhenUsed="1"/>
-    <w:lsdException w:name="E-mail Signature" w:semiHidden="1" w:unhideWhenUsed="1"/>
-    <w:lsdException w:name="HTML Top of Form" w:semiHidden="1" w:unhideWhenUsed="1"/>
-    <w:lsdException w:name="HTML Bottom of Form" w:semiHidden="1" w:unhideWhenUsed="1"/>
-    <w:lsdException w:name="Normal (Web)" w:semiHidden="1" w:unhideWhenUsed="1"/>
-    <w:lsdException w:name="HTML Acronym" w:semiHidden="1" w:unhideWhenUsed="1"/>
-    <w:lsdException w:name="HTML Address" w:semiHidden="1" w:unhideWhenUsed="1"/>
-    <w:lsdException w:name="HTML Cite" w:semiHidden="1" w:unhideWhenUsed="1"/>
-    <w:lsdException w:name="HTML Code" w:semiHidden="1" w:unhideWhenUsed="1"/>
-    <w:lsdException w:name="HTML Definition" w:semiHidden="1" w:unhideWhenUsed="1"/>
-    <w:lsdException w:name="HTML Keyboard" w:semiHidden="1" w:unhideWhenUsed="1"/>
-    <w:lsdException w:name="HTML Preformatted" w:semiHidden="1" w:unhideWhenUsed="1"/>
-    <w:lsdException w:name="HTML Sample" w:semiHidden="1" w:unhideWhenUsed="1"/>
-    <w:lsdException w:name="HTML Typewriter" w:semiHidden="1" w:unhideWhenUsed="1"/>
-    <w:lsdException w:name="HTML Variable" w:semiHidden="1" w:unhideWhenUsed="1"/>
-    <w:lsdException w:name="Normal Table" w:semiHidden="1" w:unhideWhenUsed="1"/>
-    <w:lsdException w:name="annotation subject" w:semiHidden="1" w:unhideWhenUsed="1"/>
-    <w:lsdException w:name="No List" w:semiHidden="1" w:unhideWhenUsed="1"/>
-    <w:lsdException w:name="Outline List 1" w:semiHidden="1" w:unhideWhenUsed="1"/>
-    <w:lsdException w:name="Outline List 2" w:semiHidden="1" w:unhideWhenUsed="1"/>
-    <w:lsdException w:name="Outline List 3" w:semiHidden="1" w:unhideWhenUsed="1"/>
-    <w:lsdException w:name="Table Simple 1" w:semiHidden="1" w:unhideWhenUsed="1"/>
-    <w:lsdException w:name="Table Simple 2" w:semiHidden="1" w:unhideWhenUsed="1"/>
-    <w:lsdException w:name="Table Simple 3" w:semiHidden="1" w:unhideWhenUsed="1"/>
-    <w:lsdException w:name="Table Classic 1" w:semiHidden="1" w:unhideWhenUsed="1"/>
-    <w:lsdException w:name="Table Classic 2" w:semiHidden="1" w:unhideWhenUsed="1"/>
-    <w:lsdException w:name="Table Classic 3" w:semiHidden="1" w:unhideWhenUsed="1"/>
-    <w:lsdException w:name="Table Classic 4" w:semiHidden="1" w:unhideWhenUsed="1"/>
-    <w:lsdException w:name="Table Colorful 1" w:semiHidden="1" w:unhideWhenUsed="1"/>
-    <w:lsdException w:name="Table Colorful 2" w:semiHidden="1" w:unhideWhenUsed="1"/>
-    <w:lsdException w:name="Table Colorful 3" w:semiHidden="1" w:unhideWhenUsed="1"/>
-    <w:lsdException w:name="Table Columns 1" w:semiHidden="1" w:unhideWhenUsed="1"/>
-    <w:lsdException w:name="Table Columns 2" w:semiHidden="1" w:unhideWhenUsed="1"/>
-    <w:lsdException w:name="Table Columns 3" w:semiHidden="1" w:unhideWhenUsed="1"/>
-    <w:lsdException w:name="Table Columns 4" w:semiHidden="1" w:unhideWhenUsed="1"/>
-    <w:lsdException w:name="Table Columns 5" w:semiHidden="1" w:unhideWhenUsed="1"/>
-    <w:lsdException w:name="Table Grid 1" w:semiHidden="1" w:unhideWhenUsed="1"/>
-    <w:lsdException w:name="Table Grid 2" w:semiHidden="1" w:unhideWhenUsed="1"/>
-    <w:lsdException w:name="Table Grid 3" w:semiHidden="1" w:unhideWhenUsed="1"/>
-    <w:lsdException w:name="Table Grid 4" w:semiHidden="1" w:unhideWhenUsed="1"/>
-    <w:lsdException w:name="Table Grid 5" w:semiHidden="1" w:unhideWhenUsed="1"/>
-    <w:lsdException w:name="Table Grid 6" w:semiHidden="1" w:unhideWhenUsed="1"/>
-    <w:lsdException w:name="Table Grid 7" w:semiHidden="1" w:unhideWhenUsed="1"/>
-    <w:lsdException w:name="Table Grid 8" w:semiHidden="1" w:unhideWhenUsed="1"/>
-    <w:lsdException w:name="Table List 1" w:semiHidden="1" w:unhideWhenUsed="1"/>
-    <w:lsdException w:name="Table List 2" w:semiHidden="1" w:unhideWhenUsed="1"/>
-    <w:lsdException w:name="Table List 3" w:semiHidden="1" w:unhideWhenUsed="1"/>
-    <w:lsdException w:name="Table List 4" w:semiHidden="1" w:unhideWhenUsed="1"/>
-    <w:lsdException w:name="Table List 5" w:semiHidden="1" w:unhideWhenUsed="1"/>
-    <w:lsdException w:name="Table List 6" w:semiHidden="1" w:unhideWhenUsed="1"/>
-    <w:lsdException w:name="Table List 7" w:semiHidden="1" w:unhideWhenUsed="1"/>
-    <w:lsdException w:name="Table List 8" w:semiHidden="1" w:unhideWhenUsed="1"/>
-    <w:lsdException w:name="Table 3D effects 1" w:semiHidden="1" w:unhideWhenUsed="1"/>
-    <w:lsdException w:name="Table 3D effects 2" w:semiHidden="1" w:unhideWhenUsed="1"/>
-    <w:lsdException w:name="Table 3D effects 3" w:semiHidden="1" w:unhideWhenUsed="1"/>
-    <w:lsdException w:name="Table Contemporary" w:semiHidden="1" w:unhideWhenUsed="1"/>
-    <w:lsdException w:name="Table Elegant" w:semiHidden="1" w:unhideWhenUsed="1"/>
-    <w:lsdException w:name="Table Professional" w:semiHidden="1" w:unhideWhenUsed="1"/>
-    <w:lsdException w:name="Table Subtle 1" w:semiHidden="1" w:unhideWhenUsed="1"/>
-    <w:lsdException w:name="Table Subtle 2" w:semiHidden="1" w:unhideWhenUsed="1"/>
-    <w:lsdException w:name="Table Web 1" w:semiHidden="1" w:unhideWhenUsed="1"/>
-    <w:lsdException w:name="Table Web 2" w:semiHidden="1" w:unhideWhenUsed="1"/>
-    <w:lsdException w:name="Table Web 3" w:semiHidden="1" w:unhideWhenUsed="1"/>
-    <w:lsdException w:name="Balloon Text" w:semiHidden="1" w:unhideWhenUsed="1"/>
-    <w:lsdException w:name="Table Grid" w:uiPriority="39"/>
-    <w:lsdException w:name="Table Theme" w:semiHidden="1" w:unhideWhenUsed="1"/>
-    <w:lsdException w:name="Placeholder Text" w:semiHidden="1"/>
-    <w:lsdException w:name="No Spacing" w:uiPriority="1" w:qFormat="1"/>
-    <w:lsdException w:name="Light Shading" w:uiPriority="60"/>
-    <w:lsdException w:name="Light List" w:uiPriority="61"/>
-    <w:lsdException w:name="Light Grid" w:uiPriority="62"/>
-    <w:lsdException w:name="Medium Shading 1" w:uiPriority="63"/>
-    <w:lsdException w:name="Medium Shading 2" w:uiPriority="64"/>
-    <w:lsdException w:name="Medium List 1" w:uiPriority="65"/>
-    <w:lsdException w:name="Medium List 2" w:uiPriority="66"/>
-    <w:lsdException w:name="Medium Grid 1" w:uiPriority="67"/>
-    <w:lsdException w:name="Medium Grid 2" w:uiPriority="68"/>
-    <w:lsdException w:name="Medium Grid 3" w:uiPriority="69"/>
-    <w:lsdException w:name="Dark List" w:uiPriority="70"/>
-    <w:lsdException w:name="Colorful Shading" w:uiPriority="71"/>
-    <w:lsdException w:name="Colorful List" w:uiPriority="72"/>
-    <w:lsdException w:name="Colorful Grid" w:uiPriority="73"/>
-    <w:lsdException w:name="Light Shading Accent 1" w:uiPriority="60"/>
-    <w:lsdException w:name="Light List Accent 1" w:uiPriority="61"/>
-    <w:lsdException w:name="Light Grid Accent 1" w:uiPriority="62"/>
-    <w:lsdException w:name="Medium Shading 1 Accent 1" w:uiPriority="63"/>
-    <w:lsdException w:name="Medium Shading 2 Accent 1" w:uiPriority="64"/>
-    <w:lsdException w:name="Medium List 1 Accent 1" w:uiPriority="65"/>
-    <w:lsdException w:name="Revision" w:semiHidden="1"/>
-    <w:lsdException w:name="List Paragraph" w:uiPriority="34" w:qFormat="1"/>
-    <w:lsdException w:name="Quote" w:uiPriority="29" w:qFormat="1"/>
-    <w:lsdException w:name="Intense Quote" w:uiPriority="30" w:qFormat="1"/>
-    <w:lsdException w:name="Medium List 2 Accent 1" w:uiPriority="66"/>
-    <w:lsdException w:name="Medium Grid 1 Accent 1" w:uiPriority="67"/>
-    <w:lsdException w:name="Medium Grid 2 Accent 1" w:uiPriority="68"/>
-    <w:lsdException w:name="Medium Grid 3 Accent 1" w:uiPriority="69"/>
-    <w:lsdException w:name="Dark List Accent 1" w:uiPriority="70"/>
-    <w:lsdException w:name="Colorful Shading Accent 1" w:uiPriority="71"/>
-    <w:lsdException w:name="Colorful List Accent 1" w:uiPriority="72"/>
-    <w:lsdException w:name="Colorful Grid Accent 1" w:uiPriority="73"/>
-    <w:lsdException w:name="Light Shading Accent 2" w:uiPriority="60"/>
-    <w:lsdException w:name="Light List Accent 2" w:uiPriority="61"/>
-    <w:lsdException w:name="Light Grid Accent 2" w:uiPriority="62"/>
-    <w:lsdException w:name="Medium Shading 1 Accent 2" w:uiPriority="63"/>
-    <w:lsdException w:name="Medium Shading 2 Accent 2" w:uiPriority="64"/>
-    <w:lsdException w:name="Medium List 1 Accent 2" w:uiPriority="65"/>
-    <w:lsdException w:name="Medium List 2 Accent 2" w:uiPriority="66"/>
-    <w:lsdException w:name="Medium Grid 1 Accent 2" w:uiPriority="67"/>
-    <w:lsdException w:name="Medium Grid 2 Accent 2" w:uiPriority="68"/>
-    <w:lsdException w:name="Medium Grid 3 Accent 2" w:uiPriority="69"/>
-    <w:lsdException w:name="Dark List Accent 2" w:uiPriority="70"/>
-    <w:lsdException w:name="Colorful Shading Accent 2" w:uiPriority="71"/>
-    <w:lsdException w:name="Colorful List Accent 2" w:uiPriority="72"/>
-    <w:lsdException w:name="Colorful Grid Accent 2" w:uiPriority="73"/>
-    <w:lsdException w:name="Light Shading Accent 3" w:uiPriority="60"/>
-    <w:lsdException w:name="Light List Accent 3" w:uiPriority="61"/>
-    <w:lsdException w:name="Light Grid Accent 3" w:uiPriority="62"/>
-    <w:lsdException w:name="Medium Shading 1 Accent 3" w:uiPriority="63"/>
-    <w:lsdException w:name="Medium Shading 2 Accent 3" w:uiPriority="64"/>
-    <w:lsdException w:name="Medium List 1 Accent 3" w:uiPriority="65"/>
-    <w:lsdException w:name="Medium List 2 Accent 3" w:uiPriority="66"/>
-    <w:lsdException w:name="Medium Grid 1 Accent 3" w:uiPriority="67"/>
-    <w:lsdException w:name="Medium Grid 2 Accent 3" w:uiPriority="68"/>
-    <w:lsdException w:name="Medium Grid 3 Accent 3" w:uiPriority="69"/>
-    <w:lsdException w:name="Dark List Accent 3" w:uiPriority="70"/>
-    <w:lsdException w:name="Colorful Shading Accent 3" w:uiPriority="71"/>
-    <w:lsdException w:name="Colorful List Accent 3" w:uiPriority="72"/>
-    <w:lsdException w:name="Colorful Grid Accent 3" w:uiPriority="73"/>
-    <w:lsdException w:name="Light Shading Accent 4" w:uiPriority="60"/>
-    <w:lsdException w:name="Light List Accent 4" w:uiPriority="61"/>
-    <w:lsdException w:name="Light Grid Accent 4" w:uiPriority="62"/>
-    <w:lsdException w:name="Medium Shading 1 Accent 4" w:uiPriority="63"/>
-    <w:lsdException w:name="Medium Shading 2 Accent 4" w:uiPriority="64"/>
-    <w:lsdException w:name="Medium List 1 Accent 4" w:uiPriority="65"/>
-    <w:lsdException w:name="Medium List 2 Accent 4" w:uiPriority="66"/>
-    <w:lsdException w:name="Medium Grid 1 Accent 4" w:uiPriority="67"/>
-    <w:lsdException w:name="Medium Grid 2 Accent 4" w:uiPriority="68"/>
-    <w:lsdException w:name="Medium Grid 3 Accent 4" w:uiPriority="69"/>
-    <w:lsdException w:name="Dark List Accent 4" w:uiPriority="70"/>
-    <w:lsdException w:name="Colorful Shading Accent 4" w:uiPriority="71"/>
-    <w:lsdException w:name="Colorful List Accent 4" w:uiPriority="72"/>
-    <w:lsdException w:name="Colorful Grid Accent 4" w:uiPriority="73"/>
-    <w:lsdException w:name="Light Shading Accent 5" w:uiPriority="60"/>
-    <w:lsdException w:name="Light List Accent 5" w:uiPriority="61"/>
-    <w:lsdException w:name="Light Grid Accent 5" w:uiPriority="62"/>
-    <w:lsdException w:name="Medium Shading 1 Accent 5" w:uiPriority="63"/>
-    <w:lsdException w:name="Medium Shading 2 Accent 5" w:uiPriority="64"/>
-    <w:lsdException w:name="Medium List 1 Accent 5" w:uiPriority="65"/>
-    <w:lsdException w:name="Medium List 2 Accent 5" w:uiPriority="66"/>
-    <w:lsdException w:name="Medium Grid 1 Accent 5" w:uiPriority="67"/>
-    <w:lsdException w:name="Medium Grid 2 Accent 5" w:uiPriority="68"/>
-    <w:lsdException w:name="Medium Grid 3 Accent 5" w:uiPriority="69"/>
-    <w:lsdException w:name="Dark List Accent 5" w:uiPriority="70"/>
-    <w:lsdException w:name="Colorful Shading Accent 5" w:uiPriority="71"/>
-    <w:lsdException w:name="Colorful List Accent 5" w:uiPriority="72"/>
-    <w:lsdException w:name="Colorful Grid Accent 5" w:uiPriority="73"/>
-    <w:lsdException w:name="Light Shading Accent 6" w:uiPriority="60"/>
-    <w:lsdException w:name="Light List Accent 6" w:uiPriority="61"/>
-    <w:lsdException w:name="Light Grid Accent 6" w:uiPriority="62"/>
-    <w:lsdException w:name="Medium Shading 1 Accent 6" w:uiPriority="63"/>
-    <w:lsdException w:name="Medium Shading 2 Accent 6" w:uiPriority="64"/>
-    <w:lsdException w:name="Medium List 1 Accent 6" w:uiPriority="65"/>
-    <w:lsdException w:name="Medium List 2 Accent 6" w:uiPriority="66"/>
-    <w:lsdException w:name="Medium Grid 1 Accent 6" w:uiPriority="67"/>
-    <w:lsdException w:name="Medium Grid 2 Accent 6" w:uiPriority="68"/>
-    <w:lsdException w:name="Medium Grid 3 Accent 6" w:uiPriority="69"/>
-    <w:lsdException w:name="Dark List Accent 6" w:uiPriority="70"/>
-    <w:lsdException w:name="Colorful Shading Accent 6" w:uiPriority="71"/>
-    <w:lsdException w:name="Colorful List Accent 6" w:uiPriority="72"/>
-    <w:lsdException w:name="Colorful Grid Accent 6" w:uiPriority="73"/>
-    <w:lsdException w:name="Subtle Emphasis" w:uiPriority="19" w:qFormat="1"/>
-    <w:lsdException w:name="Intense Emphasis" w:uiPriority="21" w:qFormat="1"/>
-    <w:lsdException w:name="Subtle Reference" w:uiPriority="31" w:qFormat="1"/>
-    <w:lsdException w:name="Intense Reference" w:uiPriority="32" w:qFormat="1"/>
-    <w:lsdException w:name="Book Title" w:uiPriority="33" w:qFormat="1"/>
-    <w:lsdException w:name="Bibliography" w:semiHidden="1" w:uiPriority="37" w:unhideWhenUsed="1"/>
-    <w:lsdException w:name="TOC Heading" w:semiHidden="1" w:uiPriority="39" w:unhideWhenUsed="1" w:qFormat="1"/>
-    <w:lsdException w:name="Plain Table 1" w:uiPriority="41"/>
-    <w:lsdException w:name="Plain Table 2" w:uiPriority="42"/>
-    <w:lsdException w:name="Plain Table 3" w:uiPriority="43"/>
-    <w:lsdException w:name="Plain Table 4" w:uiPriority="44"/>
-    <w:lsdException w:name="Plain Table 5" w:uiPriority="45"/>
-    <w:lsdException w:name="Grid Table Light" w:uiPriority="40"/>
-    <w:lsdException w:name="Grid Table 1 Light" w:uiPriority="46"/>
-    <w:lsdException w:name="Grid Table 2" w:uiPriority="47"/>
-    <w:lsdException w:name="Grid Table 3" w:uiPriority="48"/>
-    <w:lsdException w:name="Grid Table 4" w:uiPriority="49"/>
-    <w:lsdException w:name="Grid Table 5 Dark" w:uiPriority="50"/>
-    <w:lsdException w:name="Grid Table 6 Colorful" w:uiPriority="51"/>
-    <w:lsdException w:name="Grid Table 7 Colorful" w:uiPriority="52"/>
-    <w:lsdException w:name="Grid Table 1 Light Accent 1" w:uiPriority="46"/>
-    <w:lsdException w:name="Grid Table 2 Accent 1" w:uiPriority="47"/>
-    <w:lsdException w:name="Grid Table 3 Accent 1" w:uiPriority="48"/>
-    <w:lsdException w:name="Grid Table 4 Accent 1" w:uiPriority="49"/>
-    <w:lsdException w:name="Grid Table 5 Dark Accent 1" w:uiPriority="50"/>
-    <w:lsdException w:name="Grid Table 6 Colorful Accent 1" w:uiPriority="51"/>
-    <w:lsdException w:name="Grid Table 7 Colorful Accent 1" w:uiPriority="52"/>
-    <w:lsdException w:name="Grid Table 1 Light Accent 2" w:uiPriority="46"/>
-    <w:lsdException w:name="Grid Table 2 Accent 2" w:uiPriority="47"/>
-    <w:lsdException w:name="Grid Table 3 Accent 2" w:uiPriority="48"/>
-    <w:lsdException w:name="Grid Table 4 Accent 2" w:uiPriority="49"/>
-    <w:lsdException w:name="Grid Table 5 Dark Accent 2" w:uiPriority="50"/>
-    <w:lsdException w:name="Grid Table 6 Colorful Accent 2" w:uiPriority="51"/>
-    <w:lsdException w:name="Grid Table 7 Colorful Accent 2" w:uiPriority="52"/>
-    <w:lsdException w:name="Grid Table 1 Light Accent 3" w:uiPriority="46"/>
-    <w:lsdException w:name="Grid Table 2 Accent 3" w:uiPriority="47"/>
-    <w:lsdException w:name="Grid Table 3 Accent 3" w:uiPriority="48"/>
-    <w:lsdException w:name="Grid Table 4 Accent 3" w:uiPriority="49"/>
-    <w:lsdException w:name="Grid Table 5 Dark Accent 3" w:uiPriority="50"/>
-    <w:lsdException w:name="Grid Table 6 Colorful Accent 3" w:uiPriority="51"/>
-    <w:lsdException w:name="Grid Table 7 Colorful Accent 3" w:uiPriority="52"/>
-    <w:lsdException w:name="Grid Table 1 Light Accent 4" w:uiPriority="46"/>
-    <w:lsdException w:name="Grid Table 2 Accent 4" w:uiPriority="47"/>
-    <w:lsdException w:name="Grid Table 3 Accent 4" w:uiPriority="48"/>
-    <w:lsdException w:name="Grid Table 4 Accent 4" w:uiPriority="49"/>
-    <w:lsdException w:name="Grid Table 5 Dark Accent 4" w:uiPriority="50"/>
-    <w:lsdException w:name="Grid Table 6 Colorful Accent 4" w:uiPriority="51"/>
-    <w:lsdException w:name="Grid Table 7 Colorful Accent 4" w:uiPriority="52"/>
-    <w:lsdException w:name="Grid Table 1 Light Accent 5" w:uiPriority="46"/>
-    <w:lsdException w:name="Grid Table 2 Accent 5" w:uiPriority="47"/>
-    <w:lsdException w:name="Grid Table 3 Accent 5" w:uiPriority="48"/>
-    <w:lsdException w:name="Grid Table 4 Accent 5" w:uiPriority="49"/>
-    <w:lsdException w:name="Grid Table 5 Dark Accent 5" w:uiPriority="50"/>
-    <w:lsdException w:name="Grid Table 6 Colorful Accent 5" w:uiPriority="51"/>
-    <w:lsdException w:name="Grid Table 7 Colorful Accent 5" w:uiPriority="52"/>
-    <w:lsdException w:name="Grid Table 1 Light Accent 6" w:uiPriority="46"/>
-    <w:lsdException w:name="Grid Table 2 Accent 6" w:uiPriority="47"/>
-    <w:lsdException w:name="Grid Table 3 Accent 6" w:uiPriority="48"/>
-    <w:lsdException w:name="Grid Table 4 Accent 6" w:uiPriority="49"/>
-    <w:lsdException w:name="Grid Table 5 Dark Accent 6" w:uiPriority="50"/>
-    <w:lsdException w:name="Grid Table 6 Colorful Accent 6" w:uiPriority="51"/>
-    <w:lsdException w:name="Grid Table 7 Colorful Accent 6" w:uiPriority="52"/>
-    <w:lsdException w:name="List Table 1 Light" w:uiPriority="46"/>
-    <w:lsdException w:name="List Table 2" w:uiPriority="47"/>
-    <w:lsdException w:name="List Table 3" w:uiPriority="48"/>
-    <w:lsdException w:name="List Table 4" w:uiPriority="49"/>
-    <w:lsdException w:name="List Table 5 Dark" w:uiPriority="50"/>
-    <w:lsdException w:name="List Table 6 Colorful" w:uiPriority="51"/>
-    <w:lsdException w:name="List Table 7 Colorful" w:uiPriority="52"/>
-    <w:lsdException w:name="List Table 1 Light Accent 1" w:uiPriority="46"/>
-    <w:lsdException w:name="List Table 2 Accent 1" w:uiPriority="47"/>
-    <w:lsdException w:name="List Table 3 Accent 1" w:uiPriority="48"/>
-    <w:lsdException w:name="List Table 4 Accent 1" w:uiPriority="49"/>
-    <w:lsdException w:name="List Table 5 Dark Accent 1" w:uiPriority="50"/>
-    <w:lsdException w:name="List Table 6 Colorful Accent 1" w:uiPriority="51"/>
-    <w:lsdException w:name="List Table 7 Colorful Accent 1" w:uiPriority="52"/>
-    <w:lsdException w:name="List Table 1 Light Accent 2" w:uiPriority="46"/>
-    <w:lsdException w:name="List Table 2 Accent 2" w:uiPriority="47"/>
-    <w:lsdException w:name="List Table 3 Accent 2" w:uiPriority="48"/>
-    <w:lsdException w:name="List Table 4 Accent 2" w:uiPriority="49"/>
-    <w:lsdException w:name="List Table 5 Dark Accent 2" w:uiPriority="50"/>
-    <w:lsdException w:name="List Table 6 Colorful Accent 2" w:uiPriority="51"/>
-    <w:lsdException w:name="List Table 7 Colorful Accent 2" w:uiPriority="52"/>
-    <w:lsdException w:name="List Table 1 Light Accent 3" w:uiPriority="46"/>
-    <w:lsdException w:name="List Table 2 Accent 3" w:uiPriority="47"/>
-    <w:lsdException w:name="List Table 3 Accent 3" w:uiPriority="48"/>
-    <w:lsdException w:name="List Table 4 Accent 3" w:uiPriority="49"/>
-    <w:lsdException w:name="List Table 5 Dark Accent 3" w:uiPriority="50"/>
-    <w:lsdException w:name="List Table 6 Colorful Accent 3" w:uiPriority="51"/>
-    <w:lsdException w:name="List Table 7 Colorful Accent 3" w:uiPriority="52"/>
-    <w:lsdException w:name="List Table 1 Light Accent 4" w:uiPriority="46"/>
-    <w:lsdException w:name="List Table 2 Accent 4" w:uiPriority="47"/>
-    <w:lsdException w:name="List Table 3 Accent 4" w:uiPriority="48"/>
-    <w:lsdException w:name="List Table 4 Accent 4" w:uiPriority="49"/>
-    <w:lsdException w:name="List Table 5 Dark Accent 4" w:uiPriority="50"/>
-    <w:lsdException w:name="List Table 6 Colorful Accent 4" w:uiPriority="51"/>
-    <w:lsdException w:name="List Table 7 Colorful Accent 4" w:uiPriority="52"/>
-    <w:lsdException w:name="List Table 1 Light Accent 5" w:uiPriority="46"/>
-    <w:lsdException w:name="List Table 2 Accent 5" w:uiPriority="47"/>
-    <w:lsdException w:name="List Table 3 Accent 5" w:uiPriority="48"/>
-    <w:lsdException w:name="List Table 4 Accent 5" w:uiPriority="49"/>
-    <w:lsdException w:name="List Table 5 Dark Accent 5" w:uiPriority="50"/>
-    <w:lsdException w:name="List Table 6 Colorful Accent 5" w:uiPriority="51"/>
-    <w:lsdException w:name="List Table 7 Colorful Accent 5" w:uiPriority="52"/>
-    <w:lsdException w:name="List Table 1 Light Accent 6" w:uiPriority="46"/>
-    <w:lsdException w:name="List Table 2 Accent 6" w:uiPriority="47"/>
-    <w:lsdException w:name="List Table 3 Accent 6" w:uiPriority="48"/>
-    <w:lsdException w:name="List Table 4 Accent 6" w:uiPriority="49"/>
-    <w:lsdException w:name="List Table 5 Dark Accent 6" w:uiPriority="50"/>
-    <w:lsdException w:name="List Table 6 Colorful Accent 6" w:uiPriority="51"/>
-    <w:lsdException w:name="List Table 7 Colorful Accent 6" w:uiPriority="52"/>
-  </w:latentStyles>
-  <w:style w:type="paragraph" w:default="1" w:styleId="Normal">
-    <w:name w:val="Normal"/>
-    <w:qFormat/>
-  </w:style>
-  <w:style w:type="character" w:default="1" w:styleId="DefaultParagraphFont">
-    <w:name w:val="Default Paragraph Font"/>
-    <w:uiPriority w:val="1"/>
-    <w:semiHidden/>
-    <w:unhideWhenUsed/>
-  </w:style>
-  <w:style w:type="table" w:default="1" w:styleId="TableNormal">
-    <w:name w:val="Normal Table"/>
-    <w:uiPriority w:val="99"/>
-    <w:semiHidden/>
-    <w:unhideWhenUsed/>
-    <w:tblPr>
-      <w:tblInd w:w="0" w:type="dxa"/>
-      <w:tblCellMar>
-        <w:top w:w="0" w:type="dxa"/>
-        <w:left w:w="108" w:type="dxa"/>
-        <w:bottom w:w="0" w:type="dxa"/>
-        <w:right w:w="108" w:type="dxa"/>
-      </w:tblCellMar>
-    </w:tblPr>
-  </w:style>
-  <w:style w:type="numbering" w:default="1" w:styleId="NoList">
-    <w:name w:val="No List"/>
-    <w:uiPriority w:val="99"/>
-    <w:semiHidden/>
-    <w:unhideWhenUsed/>
-  </w:style>
-  <w:style w:type="character" w:styleId="PlaceholderText">
-    <w:name w:val="Placeholder Text"/>
-    <w:basedOn w:val="DefaultParagraphFont"/>
-    <w:uiPriority w:val="99"/>
-    <w:semiHidden/>
-    <w:rsid w:val="0004313B"/>
-    <w:rPr>
-      <w:color w:val="808080"/>
-    </w:rPr>
-  </w:style>
-</w:styles>
-</file>
-
-<file path=word/glossary/webSettings.xml><?xml version="1.0" encoding="utf-8"?>
-<w:webSettings xmlns:mc="http://schemas.openxmlformats.org/markup-compatibility/2006" xmlns:r="http://schemas.openxmlformats.org/officeDocument/2006/relationships" xmlns:w="http://schemas.openxmlformats.org/wordprocessingml/2006/main" xmlns:w14="http://schemas.microsoft.com/office/word/2010/wordml" xmlns:w15="http://schemas.microsoft.com/office/word/2012/wordml" xmlns:w16se="http://schemas.microsoft.com/office/word/2015/wordml/symex" mc:Ignorable="w14 w15 w16se">
-  <w:optimizeForBrowser/>
-  <w:allowPNG/>
-</w:webSettings>
-</file>
-
 <file path=word/theme/theme1.xml><?xml version="1.0" encoding="utf-8"?>
 <a:theme xmlns:a="http://schemas.openxmlformats.org/drawingml/2006/main" name="Office Theme">
   <a:themeElements>
@@ -32711,7 +33213,7 @@
 </file>
 
 <file path=customXml/itemProps1.xml><?xml version="1.0" encoding="utf-8"?>
-<ds:datastoreItem xmlns:ds="http://schemas.openxmlformats.org/officeDocument/2006/customXml" ds:itemID="{C4F0816E-415A-4F51-A12B-A047B539BB4C}">
+<ds:datastoreItem xmlns:ds="http://schemas.openxmlformats.org/officeDocument/2006/customXml" ds:itemID="{BFF08408-BDDD-43B0-8F36-68E8A5733677}">
   <ds:schemaRefs>
     <ds:schemaRef ds:uri="http://schemas.openxmlformats.org/officeDocument/2006/bibliography"/>
   </ds:schemaRefs>

</xml_diff>